<commit_message>
Changes made to DesignDoc_review.xls
</commit_message>
<xml_diff>
--- a/Docs/DesignDoc_review.docx
+++ b/Docs/DesignDoc_review.docx
@@ -55,14 +55,12 @@
             <v:path o:extrusionok="f" gradientshapeok="t" o:connecttype="rect"/>
             <o:lock v:ext="edit" aspectratio="t"/>
           </v:shapetype>
-          <v:shape id="_x0000_i1026" type="#_x0000_t75" style="width:267pt;height:399.75pt" o:ole="">
+          <v:shape id="_x0000_i1025" type="#_x0000_t75" style="width:267pt;height:399.75pt" o:ole="">
             <v:imagedata r:id="rId5" o:title=""/>
           </v:shape>
-          <o:OLEObject Type="Embed" ProgID="Visio.Drawing.11" ShapeID="_x0000_i1026" DrawAspect="Content" ObjectID="_1521410855" r:id="rId6"/>
+          <o:OLEObject Type="Embed" ProgID="Visio.Drawing.11" ShapeID="_x0000_i1025" DrawAspect="Content" ObjectID="_1521548762" r:id="rId6"/>
         </w:object>
       </w:r>
-      <w:bookmarkStart w:id="0" w:name="_GoBack"/>
-      <w:bookmarkEnd w:id="0"/>
     </w:p>
     <w:p>
       <w:pPr>
@@ -677,10 +675,10 @@
           <w:szCs w:val="24"/>
         </w:rPr>
         <w:object w:dxaOrig="10770" w:dyaOrig="735">
-          <v:shape id="_x0000_i1025" type="#_x0000_t75" style="width:468pt;height:32.25pt" o:ole="">
+          <v:shape id="_x0000_i1026" type="#_x0000_t75" style="width:468pt;height:32.25pt" o:ole="">
             <v:imagedata r:id="rId7" o:title=""/>
           </v:shape>
-          <o:OLEObject Type="Embed" ProgID="Visio.Drawing.11" ShapeID="_x0000_i1025" DrawAspect="Content" ObjectID="_1521410856" r:id="rId8"/>
+          <o:OLEObject Type="Embed" ProgID="Visio.Drawing.11" ShapeID="_x0000_i1026" DrawAspect="Content" ObjectID="_1521548763" r:id="rId8"/>
         </w:object>
       </w:r>
     </w:p>
@@ -6024,7 +6022,479 @@
           <w:sz w:val="24"/>
           <w:szCs w:val="24"/>
         </w:rPr>
-        <w:t xml:space="preserve"> want to open the device present at /dev/CY8C9560A, </w:t>
+        <w:t xml:space="preserve"> want to open the device present at /dev/CY8C9560A, The TCP message sent by the user’s application will be</w:t>
+      </w:r>
+    </w:p>
+    <w:p>
+      <w:pPr>
+        <w:pStyle w:val="ListParagraph"/>
+        <w:rPr>
+          <w:sz w:val="24"/>
+          <w:szCs w:val="24"/>
+        </w:rPr>
+      </w:pPr>
+      <w:r>
+        <w:rPr>
+          <w:sz w:val="24"/>
+          <w:szCs w:val="24"/>
+        </w:rPr>
+        <w:t>0x01</w:t>
+      </w:r>
+      <w:proofErr w:type="gramStart"/>
+      <w:r>
+        <w:rPr>
+          <w:sz w:val="24"/>
+          <w:szCs w:val="24"/>
+        </w:rPr>
+        <w:t>,</w:t>
+      </w:r>
+      <w:r>
+        <w:rPr>
+          <w:sz w:val="24"/>
+          <w:szCs w:val="24"/>
+        </w:rPr>
+        <w:t xml:space="preserve"> </w:t>
+      </w:r>
+      <w:r>
+        <w:rPr>
+          <w:sz w:val="24"/>
+          <w:szCs w:val="24"/>
+        </w:rPr>
+        <w:t>”</w:t>
+      </w:r>
+      <w:proofErr w:type="gramEnd"/>
+      <w:r>
+        <w:rPr>
+          <w:sz w:val="24"/>
+          <w:szCs w:val="24"/>
+        </w:rPr>
+        <w:t>/dev/CY8C9560A”</w:t>
+      </w:r>
+      <w:r>
+        <w:rPr>
+          <w:sz w:val="24"/>
+          <w:szCs w:val="24"/>
+        </w:rPr>
+        <w:t>.</w:t>
+      </w:r>
+    </w:p>
+    <w:p>
+      <w:pPr>
+        <w:pStyle w:val="ListParagraph"/>
+        <w:rPr>
+          <w:sz w:val="24"/>
+          <w:szCs w:val="24"/>
+        </w:rPr>
+      </w:pPr>
+      <w:r>
+        <w:rPr>
+          <w:sz w:val="24"/>
+          <w:szCs w:val="24"/>
+        </w:rPr>
+        <w:t>Byte 01 = 0x01 (Message type = Open device)</w:t>
+      </w:r>
+    </w:p>
+    <w:p>
+      <w:pPr>
+        <w:pStyle w:val="ListParagraph"/>
+        <w:rPr>
+          <w:sz w:val="24"/>
+          <w:szCs w:val="24"/>
+        </w:rPr>
+      </w:pPr>
+      <w:r>
+        <w:rPr>
+          <w:sz w:val="24"/>
+          <w:szCs w:val="24"/>
+        </w:rPr>
+        <w:t xml:space="preserve">Byte 02-16 </w:t>
+      </w:r>
+      <w:proofErr w:type="gramStart"/>
+      <w:r>
+        <w:rPr>
+          <w:sz w:val="24"/>
+          <w:szCs w:val="24"/>
+        </w:rPr>
+        <w:t xml:space="preserve">= </w:t>
+      </w:r>
+      <w:r>
+        <w:rPr>
+          <w:sz w:val="24"/>
+          <w:szCs w:val="24"/>
+        </w:rPr>
+        <w:t>”</w:t>
+      </w:r>
+      <w:proofErr w:type="gramEnd"/>
+      <w:r>
+        <w:rPr>
+          <w:sz w:val="24"/>
+          <w:szCs w:val="24"/>
+        </w:rPr>
+        <w:t>/dev/CY8C9560A”</w:t>
+      </w:r>
+      <w:r>
+        <w:rPr>
+          <w:sz w:val="24"/>
+          <w:szCs w:val="24"/>
+        </w:rPr>
+        <w:t xml:space="preserve"> (Device path)</w:t>
+      </w:r>
+    </w:p>
+    <w:p>
+      <w:pPr>
+        <w:pStyle w:val="ListParagraph"/>
+        <w:rPr>
+          <w:sz w:val="24"/>
+          <w:szCs w:val="24"/>
+        </w:rPr>
+      </w:pPr>
+      <w:r>
+        <w:rPr>
+          <w:sz w:val="24"/>
+          <w:szCs w:val="24"/>
+        </w:rPr>
+        <w:t>Then demon will open the device and send ACK message to the user’s application</w:t>
+      </w:r>
+      <w:r>
+        <w:rPr>
+          <w:sz w:val="24"/>
+          <w:szCs w:val="24"/>
+        </w:rPr>
+        <w:t xml:space="preserve">. The </w:t>
+      </w:r>
+      <w:proofErr w:type="spellStart"/>
+      <w:r>
+        <w:rPr>
+          <w:sz w:val="24"/>
+          <w:szCs w:val="24"/>
+        </w:rPr>
+        <w:t>ack</w:t>
+      </w:r>
+      <w:proofErr w:type="spellEnd"/>
+      <w:r>
+        <w:rPr>
+          <w:sz w:val="24"/>
+          <w:szCs w:val="24"/>
+        </w:rPr>
+        <w:t xml:space="preserve"> message will be</w:t>
+      </w:r>
+    </w:p>
+    <w:p>
+      <w:pPr>
+        <w:pStyle w:val="ListParagraph"/>
+        <w:rPr>
+          <w:sz w:val="24"/>
+          <w:szCs w:val="24"/>
+        </w:rPr>
+      </w:pPr>
+      <w:r>
+        <w:rPr>
+          <w:sz w:val="24"/>
+          <w:szCs w:val="24"/>
+        </w:rPr>
+        <w:t>Byte 01 = 0x04 (Message type = ACK)</w:t>
+      </w:r>
+    </w:p>
+    <w:p>
+      <w:pPr>
+        <w:pStyle w:val="ListParagraph"/>
+        <w:rPr>
+          <w:sz w:val="24"/>
+          <w:szCs w:val="24"/>
+        </w:rPr>
+      </w:pPr>
+    </w:p>
+    <w:p>
+      <w:pPr>
+        <w:pStyle w:val="ListParagraph"/>
+        <w:rPr>
+          <w:sz w:val="24"/>
+          <w:szCs w:val="24"/>
+        </w:rPr>
+      </w:pPr>
+      <w:bookmarkStart w:id="0" w:name="_GoBack"/>
+      <w:bookmarkEnd w:id="0"/>
+    </w:p>
+    <w:p>
+      <w:pPr>
+        <w:pStyle w:val="ListParagraph"/>
+        <w:rPr>
+          <w:sz w:val="24"/>
+          <w:szCs w:val="24"/>
+        </w:rPr>
+      </w:pPr>
+      <w:r>
+        <w:rPr>
+          <w:sz w:val="24"/>
+          <w:szCs w:val="24"/>
+        </w:rPr>
+        <w:lastRenderedPageBreak/>
+        <w:t xml:space="preserve">Example </w:t>
+      </w:r>
+      <w:r>
+        <w:rPr>
+          <w:sz w:val="24"/>
+          <w:szCs w:val="24"/>
+        </w:rPr>
+        <w:t>2</w:t>
+      </w:r>
+      <w:r>
+        <w:rPr>
+          <w:sz w:val="24"/>
+          <w:szCs w:val="24"/>
+        </w:rPr>
+        <w:t>:</w:t>
+      </w:r>
+    </w:p>
+    <w:p>
+      <w:pPr>
+        <w:pStyle w:val="ListParagraph"/>
+        <w:rPr>
+          <w:sz w:val="24"/>
+          <w:szCs w:val="24"/>
+        </w:rPr>
+      </w:pPr>
+      <w:r>
+        <w:rPr>
+          <w:sz w:val="24"/>
+          <w:szCs w:val="24"/>
+        </w:rPr>
+        <w:t>If user’s application wants to write 0x0A to GPort1. The TCP message sent by the user’s application will be</w:t>
+      </w:r>
+    </w:p>
+    <w:p>
+      <w:pPr>
+        <w:pStyle w:val="ListParagraph"/>
+        <w:rPr>
+          <w:sz w:val="24"/>
+          <w:szCs w:val="24"/>
+        </w:rPr>
+      </w:pPr>
+      <w:r>
+        <w:rPr>
+          <w:sz w:val="24"/>
+          <w:szCs w:val="24"/>
+        </w:rPr>
+        <w:t>0x03</w:t>
+      </w:r>
+      <w:proofErr w:type="gramStart"/>
+      <w:r>
+        <w:rPr>
+          <w:sz w:val="24"/>
+          <w:szCs w:val="24"/>
+        </w:rPr>
+        <w:t>,0x01,</w:t>
+      </w:r>
+      <w:r>
+        <w:rPr>
+          <w:sz w:val="24"/>
+          <w:szCs w:val="24"/>
+        </w:rPr>
+        <w:t>0x01</w:t>
+      </w:r>
+      <w:proofErr w:type="gramEnd"/>
+      <w:r>
+        <w:rPr>
+          <w:sz w:val="24"/>
+          <w:szCs w:val="24"/>
+        </w:rPr>
+        <w:t>,</w:t>
+      </w:r>
+      <w:r>
+        <w:rPr>
+          <w:sz w:val="24"/>
+          <w:szCs w:val="24"/>
+        </w:rPr>
+        <w:t xml:space="preserve"> 0x02, 0x01, 0x0A</w:t>
+      </w:r>
+    </w:p>
+    <w:p>
+      <w:pPr>
+        <w:pStyle w:val="ListParagraph"/>
+        <w:spacing w:after="0" w:line="240" w:lineRule="auto"/>
+        <w:rPr>
+          <w:sz w:val="24"/>
+          <w:szCs w:val="24"/>
+        </w:rPr>
+      </w:pPr>
+      <w:r>
+        <w:rPr>
+          <w:sz w:val="24"/>
+          <w:szCs w:val="24"/>
+        </w:rPr>
+        <w:t>Byte 01 = 0x03 (Message type = Device command)</w:t>
+      </w:r>
+    </w:p>
+    <w:p>
+      <w:pPr>
+        <w:pStyle w:val="ListParagraph"/>
+        <w:spacing w:after="0" w:line="240" w:lineRule="auto"/>
+        <w:rPr>
+          <w:sz w:val="24"/>
+          <w:szCs w:val="24"/>
+        </w:rPr>
+      </w:pPr>
+      <w:r>
+        <w:rPr>
+          <w:sz w:val="24"/>
+          <w:szCs w:val="24"/>
+        </w:rPr>
+        <w:t>Byte 02 = 0x01 (Command type = Port operation)</w:t>
+      </w:r>
+    </w:p>
+    <w:p>
+      <w:pPr>
+        <w:pStyle w:val="ListParagraph"/>
+        <w:spacing w:after="0" w:line="240" w:lineRule="auto"/>
+        <w:rPr>
+          <w:sz w:val="24"/>
+          <w:szCs w:val="24"/>
+        </w:rPr>
+      </w:pPr>
+      <w:r>
+        <w:rPr>
+          <w:sz w:val="24"/>
+          <w:szCs w:val="24"/>
+        </w:rPr>
+        <w:t>Byte 03 = 0x01 (Target Port = GPort1)</w:t>
+      </w:r>
+    </w:p>
+    <w:p>
+      <w:pPr>
+        <w:pStyle w:val="ListParagraph"/>
+        <w:spacing w:after="0" w:line="240" w:lineRule="auto"/>
+        <w:rPr>
+          <w:sz w:val="24"/>
+          <w:szCs w:val="24"/>
+        </w:rPr>
+      </w:pPr>
+      <w:r>
+        <w:rPr>
+          <w:sz w:val="24"/>
+          <w:szCs w:val="24"/>
+        </w:rPr>
+        <w:t>Byte 04 = 0x02 (Port operation = Write to port)</w:t>
+      </w:r>
+    </w:p>
+    <w:p>
+      <w:pPr>
+        <w:pStyle w:val="ListParagraph"/>
+        <w:spacing w:after="0" w:line="240" w:lineRule="auto"/>
+        <w:rPr>
+          <w:sz w:val="24"/>
+          <w:szCs w:val="24"/>
+        </w:rPr>
+      </w:pPr>
+      <w:r>
+        <w:rPr>
+          <w:sz w:val="24"/>
+          <w:szCs w:val="24"/>
+        </w:rPr>
+        <w:t>Byte 0</w:t>
+      </w:r>
+      <w:r>
+        <w:rPr>
+          <w:sz w:val="24"/>
+          <w:szCs w:val="24"/>
+        </w:rPr>
+        <w:t>5 = 0x0A (Write value = 10)</w:t>
+      </w:r>
+    </w:p>
+    <w:p>
+      <w:pPr>
+        <w:pStyle w:val="ListParagraph"/>
+        <w:rPr>
+          <w:sz w:val="24"/>
+          <w:szCs w:val="24"/>
+        </w:rPr>
+      </w:pPr>
+    </w:p>
+    <w:p>
+      <w:pPr>
+        <w:pStyle w:val="ListParagraph"/>
+        <w:rPr>
+          <w:sz w:val="24"/>
+          <w:szCs w:val="24"/>
+        </w:rPr>
+      </w:pPr>
+      <w:r>
+        <w:rPr>
+          <w:sz w:val="24"/>
+          <w:szCs w:val="24"/>
+        </w:rPr>
+        <w:t>Example</w:t>
+      </w:r>
+      <w:r>
+        <w:rPr>
+          <w:sz w:val="24"/>
+          <w:szCs w:val="24"/>
+        </w:rPr>
+        <w:t xml:space="preserve"> 3</w:t>
+      </w:r>
+      <w:r>
+        <w:rPr>
+          <w:sz w:val="24"/>
+          <w:szCs w:val="24"/>
+        </w:rPr>
+        <w:t>:</w:t>
+      </w:r>
+    </w:p>
+    <w:p>
+      <w:pPr>
+        <w:pStyle w:val="ListParagraph"/>
+        <w:rPr>
+          <w:sz w:val="24"/>
+          <w:szCs w:val="24"/>
+        </w:rPr>
+      </w:pPr>
+      <w:r>
+        <w:rPr>
+          <w:sz w:val="24"/>
+          <w:szCs w:val="24"/>
+        </w:rPr>
+        <w:t xml:space="preserve"> </w:t>
+      </w:r>
+      <w:r>
+        <w:rPr>
+          <w:sz w:val="24"/>
+          <w:szCs w:val="24"/>
+        </w:rPr>
+        <w:t>U</w:t>
+      </w:r>
+      <w:r>
+        <w:rPr>
+          <w:sz w:val="24"/>
+          <w:szCs w:val="24"/>
+        </w:rPr>
+        <w:t>ser</w:t>
+      </w:r>
+      <w:r>
+        <w:rPr>
+          <w:sz w:val="24"/>
+          <w:szCs w:val="24"/>
+        </w:rPr>
+        <w:t>’</w:t>
+      </w:r>
+      <w:r>
+        <w:rPr>
+          <w:sz w:val="24"/>
+          <w:szCs w:val="24"/>
+        </w:rPr>
+        <w:t>s application wants to set PWM duty cycle of 70 % for PWM No</w:t>
+      </w:r>
+      <w:r>
+        <w:rPr>
+          <w:sz w:val="24"/>
+          <w:szCs w:val="24"/>
+        </w:rPr>
+        <w:t xml:space="preserve"> 7.</w:t>
+      </w:r>
+      <w:r>
+        <w:rPr>
+          <w:sz w:val="24"/>
+          <w:szCs w:val="24"/>
+        </w:rPr>
+        <w:t xml:space="preserve"> </w:t>
       </w:r>
       <w:r>
         <w:rPr>
@@ -6047,7 +6517,286 @@
           <w:sz w:val="24"/>
           <w:szCs w:val="24"/>
         </w:rPr>
-        <w:t>0x01,”</w:t>
+        <w:t>0x03</w:t>
+      </w:r>
+      <w:proofErr w:type="gramStart"/>
+      <w:r>
+        <w:rPr>
+          <w:sz w:val="24"/>
+          <w:szCs w:val="24"/>
+        </w:rPr>
+        <w:t>,</w:t>
+      </w:r>
+      <w:r>
+        <w:rPr>
+          <w:sz w:val="24"/>
+          <w:szCs w:val="24"/>
+        </w:rPr>
+        <w:t>0x02,0x07,0x04,0x46</w:t>
+      </w:r>
+      <w:proofErr w:type="gramEnd"/>
+    </w:p>
+    <w:p>
+      <w:pPr>
+        <w:pStyle w:val="ListParagraph"/>
+        <w:rPr>
+          <w:sz w:val="24"/>
+          <w:szCs w:val="24"/>
+        </w:rPr>
+      </w:pPr>
+      <w:r>
+        <w:rPr>
+          <w:sz w:val="24"/>
+          <w:szCs w:val="24"/>
+        </w:rPr>
+        <w:t>Byte 01 = 0x03</w:t>
+      </w:r>
+      <w:r>
+        <w:rPr>
+          <w:sz w:val="24"/>
+          <w:szCs w:val="24"/>
+        </w:rPr>
+        <w:t xml:space="preserve"> (Message type = device command)</w:t>
+      </w:r>
+    </w:p>
+    <w:p>
+      <w:pPr>
+        <w:pStyle w:val="ListParagraph"/>
+        <w:rPr>
+          <w:sz w:val="24"/>
+          <w:szCs w:val="24"/>
+        </w:rPr>
+      </w:pPr>
+      <w:r>
+        <w:rPr>
+          <w:sz w:val="24"/>
+          <w:szCs w:val="24"/>
+        </w:rPr>
+        <w:t xml:space="preserve">Byte 02 = </w:t>
+      </w:r>
+      <w:r>
+        <w:rPr>
+          <w:sz w:val="24"/>
+          <w:szCs w:val="24"/>
+        </w:rPr>
+        <w:t>0x</w:t>
+      </w:r>
+      <w:r>
+        <w:rPr>
+          <w:sz w:val="24"/>
+          <w:szCs w:val="24"/>
+        </w:rPr>
+        <w:t>02</w:t>
+      </w:r>
+      <w:r>
+        <w:rPr>
+          <w:sz w:val="24"/>
+          <w:szCs w:val="24"/>
+        </w:rPr>
+        <w:t xml:space="preserve"> (Command type = PWM operation)</w:t>
+      </w:r>
+    </w:p>
+    <w:p>
+      <w:pPr>
+        <w:pStyle w:val="ListParagraph"/>
+        <w:rPr>
+          <w:sz w:val="24"/>
+          <w:szCs w:val="24"/>
+        </w:rPr>
+      </w:pPr>
+      <w:r>
+        <w:rPr>
+          <w:sz w:val="24"/>
+          <w:szCs w:val="24"/>
+        </w:rPr>
+        <w:t xml:space="preserve">Byte 03 = </w:t>
+      </w:r>
+      <w:r>
+        <w:rPr>
+          <w:sz w:val="24"/>
+          <w:szCs w:val="24"/>
+        </w:rPr>
+        <w:t>0x</w:t>
+      </w:r>
+      <w:r>
+        <w:rPr>
+          <w:sz w:val="24"/>
+          <w:szCs w:val="24"/>
+        </w:rPr>
+        <w:t>07</w:t>
+      </w:r>
+      <w:r>
+        <w:rPr>
+          <w:sz w:val="24"/>
+          <w:szCs w:val="24"/>
+        </w:rPr>
+        <w:t xml:space="preserve"> (PWM No = 7)</w:t>
+      </w:r>
+    </w:p>
+    <w:p>
+      <w:pPr>
+        <w:pStyle w:val="ListParagraph"/>
+        <w:rPr>
+          <w:sz w:val="24"/>
+          <w:szCs w:val="24"/>
+        </w:rPr>
+      </w:pPr>
+      <w:r>
+        <w:rPr>
+          <w:sz w:val="24"/>
+          <w:szCs w:val="24"/>
+        </w:rPr>
+        <w:t xml:space="preserve">Byte 04 = </w:t>
+      </w:r>
+      <w:r>
+        <w:rPr>
+          <w:sz w:val="24"/>
+          <w:szCs w:val="24"/>
+        </w:rPr>
+        <w:t>0x</w:t>
+      </w:r>
+      <w:r>
+        <w:rPr>
+          <w:sz w:val="24"/>
+          <w:szCs w:val="24"/>
+        </w:rPr>
+        <w:t>04</w:t>
+      </w:r>
+      <w:r>
+        <w:rPr>
+          <w:sz w:val="24"/>
+          <w:szCs w:val="24"/>
+        </w:rPr>
+        <w:t xml:space="preserve"> (PWM operation = Set duty cycle)</w:t>
+      </w:r>
+    </w:p>
+    <w:p>
+      <w:pPr>
+        <w:pStyle w:val="ListParagraph"/>
+        <w:rPr>
+          <w:sz w:val="24"/>
+          <w:szCs w:val="24"/>
+        </w:rPr>
+      </w:pPr>
+      <w:r>
+        <w:rPr>
+          <w:sz w:val="24"/>
+          <w:szCs w:val="24"/>
+        </w:rPr>
+        <w:t>Byte 0</w:t>
+      </w:r>
+      <w:r>
+        <w:rPr>
+          <w:sz w:val="24"/>
+          <w:szCs w:val="24"/>
+        </w:rPr>
+        <w:t>5</w:t>
+      </w:r>
+      <w:r>
+        <w:rPr>
+          <w:sz w:val="24"/>
+          <w:szCs w:val="24"/>
+        </w:rPr>
+        <w:t xml:space="preserve"> = 0x</w:t>
+      </w:r>
+      <w:r>
+        <w:rPr>
+          <w:sz w:val="24"/>
+          <w:szCs w:val="24"/>
+        </w:rPr>
+        <w:t>46</w:t>
+      </w:r>
+      <w:r>
+        <w:rPr>
+          <w:sz w:val="24"/>
+          <w:szCs w:val="24"/>
+        </w:rPr>
+        <w:t xml:space="preserve"> (Duty cycle = 70)</w:t>
+      </w:r>
+    </w:p>
+    <w:p>
+      <w:pPr>
+        <w:pStyle w:val="ListParagraph"/>
+        <w:rPr>
+          <w:sz w:val="24"/>
+          <w:szCs w:val="24"/>
+        </w:rPr>
+      </w:pPr>
+    </w:p>
+    <w:p>
+      <w:pPr>
+        <w:pStyle w:val="ListParagraph"/>
+        <w:rPr>
+          <w:sz w:val="24"/>
+          <w:szCs w:val="24"/>
+        </w:rPr>
+      </w:pPr>
+      <w:r>
+        <w:rPr>
+          <w:sz w:val="24"/>
+          <w:szCs w:val="24"/>
+        </w:rPr>
+        <w:t>Example 4:</w:t>
+      </w:r>
+    </w:p>
+    <w:p>
+      <w:pPr>
+        <w:pStyle w:val="ListParagraph"/>
+        <w:rPr>
+          <w:sz w:val="24"/>
+          <w:szCs w:val="24"/>
+        </w:rPr>
+      </w:pPr>
+      <w:r>
+        <w:rPr>
+          <w:sz w:val="24"/>
+          <w:szCs w:val="24"/>
+        </w:rPr>
+        <w:t>User</w:t>
+      </w:r>
+      <w:r>
+        <w:rPr>
+          <w:sz w:val="24"/>
+          <w:szCs w:val="24"/>
+        </w:rPr>
+        <w:t>’</w:t>
+      </w:r>
+      <w:r>
+        <w:rPr>
+          <w:sz w:val="24"/>
+          <w:szCs w:val="24"/>
+        </w:rPr>
+        <w:t xml:space="preserve">s application wants to write </w:t>
+      </w:r>
+      <w:r>
+        <w:rPr>
+          <w:sz w:val="24"/>
+          <w:szCs w:val="24"/>
+        </w:rPr>
+        <w:t>8</w:t>
+      </w:r>
+      <w:r>
+        <w:rPr>
+          <w:sz w:val="24"/>
+          <w:szCs w:val="24"/>
+        </w:rPr>
+        <w:t xml:space="preserve"> bytes of data to EEPROM starting address 0x1000000A. The TCP message sent by the user’s application will be</w:t>
+      </w:r>
+    </w:p>
+    <w:p>
+      <w:pPr>
+        <w:pStyle w:val="ListParagraph"/>
+        <w:rPr>
+          <w:sz w:val="24"/>
+          <w:szCs w:val="24"/>
+        </w:rPr>
+      </w:pPr>
+      <w:r>
+        <w:rPr>
+          <w:sz w:val="24"/>
+          <w:szCs w:val="24"/>
+        </w:rPr>
+        <w:t>0x03,0x04,</w:t>
       </w:r>
       <w:r>
         <w:rPr>
@@ -6061,21 +6810,21 @@
           <w:sz w:val="24"/>
           <w:szCs w:val="24"/>
         </w:rPr>
-        <w:t>/dev/CY8C9560A</w:t>
-      </w:r>
-      <w:r>
-        <w:rPr>
-          <w:sz w:val="24"/>
-          <w:szCs w:val="24"/>
-        </w:rPr>
-        <w:t>”</w:t>
-      </w:r>
-      <w:r>
-        <w:rPr>
-          <w:sz w:val="24"/>
-          <w:szCs w:val="24"/>
-        </w:rPr>
-        <w:t>.</w:t>
+        <w:t xml:space="preserve">0x01, </w:t>
+      </w:r>
+      <w:r>
+        <w:rPr>
+          <w:sz w:val="24"/>
+          <w:szCs w:val="24"/>
+        </w:rPr>
+        <w:t>0x1000000A,</w:t>
+      </w:r>
+      <w:r>
+        <w:rPr>
+          <w:sz w:val="24"/>
+          <w:szCs w:val="24"/>
+        </w:rPr>
+        <w:t>0x0008,0x01,0x02,0x03,0x04,0x05,0x06,0x06,0x07,0x08</w:t>
       </w:r>
     </w:p>
     <w:p>
@@ -6091,7 +6840,35 @@
           <w:sz w:val="24"/>
           <w:szCs w:val="24"/>
         </w:rPr>
-        <w:t>Then demon will open the device and send ACK message to the user’s application</w:t>
+        <w:t>Byte 0</w:t>
+      </w:r>
+      <w:r>
+        <w:rPr>
+          <w:sz w:val="24"/>
+          <w:szCs w:val="24"/>
+        </w:rPr>
+        <w:t>1</w:t>
+      </w:r>
+      <w:r>
+        <w:rPr>
+          <w:sz w:val="24"/>
+          <w:szCs w:val="24"/>
+        </w:rPr>
+        <w:t xml:space="preserve"> = 0x0</w:t>
+      </w:r>
+      <w:r>
+        <w:rPr>
+          <w:sz w:val="24"/>
+          <w:szCs w:val="24"/>
+        </w:rPr>
+        <w:t>3</w:t>
+      </w:r>
+      <w:r>
+        <w:rPr>
+          <w:sz w:val="24"/>
+          <w:szCs w:val="24"/>
+        </w:rPr>
+        <w:t xml:space="preserve"> (Message type = device command)</w:t>
       </w:r>
     </w:p>
     <w:p>
@@ -6102,6 +6879,41 @@
           <w:szCs w:val="24"/>
         </w:rPr>
       </w:pPr>
+      <w:r>
+        <w:rPr>
+          <w:sz w:val="24"/>
+          <w:szCs w:val="24"/>
+        </w:rPr>
+        <w:t>Byte 0</w:t>
+      </w:r>
+      <w:r>
+        <w:rPr>
+          <w:sz w:val="24"/>
+          <w:szCs w:val="24"/>
+        </w:rPr>
+        <w:t>2</w:t>
+      </w:r>
+      <w:r>
+        <w:rPr>
+          <w:sz w:val="24"/>
+          <w:szCs w:val="24"/>
+        </w:rPr>
+        <w:t xml:space="preserve"> = 0x0</w:t>
+      </w:r>
+      <w:r>
+        <w:rPr>
+          <w:sz w:val="24"/>
+          <w:szCs w:val="24"/>
+        </w:rPr>
+        <w:t>4</w:t>
+      </w:r>
+      <w:r>
+        <w:rPr>
+          <w:sz w:val="24"/>
+          <w:szCs w:val="24"/>
+        </w:rPr>
+        <w:t xml:space="preserve"> (command type = EEPROM operation)</w:t>
+      </w:r>
     </w:p>
     <w:p>
       <w:pPr>
@@ -6116,21 +6928,14 @@
           <w:sz w:val="24"/>
           <w:szCs w:val="24"/>
         </w:rPr>
-        <w:t xml:space="preserve">Example </w:t>
-      </w:r>
-      <w:r>
-        <w:rPr>
-          <w:sz w:val="24"/>
-          <w:szCs w:val="24"/>
-        </w:rPr>
-        <w:t>2</w:t>
-      </w:r>
-      <w:r>
-        <w:rPr>
-          <w:sz w:val="24"/>
-          <w:szCs w:val="24"/>
-        </w:rPr>
-        <w:t>:</w:t>
+        <w:t xml:space="preserve">Byte 03 = 0x01 (EEPROM operation = </w:t>
+      </w:r>
+      <w:r>
+        <w:rPr>
+          <w:sz w:val="24"/>
+          <w:szCs w:val="24"/>
+        </w:rPr>
+        <w:t>write to EEPROM)</w:t>
       </w:r>
     </w:p>
     <w:p>
@@ -6146,42 +6951,44 @@
           <w:sz w:val="24"/>
           <w:szCs w:val="24"/>
         </w:rPr>
-        <w:t>If user</w:t>
-      </w:r>
-      <w:r>
-        <w:rPr>
-          <w:sz w:val="24"/>
-          <w:szCs w:val="24"/>
-        </w:rPr>
-        <w:t>’</w:t>
-      </w:r>
-      <w:r>
-        <w:rPr>
-          <w:sz w:val="24"/>
-          <w:szCs w:val="24"/>
-        </w:rPr>
-        <w:t>s application want</w:t>
-      </w:r>
-      <w:r>
-        <w:rPr>
-          <w:sz w:val="24"/>
-          <w:szCs w:val="24"/>
-        </w:rPr>
-        <w:t>s</w:t>
-      </w:r>
-      <w:r>
-        <w:rPr>
-          <w:sz w:val="24"/>
-          <w:szCs w:val="24"/>
-        </w:rPr>
-        <w:t xml:space="preserve"> to write 0x0A to </w:t>
-      </w:r>
-      <w:r>
-        <w:rPr>
-          <w:sz w:val="24"/>
-          <w:szCs w:val="24"/>
-        </w:rPr>
-        <w:t>GPort1. The TCP message sent by the user’s application will be</w:t>
+        <w:t>Byte 0</w:t>
+      </w:r>
+      <w:r>
+        <w:rPr>
+          <w:sz w:val="24"/>
+          <w:szCs w:val="24"/>
+        </w:rPr>
+        <w:t>4-07</w:t>
+      </w:r>
+      <w:r>
+        <w:rPr>
+          <w:sz w:val="24"/>
+          <w:szCs w:val="24"/>
+        </w:rPr>
+        <w:t xml:space="preserve"> = </w:t>
+      </w:r>
+      <w:proofErr w:type="gramStart"/>
+      <w:r>
+        <w:rPr>
+          <w:sz w:val="24"/>
+          <w:szCs w:val="24"/>
+        </w:rPr>
+        <w:t>0x1000000A</w:t>
+      </w:r>
+      <w:r>
+        <w:rPr>
+          <w:sz w:val="24"/>
+          <w:szCs w:val="24"/>
+        </w:rPr>
+        <w:t xml:space="preserve">  (</w:t>
+      </w:r>
+      <w:proofErr w:type="gramEnd"/>
+      <w:r>
+        <w:rPr>
+          <w:sz w:val="24"/>
+          <w:szCs w:val="24"/>
+        </w:rPr>
+        <w:t>Address = 0x10000000A)</w:t>
       </w:r>
     </w:p>
     <w:p>
@@ -6197,30 +7004,35 @@
           <w:sz w:val="24"/>
           <w:szCs w:val="24"/>
         </w:rPr>
-        <w:t>0x03</w:t>
-      </w:r>
-      <w:proofErr w:type="gramStart"/>
-      <w:r>
-        <w:rPr>
-          <w:sz w:val="24"/>
-          <w:szCs w:val="24"/>
-        </w:rPr>
-        <w:t>,</w:t>
-      </w:r>
-      <w:r>
-        <w:rPr>
-          <w:sz w:val="24"/>
-          <w:szCs w:val="24"/>
-        </w:rPr>
-        <w:t>0x01</w:t>
-      </w:r>
-      <w:proofErr w:type="gramEnd"/>
-      <w:r>
-        <w:rPr>
-          <w:sz w:val="24"/>
-          <w:szCs w:val="24"/>
-        </w:rPr>
-        <w:t>, 0x02, 0x01, 0x0A</w:t>
+        <w:t>Byte 0</w:t>
+      </w:r>
+      <w:r>
+        <w:rPr>
+          <w:sz w:val="24"/>
+          <w:szCs w:val="24"/>
+        </w:rPr>
+        <w:t>8-09</w:t>
+      </w:r>
+      <w:r>
+        <w:rPr>
+          <w:sz w:val="24"/>
+          <w:szCs w:val="24"/>
+        </w:rPr>
+        <w:t xml:space="preserve"> = </w:t>
+      </w:r>
+      <w:r>
+        <w:rPr>
+          <w:sz w:val="24"/>
+          <w:szCs w:val="24"/>
+        </w:rPr>
+        <w:t>0x0008</w:t>
+      </w:r>
+      <w:r>
+        <w:rPr>
+          <w:sz w:val="24"/>
+          <w:szCs w:val="24"/>
+        </w:rPr>
+        <w:t xml:space="preserve"> (Size = 8 bytes)</w:t>
       </w:r>
     </w:p>
     <w:p>
@@ -6231,6 +7043,57 @@
           <w:szCs w:val="24"/>
         </w:rPr>
       </w:pPr>
+      <w:r>
+        <w:rPr>
+          <w:sz w:val="24"/>
+          <w:szCs w:val="24"/>
+        </w:rPr>
+        <w:t>Byte 10-17</w:t>
+      </w:r>
+      <w:r>
+        <w:rPr>
+          <w:sz w:val="24"/>
+          <w:szCs w:val="24"/>
+        </w:rPr>
+        <w:t xml:space="preserve"> = </w:t>
+      </w:r>
+      <w:r>
+        <w:rPr>
+          <w:sz w:val="24"/>
+          <w:szCs w:val="24"/>
+        </w:rPr>
+        <w:t>0x0102030405060607</w:t>
+      </w:r>
+      <w:r>
+        <w:rPr>
+          <w:sz w:val="24"/>
+          <w:szCs w:val="24"/>
+        </w:rPr>
+        <w:t>08</w:t>
+      </w:r>
+      <w:r>
+        <w:rPr>
+          <w:sz w:val="24"/>
+          <w:szCs w:val="24"/>
+        </w:rPr>
+        <w:t xml:space="preserve"> (Data = 0x01 </w:t>
+      </w:r>
+      <w:proofErr w:type="spellStart"/>
+      <w:r>
+        <w:rPr>
+          <w:sz w:val="24"/>
+          <w:szCs w:val="24"/>
+        </w:rPr>
+        <w:t>upto</w:t>
+      </w:r>
+      <w:proofErr w:type="spellEnd"/>
+      <w:r>
+        <w:rPr>
+          <w:sz w:val="24"/>
+          <w:szCs w:val="24"/>
+        </w:rPr>
+        <w:t xml:space="preserve"> 0x08)</w:t>
+      </w:r>
     </w:p>
     <w:p>
       <w:pPr>
@@ -6240,343 +7103,6 @@
           <w:szCs w:val="24"/>
         </w:rPr>
       </w:pPr>
-      <w:r>
-        <w:rPr>
-          <w:sz w:val="24"/>
-          <w:szCs w:val="24"/>
-        </w:rPr>
-        <w:lastRenderedPageBreak/>
-        <w:t>Example</w:t>
-      </w:r>
-      <w:r>
-        <w:rPr>
-          <w:sz w:val="24"/>
-          <w:szCs w:val="24"/>
-        </w:rPr>
-        <w:t xml:space="preserve"> 3</w:t>
-      </w:r>
-      <w:r>
-        <w:rPr>
-          <w:sz w:val="24"/>
-          <w:szCs w:val="24"/>
-        </w:rPr>
-        <w:t>:</w:t>
-      </w:r>
-    </w:p>
-    <w:p>
-      <w:pPr>
-        <w:pStyle w:val="ListParagraph"/>
-        <w:rPr>
-          <w:sz w:val="24"/>
-          <w:szCs w:val="24"/>
-        </w:rPr>
-      </w:pPr>
-      <w:r>
-        <w:rPr>
-          <w:sz w:val="24"/>
-          <w:szCs w:val="24"/>
-        </w:rPr>
-        <w:t xml:space="preserve"> </w:t>
-      </w:r>
-      <w:r>
-        <w:rPr>
-          <w:sz w:val="24"/>
-          <w:szCs w:val="24"/>
-        </w:rPr>
-        <w:t>U</w:t>
-      </w:r>
-      <w:r>
-        <w:rPr>
-          <w:sz w:val="24"/>
-          <w:szCs w:val="24"/>
-        </w:rPr>
-        <w:t>ser</w:t>
-      </w:r>
-      <w:r>
-        <w:rPr>
-          <w:sz w:val="24"/>
-          <w:szCs w:val="24"/>
-        </w:rPr>
-        <w:t>’</w:t>
-      </w:r>
-      <w:r>
-        <w:rPr>
-          <w:sz w:val="24"/>
-          <w:szCs w:val="24"/>
-        </w:rPr>
-        <w:t>s application wants to set PWM duty cycle of 70 % for PWM No</w:t>
-      </w:r>
-      <w:r>
-        <w:rPr>
-          <w:sz w:val="24"/>
-          <w:szCs w:val="24"/>
-        </w:rPr>
-        <w:t xml:space="preserve"> 7.</w:t>
-      </w:r>
-      <w:r>
-        <w:rPr>
-          <w:sz w:val="24"/>
-          <w:szCs w:val="24"/>
-        </w:rPr>
-        <w:t xml:space="preserve"> </w:t>
-      </w:r>
-      <w:r>
-        <w:rPr>
-          <w:sz w:val="24"/>
-          <w:szCs w:val="24"/>
-        </w:rPr>
-        <w:t>The TCP message sent by the user’s application will be</w:t>
-      </w:r>
-    </w:p>
-    <w:p>
-      <w:pPr>
-        <w:pStyle w:val="ListParagraph"/>
-        <w:rPr>
-          <w:sz w:val="24"/>
-          <w:szCs w:val="24"/>
-        </w:rPr>
-      </w:pPr>
-      <w:r>
-        <w:rPr>
-          <w:sz w:val="24"/>
-          <w:szCs w:val="24"/>
-        </w:rPr>
-        <w:t>0x03</w:t>
-      </w:r>
-      <w:proofErr w:type="gramStart"/>
-      <w:r>
-        <w:rPr>
-          <w:sz w:val="24"/>
-          <w:szCs w:val="24"/>
-        </w:rPr>
-        <w:t>,</w:t>
-      </w:r>
-      <w:r>
-        <w:rPr>
-          <w:sz w:val="24"/>
-          <w:szCs w:val="24"/>
-        </w:rPr>
-        <w:t>0x02,0x07,0x04,0x46</w:t>
-      </w:r>
-      <w:proofErr w:type="gramEnd"/>
-    </w:p>
-    <w:p>
-      <w:pPr>
-        <w:pStyle w:val="ListParagraph"/>
-        <w:rPr>
-          <w:sz w:val="24"/>
-          <w:szCs w:val="24"/>
-        </w:rPr>
-      </w:pPr>
-    </w:p>
-    <w:p>
-      <w:pPr>
-        <w:pStyle w:val="ListParagraph"/>
-        <w:rPr>
-          <w:sz w:val="24"/>
-          <w:szCs w:val="24"/>
-        </w:rPr>
-      </w:pPr>
-      <w:r>
-        <w:rPr>
-          <w:sz w:val="24"/>
-          <w:szCs w:val="24"/>
-        </w:rPr>
-        <w:t>Example 4:</w:t>
-      </w:r>
-    </w:p>
-    <w:p>
-      <w:pPr>
-        <w:pStyle w:val="ListParagraph"/>
-        <w:rPr>
-          <w:sz w:val="24"/>
-          <w:szCs w:val="24"/>
-        </w:rPr>
-      </w:pPr>
-      <w:r>
-        <w:rPr>
-          <w:sz w:val="24"/>
-          <w:szCs w:val="24"/>
-        </w:rPr>
-        <w:t>User</w:t>
-      </w:r>
-      <w:r>
-        <w:rPr>
-          <w:sz w:val="24"/>
-          <w:szCs w:val="24"/>
-        </w:rPr>
-        <w:t>’</w:t>
-      </w:r>
-      <w:r>
-        <w:rPr>
-          <w:sz w:val="24"/>
-          <w:szCs w:val="24"/>
-        </w:rPr>
-        <w:t xml:space="preserve">s application wants to write </w:t>
-      </w:r>
-      <w:r>
-        <w:rPr>
-          <w:sz w:val="24"/>
-          <w:szCs w:val="24"/>
-        </w:rPr>
-        <w:t>8</w:t>
-      </w:r>
-      <w:r>
-        <w:rPr>
-          <w:sz w:val="24"/>
-          <w:szCs w:val="24"/>
-        </w:rPr>
-        <w:t xml:space="preserve"> bytes of data to EEPROM starting address 0x1000000A.</w:t>
-      </w:r>
-      <w:r>
-        <w:rPr>
-          <w:sz w:val="24"/>
-          <w:szCs w:val="24"/>
-        </w:rPr>
-        <w:t xml:space="preserve"> The TCP message sent by the user’s application will be</w:t>
-      </w:r>
-    </w:p>
-    <w:p>
-      <w:pPr>
-        <w:pStyle w:val="ListParagraph"/>
-        <w:rPr>
-          <w:sz w:val="24"/>
-          <w:szCs w:val="24"/>
-        </w:rPr>
-      </w:pPr>
-      <w:r>
-        <w:rPr>
-          <w:sz w:val="24"/>
-          <w:szCs w:val="24"/>
-        </w:rPr>
-        <w:t>0x03,0x04,</w:t>
-      </w:r>
-      <w:r>
-        <w:rPr>
-          <w:sz w:val="24"/>
-          <w:szCs w:val="24"/>
-        </w:rPr>
-        <w:t xml:space="preserve"> </w:t>
-      </w:r>
-      <w:r>
-        <w:rPr>
-          <w:sz w:val="24"/>
-          <w:szCs w:val="24"/>
-        </w:rPr>
-        <w:t>0x1000000A</w:t>
-      </w:r>
-      <w:r>
-        <w:rPr>
-          <w:sz w:val="24"/>
-          <w:szCs w:val="24"/>
-        </w:rPr>
-        <w:t>,</w:t>
-      </w:r>
-      <w:r>
-        <w:rPr>
-          <w:sz w:val="24"/>
-          <w:szCs w:val="24"/>
-        </w:rPr>
-        <w:t>0x0008,0x01,0x02</w:t>
-      </w:r>
-      <w:r>
-        <w:rPr>
-          <w:sz w:val="24"/>
-          <w:szCs w:val="24"/>
-        </w:rPr>
-        <w:t>,0x0</w:t>
-      </w:r>
-      <w:r>
-        <w:rPr>
-          <w:sz w:val="24"/>
-          <w:szCs w:val="24"/>
-        </w:rPr>
-        <w:t>3</w:t>
-      </w:r>
-      <w:r>
-        <w:rPr>
-          <w:sz w:val="24"/>
-          <w:szCs w:val="24"/>
-        </w:rPr>
-        <w:t>,0x0</w:t>
-      </w:r>
-      <w:r>
-        <w:rPr>
-          <w:sz w:val="24"/>
-          <w:szCs w:val="24"/>
-        </w:rPr>
-        <w:t>4</w:t>
-      </w:r>
-      <w:r>
-        <w:rPr>
-          <w:sz w:val="24"/>
-          <w:szCs w:val="24"/>
-        </w:rPr>
-        <w:t>,0x0</w:t>
-      </w:r>
-      <w:r>
-        <w:rPr>
-          <w:sz w:val="24"/>
-          <w:szCs w:val="24"/>
-        </w:rPr>
-        <w:t>5</w:t>
-      </w:r>
-      <w:r>
-        <w:rPr>
-          <w:sz w:val="24"/>
-          <w:szCs w:val="24"/>
-        </w:rPr>
-        <w:t>,0x0</w:t>
-      </w:r>
-      <w:r>
-        <w:rPr>
-          <w:sz w:val="24"/>
-          <w:szCs w:val="24"/>
-        </w:rPr>
-        <w:t>6</w:t>
-      </w:r>
-      <w:r>
-        <w:rPr>
-          <w:sz w:val="24"/>
-          <w:szCs w:val="24"/>
-        </w:rPr>
-        <w:t>,0x0</w:t>
-      </w:r>
-      <w:r>
-        <w:rPr>
-          <w:sz w:val="24"/>
-          <w:szCs w:val="24"/>
-        </w:rPr>
-        <w:t>6</w:t>
-      </w:r>
-      <w:r>
-        <w:rPr>
-          <w:sz w:val="24"/>
-          <w:szCs w:val="24"/>
-        </w:rPr>
-        <w:t>,0x0</w:t>
-      </w:r>
-      <w:r>
-        <w:rPr>
-          <w:sz w:val="24"/>
-          <w:szCs w:val="24"/>
-        </w:rPr>
-        <w:t>7</w:t>
-      </w:r>
-      <w:r>
-        <w:rPr>
-          <w:sz w:val="24"/>
-          <w:szCs w:val="24"/>
-        </w:rPr>
-        <w:t>,0x0</w:t>
-      </w:r>
-      <w:r>
-        <w:rPr>
-          <w:sz w:val="24"/>
-          <w:szCs w:val="24"/>
-        </w:rPr>
-        <w:t>8</w:t>
-      </w:r>
     </w:p>
     <w:sectPr>
       <w:pgSz w:w="12240" w:h="15840"/>
@@ -7586,6 +8112,7 @@
   <w:style w:type="character" w:default="1" w:styleId="DefaultParagraphFont">
     <w:name w:val="Default Paragraph Font"/>
     <w:uiPriority w:val="1"/>
+    <w:semiHidden/>
     <w:unhideWhenUsed/>
   </w:style>
   <w:style w:type="table" w:default="1" w:styleId="TableNormal">

</xml_diff>

<commit_message>
Register addersses added for all configs. Error corrected in designDoc
</commit_message>
<xml_diff>
--- a/Docs/DesignDoc_review.docx
+++ b/Docs/DesignDoc_review.docx
@@ -58,7 +58,7 @@
           <v:shape id="_x0000_i1025" type="#_x0000_t75" style="width:267pt;height:399.75pt" o:ole="">
             <v:imagedata r:id="rId5" o:title=""/>
           </v:shape>
-          <o:OLEObject Type="Embed" ProgID="Visio.Drawing.11" ShapeID="_x0000_i1025" DrawAspect="Content" ObjectID="_1521548762" r:id="rId6"/>
+          <o:OLEObject Type="Embed" ProgID="Visio.Drawing.11" ShapeID="_x0000_i1025" DrawAspect="Content" ObjectID="_1521566726" r:id="rId6"/>
         </w:object>
       </w:r>
     </w:p>
@@ -678,7 +678,7 @@
           <v:shape id="_x0000_i1026" type="#_x0000_t75" style="width:468pt;height:32.25pt" o:ole="">
             <v:imagedata r:id="rId7" o:title=""/>
           </v:shape>
-          <o:OLEObject Type="Embed" ProgID="Visio.Drawing.11" ShapeID="_x0000_i1026" DrawAspect="Content" ObjectID="_1521548763" r:id="rId8"/>
+          <o:OLEObject Type="Embed" ProgID="Visio.Drawing.11" ShapeID="_x0000_i1026" DrawAspect="Content" ObjectID="_1521566727" r:id="rId8"/>
         </w:object>
       </w:r>
     </w:p>
@@ -3093,7 +3093,7 @@
     <w:tbl>
       <w:tblPr>
         <w:tblStyle w:val="TableGrid"/>
-        <w:tblW w:w="0" w:type="auto"/>
+        <w:tblW w:w="9756" w:type="dxa"/>
         <w:tblInd w:w="720" w:type="dxa"/>
         <w:tblLayout w:type="fixed"/>
         <w:tblLook w:val="04A0" w:firstRow="1" w:lastRow="0" w:firstColumn="1" w:lastColumn="0" w:noHBand="0" w:noVBand="1"/>
@@ -3103,7 +3103,8 @@
         <w:gridCol w:w="1080"/>
         <w:gridCol w:w="990"/>
         <w:gridCol w:w="990"/>
-        <w:gridCol w:w="900"/>
+        <w:gridCol w:w="990"/>
+        <w:gridCol w:w="810"/>
         <w:gridCol w:w="3888"/>
       </w:tblGrid>
       <w:tr>
@@ -3209,7 +3210,32 @@
         </w:tc>
         <w:tc>
           <w:tcPr>
-            <w:tcW w:w="900" w:type="dxa"/>
+            <w:tcW w:w="990" w:type="dxa"/>
+          </w:tcPr>
+          <w:p>
+            <w:pPr>
+              <w:pStyle w:val="ListParagraph"/>
+              <w:ind w:left="0"/>
+              <w:jc w:val="center"/>
+              <w:rPr>
+                <w:b/>
+                <w:sz w:val="24"/>
+                <w:szCs w:val="24"/>
+              </w:rPr>
+            </w:pPr>
+            <w:r>
+              <w:rPr>
+                <w:b/>
+                <w:sz w:val="24"/>
+                <w:szCs w:val="24"/>
+              </w:rPr>
+              <w:t>Byte 06</w:t>
+            </w:r>
+          </w:p>
+        </w:tc>
+        <w:tc>
+          <w:tcPr>
+            <w:tcW w:w="810" w:type="dxa"/>
           </w:tcPr>
           <w:p>
             <w:pPr>
@@ -3344,7 +3370,22 @@
         </w:tc>
         <w:tc>
           <w:tcPr>
-            <w:tcW w:w="900" w:type="dxa"/>
+            <w:tcW w:w="990" w:type="dxa"/>
+          </w:tcPr>
+          <w:p>
+            <w:pPr>
+              <w:pStyle w:val="ListParagraph"/>
+              <w:ind w:left="0"/>
+              <w:rPr>
+                <w:sz w:val="24"/>
+                <w:szCs w:val="24"/>
+              </w:rPr>
+            </w:pPr>
+          </w:p>
+        </w:tc>
+        <w:tc>
+          <w:tcPr>
+            <w:tcW w:w="810" w:type="dxa"/>
             <w:vMerge w:val="restart"/>
           </w:tcPr>
           <w:p>
@@ -3502,7 +3543,22 @@
         </w:tc>
         <w:tc>
           <w:tcPr>
-            <w:tcW w:w="900" w:type="dxa"/>
+            <w:tcW w:w="990" w:type="dxa"/>
+          </w:tcPr>
+          <w:p>
+            <w:pPr>
+              <w:pStyle w:val="ListParagraph"/>
+              <w:ind w:left="0"/>
+              <w:rPr>
+                <w:sz w:val="24"/>
+                <w:szCs w:val="24"/>
+              </w:rPr>
+            </w:pPr>
+          </w:p>
+        </w:tc>
+        <w:tc>
+          <w:tcPr>
+            <w:tcW w:w="810" w:type="dxa"/>
             <w:vMerge/>
           </w:tcPr>
           <w:p>
@@ -3665,7 +3721,30 @@
         </w:tc>
         <w:tc>
           <w:tcPr>
-            <w:tcW w:w="900" w:type="dxa"/>
+            <w:tcW w:w="990" w:type="dxa"/>
+          </w:tcPr>
+          <w:p>
+            <w:pPr>
+              <w:pStyle w:val="ListParagraph"/>
+              <w:ind w:left="0"/>
+              <w:rPr>
+                <w:sz w:val="24"/>
+                <w:szCs w:val="24"/>
+              </w:rPr>
+            </w:pPr>
+            <w:r>
+              <w:rPr>
+                <w:i/>
+                <w:sz w:val="24"/>
+                <w:szCs w:val="24"/>
+              </w:rPr>
+              <w:t>Value</w:t>
+            </w:r>
+          </w:p>
+        </w:tc>
+        <w:tc>
+          <w:tcPr>
+            <w:tcW w:w="810" w:type="dxa"/>
             <w:vMerge/>
           </w:tcPr>
           <w:p>
@@ -3813,7 +3892,30 @@
         </w:tc>
         <w:tc>
           <w:tcPr>
-            <w:tcW w:w="900" w:type="dxa"/>
+            <w:tcW w:w="990" w:type="dxa"/>
+          </w:tcPr>
+          <w:p>
+            <w:pPr>
+              <w:pStyle w:val="ListParagraph"/>
+              <w:ind w:left="0"/>
+              <w:rPr>
+                <w:sz w:val="24"/>
+                <w:szCs w:val="24"/>
+              </w:rPr>
+            </w:pPr>
+            <w:r>
+              <w:rPr>
+                <w:i/>
+                <w:sz w:val="24"/>
+                <w:szCs w:val="24"/>
+              </w:rPr>
+              <w:t>Value</w:t>
+            </w:r>
+          </w:p>
+        </w:tc>
+        <w:tc>
+          <w:tcPr>
+            <w:tcW w:w="810" w:type="dxa"/>
             <w:vMerge/>
           </w:tcPr>
           <w:p>
@@ -3961,7 +4063,30 @@
         </w:tc>
         <w:tc>
           <w:tcPr>
-            <w:tcW w:w="900" w:type="dxa"/>
+            <w:tcW w:w="990" w:type="dxa"/>
+          </w:tcPr>
+          <w:p>
+            <w:pPr>
+              <w:pStyle w:val="ListParagraph"/>
+              <w:ind w:left="0"/>
+              <w:rPr>
+                <w:sz w:val="24"/>
+                <w:szCs w:val="24"/>
+              </w:rPr>
+            </w:pPr>
+            <w:r>
+              <w:rPr>
+                <w:i/>
+                <w:sz w:val="24"/>
+                <w:szCs w:val="24"/>
+              </w:rPr>
+              <w:t>Value</w:t>
+            </w:r>
+          </w:p>
+        </w:tc>
+        <w:tc>
+          <w:tcPr>
+            <w:tcW w:w="810" w:type="dxa"/>
             <w:vMerge/>
           </w:tcPr>
           <w:p>
@@ -4109,7 +4234,30 @@
         </w:tc>
         <w:tc>
           <w:tcPr>
-            <w:tcW w:w="900" w:type="dxa"/>
+            <w:tcW w:w="990" w:type="dxa"/>
+          </w:tcPr>
+          <w:p>
+            <w:pPr>
+              <w:pStyle w:val="ListParagraph"/>
+              <w:ind w:left="0"/>
+              <w:rPr>
+                <w:sz w:val="24"/>
+                <w:szCs w:val="24"/>
+              </w:rPr>
+            </w:pPr>
+            <w:r>
+              <w:rPr>
+                <w:i/>
+                <w:sz w:val="24"/>
+                <w:szCs w:val="24"/>
+              </w:rPr>
+              <w:t>Value</w:t>
+            </w:r>
+          </w:p>
+        </w:tc>
+        <w:tc>
+          <w:tcPr>
+            <w:tcW w:w="810" w:type="dxa"/>
             <w:vMerge/>
           </w:tcPr>
           <w:p>
@@ -4251,7 +4399,30 @@
         </w:tc>
         <w:tc>
           <w:tcPr>
-            <w:tcW w:w="900" w:type="dxa"/>
+            <w:tcW w:w="990" w:type="dxa"/>
+          </w:tcPr>
+          <w:p>
+            <w:pPr>
+              <w:pStyle w:val="ListParagraph"/>
+              <w:ind w:left="0"/>
+              <w:rPr>
+                <w:sz w:val="24"/>
+                <w:szCs w:val="24"/>
+              </w:rPr>
+            </w:pPr>
+            <w:r>
+              <w:rPr>
+                <w:i/>
+                <w:sz w:val="24"/>
+                <w:szCs w:val="24"/>
+              </w:rPr>
+              <w:t>Value</w:t>
+            </w:r>
+          </w:p>
+        </w:tc>
+        <w:tc>
+          <w:tcPr>
+            <w:tcW w:w="810" w:type="dxa"/>
             <w:vMerge/>
           </w:tcPr>
           <w:p>
@@ -4401,7 +4572,22 @@
         </w:tc>
         <w:tc>
           <w:tcPr>
-            <w:tcW w:w="900" w:type="dxa"/>
+            <w:tcW w:w="990" w:type="dxa"/>
+          </w:tcPr>
+          <w:p>
+            <w:pPr>
+              <w:pStyle w:val="ListParagraph"/>
+              <w:ind w:left="0"/>
+              <w:rPr>
+                <w:sz w:val="24"/>
+                <w:szCs w:val="24"/>
+              </w:rPr>
+            </w:pPr>
+          </w:p>
+        </w:tc>
+        <w:tc>
+          <w:tcPr>
+            <w:tcW w:w="810" w:type="dxa"/>
             <w:vMerge w:val="restart"/>
           </w:tcPr>
           <w:p>
@@ -4558,7 +4744,24 @@
         </w:tc>
         <w:tc>
           <w:tcPr>
-            <w:tcW w:w="900" w:type="dxa"/>
+            <w:tcW w:w="990" w:type="dxa"/>
+          </w:tcPr>
+          <w:p>
+            <w:pPr>
+              <w:pStyle w:val="ListParagraph"/>
+              <w:ind w:left="0"/>
+              <w:rPr>
+                <w:sz w:val="24"/>
+                <w:szCs w:val="24"/>
+              </w:rPr>
+            </w:pPr>
+            <w:bookmarkStart w:id="0" w:name="_GoBack"/>
+            <w:bookmarkEnd w:id="0"/>
+          </w:p>
+        </w:tc>
+        <w:tc>
+          <w:tcPr>
+            <w:tcW w:w="810" w:type="dxa"/>
             <w:vMerge/>
           </w:tcPr>
           <w:p>
@@ -4708,7 +4911,22 @@
         </w:tc>
         <w:tc>
           <w:tcPr>
-            <w:tcW w:w="900" w:type="dxa"/>
+            <w:tcW w:w="990" w:type="dxa"/>
+          </w:tcPr>
+          <w:p>
+            <w:pPr>
+              <w:pStyle w:val="ListParagraph"/>
+              <w:ind w:left="0"/>
+              <w:rPr>
+                <w:sz w:val="24"/>
+                <w:szCs w:val="24"/>
+              </w:rPr>
+            </w:pPr>
+          </w:p>
+        </w:tc>
+        <w:tc>
+          <w:tcPr>
+            <w:tcW w:w="810" w:type="dxa"/>
             <w:vMerge/>
           </w:tcPr>
           <w:p>
@@ -4858,7 +5076,22 @@
         </w:tc>
         <w:tc>
           <w:tcPr>
-            <w:tcW w:w="900" w:type="dxa"/>
+            <w:tcW w:w="990" w:type="dxa"/>
+          </w:tcPr>
+          <w:p>
+            <w:pPr>
+              <w:pStyle w:val="ListParagraph"/>
+              <w:ind w:left="0"/>
+              <w:rPr>
+                <w:sz w:val="24"/>
+                <w:szCs w:val="24"/>
+              </w:rPr>
+            </w:pPr>
+          </w:p>
+        </w:tc>
+        <w:tc>
+          <w:tcPr>
+            <w:tcW w:w="810" w:type="dxa"/>
             <w:vMerge/>
           </w:tcPr>
           <w:p>
@@ -4982,7 +5215,22 @@
         </w:tc>
         <w:tc>
           <w:tcPr>
-            <w:tcW w:w="900" w:type="dxa"/>
+            <w:tcW w:w="990" w:type="dxa"/>
+          </w:tcPr>
+          <w:p>
+            <w:pPr>
+              <w:pStyle w:val="ListParagraph"/>
+              <w:ind w:left="0"/>
+              <w:rPr>
+                <w:sz w:val="24"/>
+                <w:szCs w:val="24"/>
+              </w:rPr>
+            </w:pPr>
+          </w:p>
+        </w:tc>
+        <w:tc>
+          <w:tcPr>
+            <w:tcW w:w="810" w:type="dxa"/>
             <w:vMerge w:val="restart"/>
           </w:tcPr>
           <w:p>
@@ -5119,7 +5367,22 @@
         </w:tc>
         <w:tc>
           <w:tcPr>
-            <w:tcW w:w="900" w:type="dxa"/>
+            <w:tcW w:w="990" w:type="dxa"/>
+          </w:tcPr>
+          <w:p>
+            <w:pPr>
+              <w:pStyle w:val="ListParagraph"/>
+              <w:ind w:left="0"/>
+              <w:rPr>
+                <w:sz w:val="24"/>
+                <w:szCs w:val="24"/>
+              </w:rPr>
+            </w:pPr>
+          </w:p>
+        </w:tc>
+        <w:tc>
+          <w:tcPr>
+            <w:tcW w:w="810" w:type="dxa"/>
             <w:vMerge/>
           </w:tcPr>
           <w:p>
@@ -5261,7 +5524,22 @@
         </w:tc>
         <w:tc>
           <w:tcPr>
-            <w:tcW w:w="900" w:type="dxa"/>
+            <w:tcW w:w="990" w:type="dxa"/>
+          </w:tcPr>
+          <w:p>
+            <w:pPr>
+              <w:pStyle w:val="ListParagraph"/>
+              <w:ind w:left="0"/>
+              <w:rPr>
+                <w:sz w:val="24"/>
+                <w:szCs w:val="24"/>
+              </w:rPr>
+            </w:pPr>
+          </w:p>
+        </w:tc>
+        <w:tc>
+          <w:tcPr>
+            <w:tcW w:w="810" w:type="dxa"/>
             <w:vMerge/>
           </w:tcPr>
           <w:p>
@@ -5386,7 +5664,22 @@
         </w:tc>
         <w:tc>
           <w:tcPr>
-            <w:tcW w:w="900" w:type="dxa"/>
+            <w:tcW w:w="990" w:type="dxa"/>
+          </w:tcPr>
+          <w:p>
+            <w:pPr>
+              <w:pStyle w:val="ListParagraph"/>
+              <w:ind w:left="0"/>
+              <w:rPr>
+                <w:sz w:val="24"/>
+                <w:szCs w:val="24"/>
+              </w:rPr>
+            </w:pPr>
+          </w:p>
+        </w:tc>
+        <w:tc>
+          <w:tcPr>
+            <w:tcW w:w="810" w:type="dxa"/>
           </w:tcPr>
           <w:p>
             <w:pPr>
@@ -6115,14 +6408,7 @@
           <w:sz w:val="24"/>
           <w:szCs w:val="24"/>
         </w:rPr>
-        <w:t xml:space="preserve">= </w:t>
-      </w:r>
-      <w:r>
-        <w:rPr>
-          <w:sz w:val="24"/>
-          <w:szCs w:val="24"/>
-        </w:rPr>
-        <w:t>”</w:t>
+        <w:t>= ”</w:t>
       </w:r>
       <w:proofErr w:type="gramEnd"/>
       <w:r>
@@ -6130,14 +6416,7 @@
           <w:sz w:val="24"/>
           <w:szCs w:val="24"/>
         </w:rPr>
-        <w:t>/dev/CY8C9560A”</w:t>
-      </w:r>
-      <w:r>
-        <w:rPr>
-          <w:sz w:val="24"/>
-          <w:szCs w:val="24"/>
-        </w:rPr>
-        <w:t xml:space="preserve"> (Device path)</w:t>
+        <w:t>/dev/CY8C9560A” (Device path)</w:t>
       </w:r>
     </w:p>
     <w:p>
@@ -6212,8 +6491,6 @@
           <w:szCs w:val="24"/>
         </w:rPr>
       </w:pPr>
-      <w:bookmarkStart w:id="0" w:name="_GoBack"/>
-      <w:bookmarkEnd w:id="0"/>
     </w:p>
     <w:p>
       <w:pPr>
@@ -6572,21 +6849,7 @@
           <w:sz w:val="24"/>
           <w:szCs w:val="24"/>
         </w:rPr>
-        <w:t xml:space="preserve">Byte 02 = </w:t>
-      </w:r>
-      <w:r>
-        <w:rPr>
-          <w:sz w:val="24"/>
-          <w:szCs w:val="24"/>
-        </w:rPr>
-        <w:t>0x</w:t>
-      </w:r>
-      <w:r>
-        <w:rPr>
-          <w:sz w:val="24"/>
-          <w:szCs w:val="24"/>
-        </w:rPr>
-        <w:t>02</w:t>
+        <w:t>Byte 02 = 0x02</w:t>
       </w:r>
       <w:r>
         <w:rPr>
@@ -6609,21 +6872,7 @@
           <w:sz w:val="24"/>
           <w:szCs w:val="24"/>
         </w:rPr>
-        <w:t xml:space="preserve">Byte 03 = </w:t>
-      </w:r>
-      <w:r>
-        <w:rPr>
-          <w:sz w:val="24"/>
-          <w:szCs w:val="24"/>
-        </w:rPr>
-        <w:t>0x</w:t>
-      </w:r>
-      <w:r>
-        <w:rPr>
-          <w:sz w:val="24"/>
-          <w:szCs w:val="24"/>
-        </w:rPr>
-        <w:t>07</w:t>
+        <w:t>Byte 03 = 0x07</w:t>
       </w:r>
       <w:r>
         <w:rPr>
@@ -6646,21 +6895,7 @@
           <w:sz w:val="24"/>
           <w:szCs w:val="24"/>
         </w:rPr>
-        <w:t xml:space="preserve">Byte 04 = </w:t>
-      </w:r>
-      <w:r>
-        <w:rPr>
-          <w:sz w:val="24"/>
-          <w:szCs w:val="24"/>
-        </w:rPr>
-        <w:t>0x</w:t>
-      </w:r>
-      <w:r>
-        <w:rPr>
-          <w:sz w:val="24"/>
-          <w:szCs w:val="24"/>
-        </w:rPr>
-        <w:t>04</w:t>
+        <w:t>Byte 04 = 0x04</w:t>
       </w:r>
       <w:r>
         <w:rPr>

</xml_diff>

<commit_message>
Obselete pkt structure removed
</commit_message>
<xml_diff>
--- a/Docs/DesignDoc_review.docx
+++ b/Docs/DesignDoc_review.docx
@@ -58,7 +58,7 @@
           <v:shape id="_x0000_i1025" type="#_x0000_t75" style="width:267pt;height:399.75pt" o:ole="">
             <v:imagedata r:id="rId5" o:title=""/>
           </v:shape>
-          <o:OLEObject Type="Embed" ProgID="Visio.Drawing.11" ShapeID="_x0000_i1025" DrawAspect="Content" ObjectID="_1521582573" r:id="rId6"/>
+          <o:OLEObject Type="Embed" ProgID="Visio.Drawing.11" ShapeID="_x0000_i1025" DrawAspect="Content" ObjectID="_1521582857" r:id="rId6"/>
         </w:object>
       </w:r>
     </w:p>
@@ -590,754 +590,6 @@
     </w:p>
     <w:p>
       <w:pPr>
-        <w:pStyle w:val="Heading2"/>
-      </w:pPr>
-      <w:r>
-        <w:t>Pakcet format</w:t>
-      </w:r>
-    </w:p>
-    <w:p>
-      <w:pPr>
-        <w:rPr>
-          <w:sz w:val="24"/>
-          <w:szCs w:val="24"/>
-        </w:rPr>
-      </w:pPr>
-      <w:r>
-        <w:rPr>
-          <w:sz w:val="24"/>
-          <w:szCs w:val="24"/>
-        </w:rPr>
-        <w:object w:dxaOrig="10770" w:dyaOrig="735">
-          <v:shape id="_x0000_i1026" type="#_x0000_t75" style="width:468pt;height:32.25pt" o:ole="">
-            <v:imagedata r:id="rId7" o:title=""/>
-          </v:shape>
-          <o:OLEObject Type="Embed" ProgID="Visio.Drawing.11" ShapeID="_x0000_i1026" DrawAspect="Content" ObjectID="_1521582574" r:id="rId8"/>
-        </w:object>
-      </w:r>
-    </w:p>
-    <w:p>
-      <w:pPr>
-        <w:jc w:val="center"/>
-        <w:rPr>
-          <w:sz w:val="24"/>
-          <w:szCs w:val="24"/>
-        </w:rPr>
-      </w:pPr>
-      <w:r>
-        <w:rPr>
-          <w:sz w:val="24"/>
-          <w:szCs w:val="24"/>
-        </w:rPr>
-        <w:t>Fig2</w:t>
-      </w:r>
-      <w:r>
-        <w:rPr>
-          <w:sz w:val="24"/>
-          <w:szCs w:val="24"/>
-        </w:rPr>
-        <w:t>. Packet format over UDP.</w:t>
-      </w:r>
-    </w:p>
-    <w:p>
-      <w:pPr>
-        <w:rPr>
-          <w:sz w:val="24"/>
-          <w:szCs w:val="24"/>
-        </w:rPr>
-      </w:pPr>
-      <w:r>
-        <w:rPr>
-          <w:sz w:val="24"/>
-          <w:szCs w:val="24"/>
-        </w:rPr>
-        <w:t>Fig 2 shows the packet format which will be exchanged between user’s application and the driver’s application. W</w:t>
-      </w:r>
-      <w:r>
-        <w:rPr>
-          <w:sz w:val="24"/>
-          <w:szCs w:val="24"/>
-        </w:rPr>
-        <w:t xml:space="preserve">hen this packet will be </w:t>
-      </w:r>
-      <w:r>
-        <w:rPr>
-          <w:sz w:val="24"/>
-          <w:szCs w:val="24"/>
-        </w:rPr>
-        <w:t xml:space="preserve">sent by the driver’s application to </w:t>
-      </w:r>
-      <w:r>
-        <w:rPr>
-          <w:sz w:val="24"/>
-          <w:szCs w:val="24"/>
-        </w:rPr>
-        <w:t xml:space="preserve">the user’s application this would mean that some data has been received from CY8C9560A chip. </w:t>
-      </w:r>
-      <w:r>
-        <w:rPr>
-          <w:sz w:val="24"/>
-          <w:szCs w:val="24"/>
-        </w:rPr>
-        <w:t>Similarly</w:t>
-      </w:r>
-      <w:r>
-        <w:rPr>
-          <w:sz w:val="24"/>
-          <w:szCs w:val="24"/>
-        </w:rPr>
-        <w:t xml:space="preserve"> when this packet will be </w:t>
-      </w:r>
-      <w:r>
-        <w:rPr>
-          <w:sz w:val="24"/>
-          <w:szCs w:val="24"/>
-        </w:rPr>
-        <w:t xml:space="preserve">sent by the user’s application to </w:t>
-      </w:r>
-      <w:r>
-        <w:rPr>
-          <w:sz w:val="24"/>
-          <w:szCs w:val="24"/>
-        </w:rPr>
-        <w:t>the driver’s application it will</w:t>
-      </w:r>
-      <w:r>
-        <w:rPr>
-          <w:sz w:val="24"/>
-          <w:szCs w:val="24"/>
-        </w:rPr>
-        <w:t xml:space="preserve"> mean </w:t>
-      </w:r>
-      <w:r>
-        <w:rPr>
-          <w:sz w:val="24"/>
-          <w:szCs w:val="24"/>
-        </w:rPr>
-        <w:t>that the intended destination is the CY8C9560A chip so it will hand this data over to I2C lines according to the type and target addresses.</w:t>
-      </w:r>
-    </w:p>
-    <w:p>
-      <w:pPr>
-        <w:pStyle w:val="Heading3"/>
-        <w:numPr>
-          <w:ilvl w:val="0"/>
-          <w:numId w:val="3"/>
-        </w:numPr>
-      </w:pPr>
-      <w:r>
-        <w:t>Pkt type</w:t>
-      </w:r>
-    </w:p>
-    <w:p>
-      <w:pPr>
-        <w:rPr>
-          <w:sz w:val="24"/>
-          <w:szCs w:val="24"/>
-        </w:rPr>
-      </w:pPr>
-      <w:r>
-        <w:rPr>
-          <w:sz w:val="24"/>
-          <w:szCs w:val="24"/>
-        </w:rPr>
-        <w:t>This field is of one byte long. This determines the nature of the packet. It can have following values.</w:t>
-      </w:r>
-    </w:p>
-    <w:tbl>
-      <w:tblPr>
-        <w:tblStyle w:val="TableGrid"/>
-        <w:tblW w:w="0" w:type="auto"/>
-        <w:tblLook w:val="04A0" w:firstRow="1" w:lastRow="0" w:firstColumn="1" w:lastColumn="0" w:noHBand="0" w:noVBand="1"/>
-      </w:tblPr>
-      <w:tblGrid>
-        <w:gridCol w:w="1278"/>
-        <w:gridCol w:w="2070"/>
-        <w:gridCol w:w="6228"/>
-      </w:tblGrid>
-      <w:tr>
-        <w:tc>
-          <w:tcPr>
-            <w:tcW w:w="1278" w:type="dxa"/>
-          </w:tcPr>
-          <w:p>
-            <w:pPr>
-              <w:rPr>
-                <w:sz w:val="24"/>
-                <w:szCs w:val="24"/>
-              </w:rPr>
-            </w:pPr>
-            <w:r>
-              <w:rPr>
-                <w:sz w:val="24"/>
-                <w:szCs w:val="24"/>
-              </w:rPr>
-              <w:t>Field Value</w:t>
-            </w:r>
-          </w:p>
-        </w:tc>
-        <w:tc>
-          <w:tcPr>
-            <w:tcW w:w="2070" w:type="dxa"/>
-          </w:tcPr>
-          <w:p>
-            <w:pPr>
-              <w:rPr>
-                <w:sz w:val="24"/>
-                <w:szCs w:val="24"/>
-              </w:rPr>
-            </w:pPr>
-            <w:r>
-              <w:rPr>
-                <w:sz w:val="24"/>
-                <w:szCs w:val="24"/>
-              </w:rPr>
-              <w:t>Value name</w:t>
-            </w:r>
-          </w:p>
-        </w:tc>
-        <w:tc>
-          <w:tcPr>
-            <w:tcW w:w="6228" w:type="dxa"/>
-          </w:tcPr>
-          <w:p>
-            <w:pPr>
-              <w:rPr>
-                <w:sz w:val="24"/>
-                <w:szCs w:val="24"/>
-              </w:rPr>
-            </w:pPr>
-            <w:r>
-              <w:rPr>
-                <w:sz w:val="24"/>
-                <w:szCs w:val="24"/>
-              </w:rPr>
-              <w:t>Description</w:t>
-            </w:r>
-          </w:p>
-        </w:tc>
-      </w:tr>
-      <w:tr>
-        <w:tc>
-          <w:tcPr>
-            <w:tcW w:w="1278" w:type="dxa"/>
-          </w:tcPr>
-          <w:p>
-            <w:pPr>
-              <w:rPr>
-                <w:sz w:val="24"/>
-                <w:szCs w:val="24"/>
-              </w:rPr>
-            </w:pPr>
-            <w:r>
-              <w:rPr>
-                <w:sz w:val="24"/>
-                <w:szCs w:val="24"/>
-              </w:rPr>
-              <w:t>0x01</w:t>
-            </w:r>
-          </w:p>
-        </w:tc>
-        <w:tc>
-          <w:tcPr>
-            <w:tcW w:w="2070" w:type="dxa"/>
-          </w:tcPr>
-          <w:p>
-            <w:pPr>
-              <w:rPr>
-                <w:sz w:val="24"/>
-                <w:szCs w:val="24"/>
-              </w:rPr>
-            </w:pPr>
-            <w:r>
-              <w:rPr>
-                <w:sz w:val="24"/>
-                <w:szCs w:val="24"/>
-              </w:rPr>
-              <w:t>EEPROM data</w:t>
-            </w:r>
-          </w:p>
-        </w:tc>
-        <w:tc>
-          <w:tcPr>
-            <w:tcW w:w="6228" w:type="dxa"/>
-          </w:tcPr>
-          <w:p>
-            <w:pPr>
-              <w:rPr>
-                <w:sz w:val="24"/>
-                <w:szCs w:val="24"/>
-              </w:rPr>
-            </w:pPr>
-            <w:r>
-              <w:rPr>
-                <w:sz w:val="24"/>
-                <w:szCs w:val="24"/>
-              </w:rPr>
-              <w:t>The data is from or to the EEPROM of CY8C9560A</w:t>
-            </w:r>
-          </w:p>
-        </w:tc>
-      </w:tr>
-      <w:tr>
-        <w:tc>
-          <w:tcPr>
-            <w:tcW w:w="1278" w:type="dxa"/>
-          </w:tcPr>
-          <w:p>
-            <w:pPr>
-              <w:rPr>
-                <w:sz w:val="24"/>
-                <w:szCs w:val="24"/>
-              </w:rPr>
-            </w:pPr>
-            <w:r>
-              <w:rPr>
-                <w:sz w:val="24"/>
-                <w:szCs w:val="24"/>
-              </w:rPr>
-              <w:t>0x02</w:t>
-            </w:r>
-          </w:p>
-        </w:tc>
-        <w:tc>
-          <w:tcPr>
-            <w:tcW w:w="2070" w:type="dxa"/>
-          </w:tcPr>
-          <w:p>
-            <w:pPr>
-              <w:rPr>
-                <w:sz w:val="24"/>
-                <w:szCs w:val="24"/>
-              </w:rPr>
-            </w:pPr>
-            <w:r>
-              <w:rPr>
-                <w:sz w:val="24"/>
-                <w:szCs w:val="24"/>
-              </w:rPr>
-              <w:t>Register’s data</w:t>
-            </w:r>
-          </w:p>
-        </w:tc>
-        <w:tc>
-          <w:tcPr>
-            <w:tcW w:w="6228" w:type="dxa"/>
-          </w:tcPr>
-          <w:p>
-            <w:pPr>
-              <w:rPr>
-                <w:sz w:val="24"/>
-                <w:szCs w:val="24"/>
-              </w:rPr>
-            </w:pPr>
-            <w:r>
-              <w:rPr>
-                <w:sz w:val="24"/>
-                <w:szCs w:val="24"/>
-              </w:rPr>
-              <w:t>The data is from the port registers of CY8C9560A</w:t>
-            </w:r>
-          </w:p>
-        </w:tc>
-      </w:tr>
-      <w:tr>
-        <w:tc>
-          <w:tcPr>
-            <w:tcW w:w="1278" w:type="dxa"/>
-          </w:tcPr>
-          <w:p>
-            <w:pPr>
-              <w:rPr>
-                <w:sz w:val="24"/>
-                <w:szCs w:val="24"/>
-              </w:rPr>
-            </w:pPr>
-            <w:r>
-              <w:rPr>
-                <w:sz w:val="24"/>
-                <w:szCs w:val="24"/>
-              </w:rPr>
-              <w:t>0x03</w:t>
-            </w:r>
-          </w:p>
-        </w:tc>
-        <w:tc>
-          <w:tcPr>
-            <w:tcW w:w="2070" w:type="dxa"/>
-          </w:tcPr>
-          <w:p>
-            <w:pPr>
-              <w:rPr>
-                <w:sz w:val="24"/>
-                <w:szCs w:val="24"/>
-              </w:rPr>
-            </w:pPr>
-            <w:r>
-              <w:rPr>
-                <w:sz w:val="24"/>
-                <w:szCs w:val="24"/>
-              </w:rPr>
-              <w:t>Interrupt’s data</w:t>
-            </w:r>
-          </w:p>
-        </w:tc>
-        <w:tc>
-          <w:tcPr>
-            <w:tcW w:w="6228" w:type="dxa"/>
-          </w:tcPr>
-          <w:p>
-            <w:pPr>
-              <w:rPr>
-                <w:sz w:val="24"/>
-                <w:szCs w:val="24"/>
-              </w:rPr>
-            </w:pPr>
-            <w:r>
-              <w:rPr>
-                <w:sz w:val="24"/>
-                <w:szCs w:val="24"/>
-              </w:rPr>
-              <w:t>Interrupt information from CY8C9560A</w:t>
-            </w:r>
-          </w:p>
-        </w:tc>
-      </w:tr>
-      <w:tr>
-        <w:tc>
-          <w:tcPr>
-            <w:tcW w:w="1278" w:type="dxa"/>
-          </w:tcPr>
-          <w:p>
-            <w:pPr>
-              <w:rPr>
-                <w:sz w:val="24"/>
-                <w:szCs w:val="24"/>
-              </w:rPr>
-            </w:pPr>
-            <w:r>
-              <w:rPr>
-                <w:sz w:val="24"/>
-                <w:szCs w:val="24"/>
-              </w:rPr>
-              <w:t>0x04</w:t>
-            </w:r>
-          </w:p>
-        </w:tc>
-        <w:tc>
-          <w:tcPr>
-            <w:tcW w:w="2070" w:type="dxa"/>
-          </w:tcPr>
-          <w:p>
-            <w:pPr>
-              <w:rPr>
-                <w:sz w:val="24"/>
-                <w:szCs w:val="24"/>
-              </w:rPr>
-            </w:pPr>
-            <w:r>
-              <w:rPr>
-                <w:sz w:val="24"/>
-                <w:szCs w:val="24"/>
-              </w:rPr>
-              <w:t>Control data</w:t>
-            </w:r>
-          </w:p>
-        </w:tc>
-        <w:tc>
-          <w:tcPr>
-            <w:tcW w:w="6228" w:type="dxa"/>
-          </w:tcPr>
-          <w:p>
-            <w:pPr>
-              <w:rPr>
-                <w:sz w:val="24"/>
-                <w:szCs w:val="24"/>
-              </w:rPr>
-            </w:pPr>
-            <w:r>
-              <w:rPr>
-                <w:sz w:val="24"/>
-                <w:szCs w:val="24"/>
-              </w:rPr>
-              <w:t>The data is for controlling of CY8C9560A such as write lock</w:t>
-            </w:r>
-          </w:p>
-        </w:tc>
-      </w:tr>
-      <w:tr>
-        <w:tc>
-          <w:tcPr>
-            <w:tcW w:w="1278" w:type="dxa"/>
-          </w:tcPr>
-          <w:p>
-            <w:pPr>
-              <w:rPr>
-                <w:sz w:val="24"/>
-                <w:szCs w:val="24"/>
-              </w:rPr>
-            </w:pPr>
-            <w:r>
-              <w:rPr>
-                <w:sz w:val="24"/>
-                <w:szCs w:val="24"/>
-              </w:rPr>
-              <w:lastRenderedPageBreak/>
-              <w:t>0x05</w:t>
-            </w:r>
-          </w:p>
-        </w:tc>
-        <w:tc>
-          <w:tcPr>
-            <w:tcW w:w="2070" w:type="dxa"/>
-          </w:tcPr>
-          <w:p>
-            <w:pPr>
-              <w:rPr>
-                <w:sz w:val="24"/>
-                <w:szCs w:val="24"/>
-              </w:rPr>
-            </w:pPr>
-            <w:r>
-              <w:rPr>
-                <w:sz w:val="24"/>
-                <w:szCs w:val="24"/>
-              </w:rPr>
-              <w:t>Raw data</w:t>
-            </w:r>
-          </w:p>
-        </w:tc>
-        <w:tc>
-          <w:tcPr>
-            <w:tcW w:w="6228" w:type="dxa"/>
-          </w:tcPr>
-          <w:p>
-            <w:pPr>
-              <w:rPr>
-                <w:sz w:val="24"/>
-                <w:szCs w:val="24"/>
-              </w:rPr>
-            </w:pPr>
-            <w:r>
-              <w:rPr>
-                <w:sz w:val="24"/>
-                <w:szCs w:val="24"/>
-              </w:rPr>
-              <w:t>The data is in raw from as received from CY8C9560A</w:t>
-            </w:r>
-          </w:p>
-        </w:tc>
-      </w:tr>
-    </w:tbl>
-    <w:p>
-      <w:pPr>
-        <w:rPr>
-          <w:sz w:val="24"/>
-          <w:szCs w:val="24"/>
-        </w:rPr>
-      </w:pPr>
-    </w:p>
-    <w:p>
-      <w:pPr>
-        <w:pStyle w:val="Heading3"/>
-        <w:numPr>
-          <w:ilvl w:val="0"/>
-          <w:numId w:val="3"/>
-        </w:numPr>
-      </w:pPr>
-      <w:r>
-        <w:t>Target</w:t>
-      </w:r>
-      <w:r>
-        <w:t xml:space="preserve"> address</w:t>
-      </w:r>
-    </w:p>
-    <w:p>
-      <w:pPr>
-        <w:rPr>
-          <w:sz w:val="24"/>
-          <w:szCs w:val="24"/>
-        </w:rPr>
-      </w:pPr>
-      <w:r>
-        <w:rPr>
-          <w:sz w:val="24"/>
-          <w:szCs w:val="24"/>
-        </w:rPr>
-        <w:t>This is the target address on CY8C9560A chip</w:t>
-      </w:r>
-      <w:r>
-        <w:rPr>
-          <w:sz w:val="24"/>
-          <w:szCs w:val="24"/>
-        </w:rPr>
-        <w:t xml:space="preserve"> according to the data sheet. There are two distinct ranges of addresses for ports/pwm and EEPROM access. </w:t>
-      </w:r>
-    </w:p>
-    <w:p>
-      <w:pPr>
-        <w:pStyle w:val="Heading3"/>
-        <w:numPr>
-          <w:ilvl w:val="0"/>
-          <w:numId w:val="3"/>
-        </w:numPr>
-      </w:pPr>
-      <w:r>
-        <w:t>Data len</w:t>
-      </w:r>
-    </w:p>
-    <w:p>
-      <w:pPr>
-        <w:rPr>
-          <w:sz w:val="24"/>
-          <w:szCs w:val="24"/>
-        </w:rPr>
-      </w:pPr>
-      <w:r>
-        <w:rPr>
-          <w:sz w:val="24"/>
-          <w:szCs w:val="24"/>
-        </w:rPr>
-        <w:t xml:space="preserve">This field corresponds to the length of data being written to the CY8C9560A chip or being read from it. </w:t>
-      </w:r>
-    </w:p>
-    <w:p>
-      <w:pPr>
-        <w:pStyle w:val="Heading3"/>
-        <w:numPr>
-          <w:ilvl w:val="0"/>
-          <w:numId w:val="3"/>
-        </w:numPr>
-      </w:pPr>
-      <w:r>
-        <w:t>Example:</w:t>
-      </w:r>
-    </w:p>
-    <w:p>
-      <w:pPr>
-        <w:rPr>
-          <w:sz w:val="24"/>
-          <w:szCs w:val="24"/>
-        </w:rPr>
-      </w:pPr>
-      <w:r>
-        <w:rPr>
-          <w:sz w:val="24"/>
-          <w:szCs w:val="24"/>
-        </w:rPr>
-        <w:t xml:space="preserve">User’s application </w:t>
-      </w:r>
-      <w:r>
-        <w:rPr>
-          <w:sz w:val="24"/>
-          <w:szCs w:val="24"/>
-        </w:rPr>
-        <w:t>wants</w:t>
-      </w:r>
-      <w:r>
-        <w:rPr>
-          <w:sz w:val="24"/>
-          <w:szCs w:val="24"/>
-        </w:rPr>
-        <w:t xml:space="preserve"> to write 10 bytes of data to the EEPROM of CY8C9560A chip on address starting from 0x1000ABCD then the user’s application will send the packet formed as follows to the </w:t>
-      </w:r>
-      <w:r>
-        <w:rPr>
-          <w:sz w:val="24"/>
-          <w:szCs w:val="24"/>
-        </w:rPr>
-        <w:t>driver’s</w:t>
-      </w:r>
-      <w:r>
-        <w:rPr>
-          <w:sz w:val="24"/>
-          <w:szCs w:val="24"/>
-        </w:rPr>
-        <w:t xml:space="preserve"> application</w:t>
-      </w:r>
-    </w:p>
-    <w:p>
-      <w:pPr>
-        <w:pStyle w:val="ListParagraph"/>
-        <w:numPr>
-          <w:ilvl w:val="0"/>
-          <w:numId w:val="2"/>
-        </w:numPr>
-        <w:rPr>
-          <w:sz w:val="24"/>
-          <w:szCs w:val="24"/>
-        </w:rPr>
-      </w:pPr>
-      <w:r>
-        <w:rPr>
-          <w:sz w:val="24"/>
-          <w:szCs w:val="24"/>
-        </w:rPr>
-        <w:t>Pkt type = 0x01</w:t>
-      </w:r>
-    </w:p>
-    <w:p>
-      <w:pPr>
-        <w:pStyle w:val="ListParagraph"/>
-        <w:numPr>
-          <w:ilvl w:val="0"/>
-          <w:numId w:val="2"/>
-        </w:numPr>
-        <w:rPr>
-          <w:sz w:val="24"/>
-          <w:szCs w:val="24"/>
-        </w:rPr>
-      </w:pPr>
-      <w:r>
-        <w:rPr>
-          <w:sz w:val="24"/>
-          <w:szCs w:val="24"/>
-        </w:rPr>
-        <w:t>Target address = 0x1000ABCD</w:t>
-      </w:r>
-    </w:p>
-    <w:p>
-      <w:pPr>
-        <w:pStyle w:val="ListParagraph"/>
-        <w:numPr>
-          <w:ilvl w:val="0"/>
-          <w:numId w:val="2"/>
-        </w:numPr>
-        <w:rPr>
-          <w:sz w:val="24"/>
-          <w:szCs w:val="24"/>
-        </w:rPr>
-      </w:pPr>
-      <w:r>
-        <w:rPr>
-          <w:sz w:val="24"/>
-          <w:szCs w:val="24"/>
-        </w:rPr>
-        <w:t>Data len = 10</w:t>
-      </w:r>
-    </w:p>
-    <w:p>
-      <w:pPr>
-        <w:pStyle w:val="ListParagraph"/>
-        <w:numPr>
-          <w:ilvl w:val="0"/>
-          <w:numId w:val="2"/>
-        </w:numPr>
-        <w:rPr>
-          <w:sz w:val="24"/>
-          <w:szCs w:val="24"/>
-        </w:rPr>
-      </w:pPr>
-      <w:r>
-        <w:rPr>
-          <w:sz w:val="24"/>
-          <w:szCs w:val="24"/>
-        </w:rPr>
-        <w:t>Data = Ten bytes of intended data</w:t>
-      </w:r>
-    </w:p>
-    <w:p>
-      <w:pPr>
         <w:rPr>
           <w:color w:val="FF0000"/>
           <w:sz w:val="24"/>
@@ -1732,6 +984,7 @@
           <w:sz w:val="24"/>
           <w:szCs w:val="24"/>
         </w:rPr>
+        <w:lastRenderedPageBreak/>
         <w:t>0x75 – multiply command for many pins, 0x3 – for three pins, 0x1 – pin 1, 0x2 – pin 2,0x3 – pin 3, 0x76 – pin_out, 0x1 – this value will appear on pin 1 as output, 0x1 – this value will appear on pin 2 as output, 0x0 – this value will appear port 3 as output.</w:t>
       </w:r>
     </w:p>
@@ -1775,7 +1028,6 @@
           <w:sz w:val="24"/>
           <w:szCs w:val="24"/>
         </w:rPr>
-        <w:lastRenderedPageBreak/>
         <w:t xml:space="preserve">So you should define complete API to/from User </w:t>
       </w:r>
       <w:r>
@@ -2185,6 +1437,24 @@
         </w:rPr>
         <w:t xml:space="preserve"> These values are explained in table 1.</w:t>
       </w:r>
+    </w:p>
+    <w:p>
+      <w:pPr>
+        <w:pStyle w:val="ListParagraph"/>
+        <w:rPr>
+          <w:sz w:val="24"/>
+          <w:szCs w:val="24"/>
+        </w:rPr>
+      </w:pPr>
+    </w:p>
+    <w:p>
+      <w:pPr>
+        <w:pStyle w:val="ListParagraph"/>
+        <w:rPr>
+          <w:sz w:val="24"/>
+          <w:szCs w:val="24"/>
+        </w:rPr>
+      </w:pPr>
     </w:p>
     <w:p>
       <w:pPr>
@@ -2226,6 +1496,7 @@
                 <w:sz w:val="24"/>
                 <w:szCs w:val="24"/>
               </w:rPr>
+              <w:lastRenderedPageBreak/>
               <w:t>Byte 01 (Message type)</w:t>
             </w:r>
           </w:p>
@@ -6928,8 +6199,6 @@
               </w:rPr>
               <w:t>Restore factory defaults</w:t>
             </w:r>
-            <w:bookmarkStart w:id="0" w:name="_GoBack"/>
-            <w:bookmarkEnd w:id="0"/>
           </w:p>
         </w:tc>
       </w:tr>
@@ -8534,6 +7803,34 @@
           <w:szCs w:val="24"/>
         </w:rPr>
       </w:pPr>
+      <w:r>
+        <w:rPr>
+          <w:sz w:val="24"/>
+          <w:szCs w:val="24"/>
+        </w:rPr>
+        <w:t>Example</w:t>
+      </w:r>
+      <w:r>
+        <w:rPr>
+          <w:sz w:val="24"/>
+          <w:szCs w:val="24"/>
+        </w:rPr>
+        <w:t xml:space="preserve"> </w:t>
+      </w:r>
+      <w:r>
+        <w:rPr>
+          <w:sz w:val="24"/>
+          <w:szCs w:val="24"/>
+        </w:rPr>
+        <w:t>5</w:t>
+      </w:r>
+      <w:r>
+        <w:rPr>
+          <w:sz w:val="24"/>
+          <w:szCs w:val="24"/>
+        </w:rPr>
+        <w:t>:</w:t>
+      </w:r>
     </w:p>
     <w:p>
       <w:pPr>
@@ -8543,6 +7840,62 @@
           <w:szCs w:val="24"/>
         </w:rPr>
       </w:pPr>
+      <w:r>
+        <w:rPr>
+          <w:sz w:val="24"/>
+          <w:szCs w:val="24"/>
+        </w:rPr>
+        <w:t xml:space="preserve"> </w:t>
+      </w:r>
+      <w:r>
+        <w:rPr>
+          <w:sz w:val="24"/>
+          <w:szCs w:val="24"/>
+        </w:rPr>
+        <w:t>U</w:t>
+      </w:r>
+      <w:r>
+        <w:rPr>
+          <w:sz w:val="24"/>
+          <w:szCs w:val="24"/>
+        </w:rPr>
+        <w:t>ser</w:t>
+      </w:r>
+      <w:r>
+        <w:rPr>
+          <w:sz w:val="24"/>
+          <w:szCs w:val="24"/>
+        </w:rPr>
+        <w:t>’</w:t>
+      </w:r>
+      <w:r>
+        <w:rPr>
+          <w:sz w:val="24"/>
+          <w:szCs w:val="24"/>
+        </w:rPr>
+        <w:t>s application wants to set PWM duty cycle of 70 % for PWM No</w:t>
+      </w:r>
+      <w:r>
+        <w:rPr>
+          <w:sz w:val="24"/>
+          <w:szCs w:val="24"/>
+        </w:rPr>
+        <w:t xml:space="preserve"> 7.</w:t>
+      </w:r>
+      <w:r>
+        <w:rPr>
+          <w:sz w:val="24"/>
+          <w:szCs w:val="24"/>
+        </w:rPr>
+        <w:t xml:space="preserve"> </w:t>
+      </w:r>
+      <w:r>
+        <w:rPr>
+          <w:sz w:val="24"/>
+          <w:szCs w:val="24"/>
+        </w:rPr>
+        <w:t>The TCP message sent by the user’s application will be</w:t>
+      </w:r>
     </w:p>
     <w:p>
       <w:pPr>
@@ -8557,14 +7910,122 @@
           <w:sz w:val="24"/>
           <w:szCs w:val="24"/>
         </w:rPr>
-        <w:t>Example</w:t>
-      </w:r>
-      <w:r>
-        <w:rPr>
-          <w:sz w:val="24"/>
-          <w:szCs w:val="24"/>
-        </w:rPr>
-        <w:t xml:space="preserve"> </w:t>
+        <w:t>0x03,</w:t>
+      </w:r>
+      <w:r>
+        <w:rPr>
+          <w:sz w:val="24"/>
+          <w:szCs w:val="24"/>
+        </w:rPr>
+        <w:t>0x02,0x07,0x04,0x46</w:t>
+      </w:r>
+    </w:p>
+    <w:p>
+      <w:pPr>
+        <w:pStyle w:val="ListParagraph"/>
+        <w:rPr>
+          <w:sz w:val="24"/>
+          <w:szCs w:val="24"/>
+        </w:rPr>
+      </w:pPr>
+      <w:r>
+        <w:rPr>
+          <w:sz w:val="24"/>
+          <w:szCs w:val="24"/>
+        </w:rPr>
+        <w:t>Byte 01 = 0x03</w:t>
+      </w:r>
+      <w:r>
+        <w:rPr>
+          <w:sz w:val="24"/>
+          <w:szCs w:val="24"/>
+        </w:rPr>
+        <w:t xml:space="preserve"> (Message type = device command)</w:t>
+      </w:r>
+    </w:p>
+    <w:p>
+      <w:pPr>
+        <w:pStyle w:val="ListParagraph"/>
+        <w:rPr>
+          <w:sz w:val="24"/>
+          <w:szCs w:val="24"/>
+        </w:rPr>
+      </w:pPr>
+      <w:r>
+        <w:rPr>
+          <w:sz w:val="24"/>
+          <w:szCs w:val="24"/>
+        </w:rPr>
+        <w:t>Byte 02 = 0x02</w:t>
+      </w:r>
+      <w:r>
+        <w:rPr>
+          <w:sz w:val="24"/>
+          <w:szCs w:val="24"/>
+        </w:rPr>
+        <w:t xml:space="preserve"> (Command type = PWM operation)</w:t>
+      </w:r>
+    </w:p>
+    <w:p>
+      <w:pPr>
+        <w:pStyle w:val="ListParagraph"/>
+        <w:rPr>
+          <w:sz w:val="24"/>
+          <w:szCs w:val="24"/>
+        </w:rPr>
+      </w:pPr>
+      <w:r>
+        <w:rPr>
+          <w:sz w:val="24"/>
+          <w:szCs w:val="24"/>
+        </w:rPr>
+        <w:t>Byte 03 = 0x07</w:t>
+      </w:r>
+      <w:r>
+        <w:rPr>
+          <w:sz w:val="24"/>
+          <w:szCs w:val="24"/>
+        </w:rPr>
+        <w:t xml:space="preserve"> (PWM No = 7)</w:t>
+      </w:r>
+    </w:p>
+    <w:p>
+      <w:pPr>
+        <w:pStyle w:val="ListParagraph"/>
+        <w:rPr>
+          <w:sz w:val="24"/>
+          <w:szCs w:val="24"/>
+        </w:rPr>
+      </w:pPr>
+      <w:r>
+        <w:rPr>
+          <w:sz w:val="24"/>
+          <w:szCs w:val="24"/>
+        </w:rPr>
+        <w:t>Byte 04 = 0x04</w:t>
+      </w:r>
+      <w:r>
+        <w:rPr>
+          <w:sz w:val="24"/>
+          <w:szCs w:val="24"/>
+        </w:rPr>
+        <w:t xml:space="preserve"> (PWM operation = Set duty cycle)</w:t>
+      </w:r>
+    </w:p>
+    <w:p>
+      <w:pPr>
+        <w:pStyle w:val="ListParagraph"/>
+        <w:rPr>
+          <w:sz w:val="24"/>
+          <w:szCs w:val="24"/>
+        </w:rPr>
+      </w:pPr>
+      <w:r>
+        <w:rPr>
+          <w:sz w:val="24"/>
+          <w:szCs w:val="24"/>
+        </w:rPr>
+        <w:t>Byte 0</w:t>
       </w:r>
       <w:r>
         <w:rPr>
@@ -8578,7 +8039,21 @@
           <w:sz w:val="24"/>
           <w:szCs w:val="24"/>
         </w:rPr>
-        <w:t>:</w:t>
+        <w:t xml:space="preserve"> = 0x</w:t>
+      </w:r>
+      <w:r>
+        <w:rPr>
+          <w:sz w:val="24"/>
+          <w:szCs w:val="24"/>
+        </w:rPr>
+        <w:t>46</w:t>
+      </w:r>
+      <w:r>
+        <w:rPr>
+          <w:sz w:val="24"/>
+          <w:szCs w:val="24"/>
+        </w:rPr>
+        <w:t xml:space="preserve"> (Duty cycle = 70)</w:t>
       </w:r>
     </w:p>
     <w:p>
@@ -8589,62 +8064,6 @@
           <w:szCs w:val="24"/>
         </w:rPr>
       </w:pPr>
-      <w:r>
-        <w:rPr>
-          <w:sz w:val="24"/>
-          <w:szCs w:val="24"/>
-        </w:rPr>
-        <w:t xml:space="preserve"> </w:t>
-      </w:r>
-      <w:r>
-        <w:rPr>
-          <w:sz w:val="24"/>
-          <w:szCs w:val="24"/>
-        </w:rPr>
-        <w:t>U</w:t>
-      </w:r>
-      <w:r>
-        <w:rPr>
-          <w:sz w:val="24"/>
-          <w:szCs w:val="24"/>
-        </w:rPr>
-        <w:t>ser</w:t>
-      </w:r>
-      <w:r>
-        <w:rPr>
-          <w:sz w:val="24"/>
-          <w:szCs w:val="24"/>
-        </w:rPr>
-        <w:t>’</w:t>
-      </w:r>
-      <w:r>
-        <w:rPr>
-          <w:sz w:val="24"/>
-          <w:szCs w:val="24"/>
-        </w:rPr>
-        <w:t>s application wants to set PWM duty cycle of 70 % for PWM No</w:t>
-      </w:r>
-      <w:r>
-        <w:rPr>
-          <w:sz w:val="24"/>
-          <w:szCs w:val="24"/>
-        </w:rPr>
-        <w:t xml:space="preserve"> 7.</w:t>
-      </w:r>
-      <w:r>
-        <w:rPr>
-          <w:sz w:val="24"/>
-          <w:szCs w:val="24"/>
-        </w:rPr>
-        <w:t xml:space="preserve"> </w:t>
-      </w:r>
-      <w:r>
-        <w:rPr>
-          <w:sz w:val="24"/>
-          <w:szCs w:val="24"/>
-        </w:rPr>
-        <w:t>The TCP message sent by the user’s application will be</w:t>
-      </w:r>
     </w:p>
     <w:p>
       <w:pPr>
@@ -8654,20 +8073,8 @@
           <w:szCs w:val="24"/>
         </w:rPr>
       </w:pPr>
-      <w:r>
-        <w:rPr>
-          <w:sz w:val="24"/>
-          <w:szCs w:val="24"/>
-        </w:rPr>
-        <w:t>0x03,</w:t>
-      </w:r>
-      <w:r>
-        <w:rPr>
-          <w:sz w:val="24"/>
-          <w:szCs w:val="24"/>
-        </w:rPr>
-        <w:t>0x02,0x07,0x04,0x46</w:t>
-      </w:r>
+      <w:bookmarkStart w:id="0" w:name="_GoBack"/>
+      <w:bookmarkEnd w:id="0"/>
     </w:p>
     <w:p>
       <w:pPr>
@@ -8682,151 +8089,7 @@
           <w:sz w:val="24"/>
           <w:szCs w:val="24"/>
         </w:rPr>
-        <w:t>Byte 01 = 0x03</w:t>
-      </w:r>
-      <w:r>
-        <w:rPr>
-          <w:sz w:val="24"/>
-          <w:szCs w:val="24"/>
-        </w:rPr>
-        <w:t xml:space="preserve"> (Message type = device command)</w:t>
-      </w:r>
-    </w:p>
-    <w:p>
-      <w:pPr>
-        <w:pStyle w:val="ListParagraph"/>
-        <w:rPr>
-          <w:sz w:val="24"/>
-          <w:szCs w:val="24"/>
-        </w:rPr>
-      </w:pPr>
-      <w:r>
-        <w:rPr>
-          <w:sz w:val="24"/>
-          <w:szCs w:val="24"/>
-        </w:rPr>
-        <w:t>Byte 02 = 0x02</w:t>
-      </w:r>
-      <w:r>
-        <w:rPr>
-          <w:sz w:val="24"/>
-          <w:szCs w:val="24"/>
-        </w:rPr>
-        <w:t xml:space="preserve"> (Command type = PWM operation)</w:t>
-      </w:r>
-    </w:p>
-    <w:p>
-      <w:pPr>
-        <w:pStyle w:val="ListParagraph"/>
-        <w:rPr>
-          <w:sz w:val="24"/>
-          <w:szCs w:val="24"/>
-        </w:rPr>
-      </w:pPr>
-      <w:r>
-        <w:rPr>
-          <w:sz w:val="24"/>
-          <w:szCs w:val="24"/>
-        </w:rPr>
-        <w:t>Byte 03 = 0x07</w:t>
-      </w:r>
-      <w:r>
-        <w:rPr>
-          <w:sz w:val="24"/>
-          <w:szCs w:val="24"/>
-        </w:rPr>
-        <w:t xml:space="preserve"> (PWM No = 7)</w:t>
-      </w:r>
-    </w:p>
-    <w:p>
-      <w:pPr>
-        <w:pStyle w:val="ListParagraph"/>
-        <w:rPr>
-          <w:sz w:val="24"/>
-          <w:szCs w:val="24"/>
-        </w:rPr>
-      </w:pPr>
-      <w:r>
-        <w:rPr>
-          <w:sz w:val="24"/>
-          <w:szCs w:val="24"/>
-        </w:rPr>
-        <w:t>Byte 04 = 0x04</w:t>
-      </w:r>
-      <w:r>
-        <w:rPr>
-          <w:sz w:val="24"/>
-          <w:szCs w:val="24"/>
-        </w:rPr>
-        <w:t xml:space="preserve"> (PWM operation = Set duty cycle)</w:t>
-      </w:r>
-    </w:p>
-    <w:p>
-      <w:pPr>
-        <w:pStyle w:val="ListParagraph"/>
-        <w:rPr>
-          <w:sz w:val="24"/>
-          <w:szCs w:val="24"/>
-        </w:rPr>
-      </w:pPr>
-      <w:r>
-        <w:rPr>
-          <w:sz w:val="24"/>
-          <w:szCs w:val="24"/>
-        </w:rPr>
-        <w:t>Byte 0</w:t>
-      </w:r>
-      <w:r>
-        <w:rPr>
-          <w:sz w:val="24"/>
-          <w:szCs w:val="24"/>
-        </w:rPr>
-        <w:t>5</w:t>
-      </w:r>
-      <w:r>
-        <w:rPr>
-          <w:sz w:val="24"/>
-          <w:szCs w:val="24"/>
-        </w:rPr>
-        <w:t xml:space="preserve"> = 0x</w:t>
-      </w:r>
-      <w:r>
-        <w:rPr>
-          <w:sz w:val="24"/>
-          <w:szCs w:val="24"/>
-        </w:rPr>
-        <w:t>46</w:t>
-      </w:r>
-      <w:r>
-        <w:rPr>
-          <w:sz w:val="24"/>
-          <w:szCs w:val="24"/>
-        </w:rPr>
-        <w:t xml:space="preserve"> (Duty cycle = 70)</w:t>
-      </w:r>
-    </w:p>
-    <w:p>
-      <w:pPr>
-        <w:pStyle w:val="ListParagraph"/>
-        <w:rPr>
-          <w:sz w:val="24"/>
-          <w:szCs w:val="24"/>
-        </w:rPr>
-      </w:pPr>
-    </w:p>
-    <w:p>
-      <w:pPr>
-        <w:pStyle w:val="ListParagraph"/>
-        <w:rPr>
-          <w:sz w:val="24"/>
-          <w:szCs w:val="24"/>
-        </w:rPr>
-      </w:pPr>
-      <w:r>
-        <w:rPr>
-          <w:sz w:val="24"/>
-          <w:szCs w:val="24"/>
-        </w:rPr>
+        <w:lastRenderedPageBreak/>
         <w:t xml:space="preserve">Example </w:t>
       </w:r>
       <w:r>

</xml_diff>

<commit_message>
Document updated for API for interrupt status functions
</commit_message>
<xml_diff>
--- a/Docs/DesignDoc_review.docx
+++ b/Docs/DesignDoc_review.docx
@@ -1,6 +1,6 @@
 
 <file path=word/document.xml><?xml version="1.0" encoding="utf-8"?>
-<w:document xmlns:wpc="http://schemas.microsoft.com/office/word/2010/wordprocessingCanvas" xmlns:mc="http://schemas.openxmlformats.org/markup-compatibility/2006" xmlns:o="urn:schemas-microsoft-com:office:office" xmlns:r="http://schemas.openxmlformats.org/officeDocument/2006/relationships" xmlns:m="http://schemas.openxmlformats.org/officeDocument/2006/math" xmlns:v="urn:schemas-microsoft-com:vml" xmlns:wp14="http://schemas.microsoft.com/office/word/2010/wordprocessingDrawing" xmlns:wp="http://schemas.openxmlformats.org/drawingml/2006/wordprocessingDrawing" xmlns:w10="urn:schemas-microsoft-com:office:word" xmlns:w="http://schemas.openxmlformats.org/wordprocessingml/2006/main" xmlns:w14="http://schemas.microsoft.com/office/word/2010/wordml" xmlns:w15="http://schemas.microsoft.com/office/word/2012/wordml" xmlns:wpg="http://schemas.microsoft.com/office/word/2010/wordprocessingGroup" xmlns:wpi="http://schemas.microsoft.com/office/word/2010/wordprocessingInk" xmlns:wne="http://schemas.microsoft.com/office/word/2006/wordml" xmlns:wps="http://schemas.microsoft.com/office/word/2010/wordprocessingShape" mc:Ignorable="w14 w15 wp14">
+<w:document xmlns:wpc="http://schemas.microsoft.com/office/word/2010/wordprocessingCanvas" xmlns:mc="http://schemas.openxmlformats.org/markup-compatibility/2006" xmlns:o="urn:schemas-microsoft-com:office:office" xmlns:r="http://schemas.openxmlformats.org/officeDocument/2006/relationships" xmlns:m="http://schemas.openxmlformats.org/officeDocument/2006/math" xmlns:v="urn:schemas-microsoft-com:vml" xmlns:wp14="http://schemas.microsoft.com/office/word/2010/wordprocessingDrawing" xmlns:wp="http://schemas.openxmlformats.org/drawingml/2006/wordprocessingDrawing" xmlns:w10="urn:schemas-microsoft-com:office:word" xmlns:w="http://schemas.openxmlformats.org/wordprocessingml/2006/main" xmlns:w14="http://schemas.microsoft.com/office/word/2010/wordml" xmlns:wpg="http://schemas.microsoft.com/office/word/2010/wordprocessingGroup" xmlns:wpi="http://schemas.microsoft.com/office/word/2010/wordprocessingInk" xmlns:wne="http://schemas.microsoft.com/office/word/2006/wordml" xmlns:wps="http://schemas.microsoft.com/office/word/2010/wordprocessingShape" mc:Ignorable="w14 wp14">
   <w:body>
     <w:p>
       <w:pPr>
@@ -56,9 +56,9 @@
             <o:lock v:ext="edit" aspectratio="t"/>
           </v:shapetype>
           <v:shape id="_x0000_i1025" type="#_x0000_t75" style="width:267pt;height:399.75pt" o:ole="">
-            <v:imagedata r:id="rId5" o:title=""/>
+            <v:imagedata r:id="rId6" o:title=""/>
           </v:shape>
-          <o:OLEObject Type="Embed" ProgID="Visio.Drawing.11" ShapeID="_x0000_i1025" DrawAspect="Content" ObjectID="_1521582857" r:id="rId6"/>
+          <o:OLEObject Type="Embed" ProgID="Visio.Drawing.11" ShapeID="_x0000_i1025" DrawAspect="Content" ObjectID="_1521925576" r:id="rId7"/>
         </w:object>
       </w:r>
     </w:p>
@@ -5940,96 +5940,102 @@
               <w:pStyle w:val="ListParagraph"/>
               <w:ind w:left="0"/>
               <w:rPr>
+                <w:sz w:val="24"/>
+                <w:szCs w:val="24"/>
+              </w:rPr>
+            </w:pPr>
+            <w:r>
+              <w:rPr>
+                <w:sz w:val="24"/>
+                <w:szCs w:val="24"/>
+              </w:rPr>
+              <w:t>0x01</w:t>
+            </w:r>
+          </w:p>
+        </w:tc>
+        <w:tc>
+          <w:tcPr>
+            <w:tcW w:w="1080" w:type="dxa"/>
+          </w:tcPr>
+          <w:p>
+            <w:pPr>
+              <w:pStyle w:val="ListParagraph"/>
+              <w:ind w:left="0"/>
+              <w:rPr>
                 <w:i/>
                 <w:sz w:val="24"/>
                 <w:szCs w:val="24"/>
               </w:rPr>
             </w:pPr>
-            <w:r>
+          </w:p>
+        </w:tc>
+        <w:tc>
+          <w:tcPr>
+            <w:tcW w:w="810" w:type="dxa"/>
+          </w:tcPr>
+          <w:p>
+            <w:pPr>
+              <w:pStyle w:val="ListParagraph"/>
+              <w:ind w:left="0"/>
+              <w:rPr>
+                <w:sz w:val="24"/>
+                <w:szCs w:val="24"/>
+              </w:rPr>
+            </w:pPr>
+          </w:p>
+        </w:tc>
+        <w:tc>
+          <w:tcPr>
+            <w:tcW w:w="810" w:type="dxa"/>
+          </w:tcPr>
+          <w:p>
+            <w:pPr>
+              <w:pStyle w:val="ListParagraph"/>
+              <w:ind w:left="0"/>
+              <w:rPr>
+                <w:sz w:val="24"/>
+                <w:szCs w:val="24"/>
+              </w:rPr>
+            </w:pPr>
+          </w:p>
+        </w:tc>
+        <w:tc>
+          <w:tcPr>
+            <w:tcW w:w="810" w:type="dxa"/>
+          </w:tcPr>
+          <w:p>
+            <w:pPr>
+              <w:pStyle w:val="ListParagraph"/>
+              <w:ind w:left="0"/>
               <w:rPr>
                 <w:i/>
                 <w:sz w:val="24"/>
                 <w:szCs w:val="24"/>
               </w:rPr>
-              <w:t>0x01</w:t>
-            </w:r>
-          </w:p>
-        </w:tc>
-        <w:tc>
-          <w:tcPr>
-            <w:tcW w:w="1080" w:type="dxa"/>
-          </w:tcPr>
-          <w:p>
-            <w:pPr>
-              <w:pStyle w:val="ListParagraph"/>
-              <w:ind w:left="0"/>
-              <w:rPr>
-                <w:i/>
-                <w:sz w:val="24"/>
-                <w:szCs w:val="24"/>
-              </w:rPr>
-            </w:pPr>
-          </w:p>
-        </w:tc>
-        <w:tc>
-          <w:tcPr>
-            <w:tcW w:w="810" w:type="dxa"/>
-          </w:tcPr>
-          <w:p>
-            <w:pPr>
-              <w:pStyle w:val="ListParagraph"/>
-              <w:ind w:left="0"/>
-              <w:rPr>
-                <w:sz w:val="24"/>
-                <w:szCs w:val="24"/>
-              </w:rPr>
-            </w:pPr>
-          </w:p>
-        </w:tc>
-        <w:tc>
-          <w:tcPr>
-            <w:tcW w:w="810" w:type="dxa"/>
-          </w:tcPr>
-          <w:p>
-            <w:pPr>
-              <w:pStyle w:val="ListParagraph"/>
-              <w:ind w:left="0"/>
-              <w:rPr>
-                <w:sz w:val="24"/>
-                <w:szCs w:val="24"/>
-              </w:rPr>
-            </w:pPr>
-          </w:p>
-        </w:tc>
-        <w:tc>
-          <w:tcPr>
-            <w:tcW w:w="810" w:type="dxa"/>
-          </w:tcPr>
-          <w:p>
-            <w:pPr>
-              <w:pStyle w:val="ListParagraph"/>
-              <w:ind w:left="0"/>
-              <w:rPr>
-                <w:i/>
-                <w:sz w:val="24"/>
-                <w:szCs w:val="24"/>
-              </w:rPr>
             </w:pPr>
           </w:p>
         </w:tc>
         <w:tc>
           <w:tcPr>
             <w:tcW w:w="900" w:type="dxa"/>
-          </w:tcPr>
-          <w:p>
-            <w:pPr>
-              <w:pStyle w:val="ListParagraph"/>
-              <w:ind w:left="0"/>
-              <w:rPr>
-                <w:sz w:val="24"/>
-                <w:szCs w:val="24"/>
-              </w:rPr>
-            </w:pPr>
+            <w:vMerge w:val="restart"/>
+          </w:tcPr>
+          <w:p>
+            <w:pPr>
+              <w:pStyle w:val="ListParagraph"/>
+              <w:ind w:left="0"/>
+              <w:rPr>
+                <w:sz w:val="24"/>
+                <w:szCs w:val="24"/>
+              </w:rPr>
+            </w:pPr>
+            <w:r>
+              <w:rPr>
+                <w:sz w:val="24"/>
+                <w:szCs w:val="24"/>
+              </w:rPr>
+              <w:t>POR</w:t>
+            </w:r>
           </w:p>
         </w:tc>
         <w:tc>
@@ -6087,24 +6093,421 @@
               <w:pStyle w:val="ListParagraph"/>
               <w:ind w:left="0"/>
               <w:rPr>
+                <w:sz w:val="24"/>
+                <w:szCs w:val="24"/>
+              </w:rPr>
+            </w:pPr>
+            <w:r>
+              <w:rPr>
+                <w:sz w:val="24"/>
+                <w:szCs w:val="24"/>
+              </w:rPr>
+              <w:t>0x02</w:t>
+            </w:r>
+          </w:p>
+        </w:tc>
+        <w:tc>
+          <w:tcPr>
+            <w:tcW w:w="1080" w:type="dxa"/>
+          </w:tcPr>
+          <w:p>
+            <w:pPr>
+              <w:pStyle w:val="ListParagraph"/>
+              <w:ind w:left="0"/>
+              <w:rPr>
                 <w:i/>
                 <w:sz w:val="24"/>
                 <w:szCs w:val="24"/>
               </w:rPr>
             </w:pPr>
-            <w:r>
+          </w:p>
+        </w:tc>
+        <w:tc>
+          <w:tcPr>
+            <w:tcW w:w="810" w:type="dxa"/>
+          </w:tcPr>
+          <w:p>
+            <w:pPr>
+              <w:pStyle w:val="ListParagraph"/>
+              <w:ind w:left="0"/>
+              <w:rPr>
+                <w:sz w:val="24"/>
+                <w:szCs w:val="24"/>
+              </w:rPr>
+            </w:pPr>
+          </w:p>
+        </w:tc>
+        <w:tc>
+          <w:tcPr>
+            <w:tcW w:w="810" w:type="dxa"/>
+          </w:tcPr>
+          <w:p>
+            <w:pPr>
+              <w:pStyle w:val="ListParagraph"/>
+              <w:ind w:left="0"/>
+              <w:rPr>
+                <w:sz w:val="24"/>
+                <w:szCs w:val="24"/>
+              </w:rPr>
+            </w:pPr>
+          </w:p>
+        </w:tc>
+        <w:tc>
+          <w:tcPr>
+            <w:tcW w:w="810" w:type="dxa"/>
+          </w:tcPr>
+          <w:p>
+            <w:pPr>
+              <w:pStyle w:val="ListParagraph"/>
+              <w:ind w:left="0"/>
               <w:rPr>
                 <w:i/>
                 <w:sz w:val="24"/>
                 <w:szCs w:val="24"/>
               </w:rPr>
+            </w:pPr>
+          </w:p>
+        </w:tc>
+        <w:tc>
+          <w:tcPr>
+            <w:tcW w:w="900" w:type="dxa"/>
+            <w:vMerge/>
+          </w:tcPr>
+          <w:p>
+            <w:pPr>
+              <w:pStyle w:val="ListParagraph"/>
+              <w:ind w:left="0"/>
+              <w:rPr>
+                <w:sz w:val="24"/>
+                <w:szCs w:val="24"/>
+              </w:rPr>
+            </w:pPr>
+          </w:p>
+        </w:tc>
+        <w:tc>
+          <w:tcPr>
+            <w:tcW w:w="4320" w:type="dxa"/>
+          </w:tcPr>
+          <w:p>
+            <w:pPr>
+              <w:pStyle w:val="ListParagraph"/>
+              <w:ind w:left="0"/>
+              <w:rPr>
+                <w:sz w:val="24"/>
+                <w:szCs w:val="24"/>
+              </w:rPr>
+            </w:pPr>
+            <w:r>
+              <w:rPr>
+                <w:sz w:val="24"/>
+                <w:szCs w:val="24"/>
+              </w:rPr>
+              <w:t>Restore factory defaults</w:t>
+            </w:r>
+          </w:p>
+        </w:tc>
+      </w:tr>
+      <w:tr>
+        <w:tc>
+          <w:tcPr>
+            <w:tcW w:w="828" w:type="dxa"/>
+          </w:tcPr>
+          <w:p>
+            <w:pPr>
+              <w:pStyle w:val="ListParagraph"/>
+              <w:ind w:left="0"/>
+              <w:rPr>
+                <w:sz w:val="24"/>
+                <w:szCs w:val="24"/>
+              </w:rPr>
+            </w:pPr>
+            <w:r>
+              <w:rPr>
+                <w:sz w:val="24"/>
+                <w:szCs w:val="24"/>
+              </w:rPr>
+              <w:t>0x06</w:t>
+            </w:r>
+          </w:p>
+        </w:tc>
+        <w:tc>
+          <w:tcPr>
+            <w:tcW w:w="1080" w:type="dxa"/>
+          </w:tcPr>
+          <w:p>
+            <w:pPr>
+              <w:pStyle w:val="ListParagraph"/>
+              <w:ind w:left="0"/>
+              <w:rPr>
+                <w:sz w:val="24"/>
+                <w:szCs w:val="24"/>
+              </w:rPr>
+            </w:pPr>
+            <w:proofErr w:type="spellStart"/>
+            <w:r>
+              <w:rPr>
+                <w:i/>
+                <w:sz w:val="24"/>
+                <w:szCs w:val="24"/>
+              </w:rPr>
+              <w:t>GPort</w:t>
+            </w:r>
+            <w:proofErr w:type="spellEnd"/>
+          </w:p>
+        </w:tc>
+        <w:tc>
+          <w:tcPr>
+            <w:tcW w:w="1080" w:type="dxa"/>
+          </w:tcPr>
+          <w:p>
+            <w:pPr>
+              <w:pStyle w:val="ListParagraph"/>
+              <w:ind w:left="0"/>
+              <w:rPr>
+                <w:sz w:val="24"/>
+                <w:szCs w:val="24"/>
+              </w:rPr>
+            </w:pPr>
+            <w:r>
+              <w:rPr>
+                <w:sz w:val="24"/>
+                <w:szCs w:val="24"/>
+              </w:rPr>
+              <w:t>0x01</w:t>
+            </w:r>
+          </w:p>
+        </w:tc>
+        <w:tc>
+          <w:tcPr>
+            <w:tcW w:w="810" w:type="dxa"/>
+          </w:tcPr>
+          <w:p>
+            <w:pPr>
+              <w:pStyle w:val="ListParagraph"/>
+              <w:ind w:left="0"/>
+              <w:rPr>
+                <w:sz w:val="24"/>
+                <w:szCs w:val="24"/>
+              </w:rPr>
+            </w:pPr>
+          </w:p>
+        </w:tc>
+        <w:tc>
+          <w:tcPr>
+            <w:tcW w:w="810" w:type="dxa"/>
+          </w:tcPr>
+          <w:p>
+            <w:pPr>
+              <w:pStyle w:val="ListParagraph"/>
+              <w:ind w:left="0"/>
+              <w:rPr>
+                <w:sz w:val="24"/>
+                <w:szCs w:val="24"/>
+              </w:rPr>
+            </w:pPr>
+          </w:p>
+        </w:tc>
+        <w:tc>
+          <w:tcPr>
+            <w:tcW w:w="810" w:type="dxa"/>
+          </w:tcPr>
+          <w:p>
+            <w:pPr>
+              <w:pStyle w:val="ListParagraph"/>
+              <w:ind w:left="0"/>
+              <w:rPr>
+                <w:i/>
+                <w:sz w:val="24"/>
+                <w:szCs w:val="24"/>
+              </w:rPr>
+            </w:pPr>
+          </w:p>
+        </w:tc>
+        <w:tc>
+          <w:tcPr>
+            <w:tcW w:w="900" w:type="dxa"/>
+            <w:vMerge w:val="restart"/>
+          </w:tcPr>
+          <w:p>
+            <w:pPr>
+              <w:pStyle w:val="ListParagraph"/>
+              <w:ind w:left="0"/>
+              <w:rPr>
+                <w:sz w:val="24"/>
+                <w:szCs w:val="24"/>
+              </w:rPr>
+            </w:pPr>
+            <w:proofErr w:type="spellStart"/>
+            <w:r>
+              <w:rPr>
+                <w:sz w:val="24"/>
+                <w:szCs w:val="24"/>
+              </w:rPr>
+              <w:t>Int</w:t>
+            </w:r>
+            <w:proofErr w:type="spellEnd"/>
+            <w:r>
+              <w:rPr>
+                <w:sz w:val="24"/>
+                <w:szCs w:val="24"/>
+              </w:rPr>
+              <w:t xml:space="preserve"> status</w:t>
+            </w:r>
+          </w:p>
+        </w:tc>
+        <w:tc>
+          <w:tcPr>
+            <w:tcW w:w="4320" w:type="dxa"/>
+          </w:tcPr>
+          <w:p>
+            <w:pPr>
+              <w:pStyle w:val="ListParagraph"/>
+              <w:ind w:left="0"/>
+              <w:rPr>
+                <w:sz w:val="24"/>
+                <w:szCs w:val="24"/>
+              </w:rPr>
+            </w:pPr>
+            <w:r>
+              <w:rPr>
+                <w:sz w:val="24"/>
+                <w:szCs w:val="24"/>
+              </w:rPr>
+              <w:t xml:space="preserve">Read from the </w:t>
+            </w:r>
+            <w:proofErr w:type="spellStart"/>
+            <w:r>
+              <w:rPr>
+                <w:sz w:val="24"/>
+                <w:szCs w:val="24"/>
+              </w:rPr>
+              <w:t>int</w:t>
+            </w:r>
+            <w:proofErr w:type="spellEnd"/>
+            <w:r>
+              <w:rPr>
+                <w:sz w:val="24"/>
+                <w:szCs w:val="24"/>
+              </w:rPr>
+              <w:t xml:space="preserve"> status register of </w:t>
+            </w:r>
+            <w:proofErr w:type="spellStart"/>
+            <w:r>
+              <w:rPr>
+                <w:i/>
+                <w:sz w:val="24"/>
+                <w:szCs w:val="24"/>
+              </w:rPr>
+              <w:t>GPort</w:t>
+            </w:r>
+            <w:proofErr w:type="spellEnd"/>
+          </w:p>
+        </w:tc>
+      </w:tr>
+      <w:tr>
+        <w:tc>
+          <w:tcPr>
+            <w:tcW w:w="828" w:type="dxa"/>
+          </w:tcPr>
+          <w:p>
+            <w:pPr>
+              <w:pStyle w:val="ListParagraph"/>
+              <w:ind w:left="0"/>
+              <w:rPr>
+                <w:sz w:val="24"/>
+                <w:szCs w:val="24"/>
+              </w:rPr>
+            </w:pPr>
+            <w:r>
+              <w:rPr>
+                <w:sz w:val="24"/>
+                <w:szCs w:val="24"/>
+              </w:rPr>
+              <w:t>0x06</w:t>
+            </w:r>
+          </w:p>
+        </w:tc>
+        <w:tc>
+          <w:tcPr>
+            <w:tcW w:w="1080" w:type="dxa"/>
+          </w:tcPr>
+          <w:p>
+            <w:pPr>
+              <w:pStyle w:val="ListParagraph"/>
+              <w:ind w:left="0"/>
+              <w:rPr>
+                <w:sz w:val="24"/>
+                <w:szCs w:val="24"/>
+              </w:rPr>
+            </w:pPr>
+            <w:proofErr w:type="spellStart"/>
+            <w:r>
+              <w:rPr>
+                <w:i/>
+                <w:sz w:val="24"/>
+                <w:szCs w:val="24"/>
+              </w:rPr>
+              <w:t>GPort</w:t>
+            </w:r>
+            <w:proofErr w:type="spellEnd"/>
+          </w:p>
+        </w:tc>
+        <w:tc>
+          <w:tcPr>
+            <w:tcW w:w="1080" w:type="dxa"/>
+          </w:tcPr>
+          <w:p>
+            <w:pPr>
+              <w:pStyle w:val="ListParagraph"/>
+              <w:spacing w:before="240"/>
+              <w:ind w:left="0"/>
+              <w:rPr>
+                <w:sz w:val="24"/>
+                <w:szCs w:val="24"/>
+              </w:rPr>
+            </w:pPr>
+            <w:r>
+              <w:rPr>
+                <w:sz w:val="24"/>
+                <w:szCs w:val="24"/>
+              </w:rPr>
               <w:t>0x02</w:t>
             </w:r>
           </w:p>
         </w:tc>
         <w:tc>
           <w:tcPr>
-            <w:tcW w:w="1080" w:type="dxa"/>
+            <w:tcW w:w="810" w:type="dxa"/>
+          </w:tcPr>
+          <w:p>
+            <w:pPr>
+              <w:pStyle w:val="ListParagraph"/>
+              <w:ind w:left="0"/>
+              <w:rPr>
+                <w:sz w:val="24"/>
+                <w:szCs w:val="24"/>
+              </w:rPr>
+            </w:pPr>
+          </w:p>
+        </w:tc>
+        <w:tc>
+          <w:tcPr>
+            <w:tcW w:w="810" w:type="dxa"/>
+          </w:tcPr>
+          <w:p>
+            <w:pPr>
+              <w:pStyle w:val="ListParagraph"/>
+              <w:ind w:left="0"/>
+              <w:rPr>
+                <w:sz w:val="24"/>
+                <w:szCs w:val="24"/>
+              </w:rPr>
+            </w:pPr>
+          </w:p>
+        </w:tc>
+        <w:tc>
+          <w:tcPr>
+            <w:tcW w:w="810" w:type="dxa"/>
           </w:tcPr>
           <w:p>
             <w:pPr>
@@ -6120,85 +6523,66 @@
         </w:tc>
         <w:tc>
           <w:tcPr>
-            <w:tcW w:w="810" w:type="dxa"/>
-          </w:tcPr>
-          <w:p>
-            <w:pPr>
-              <w:pStyle w:val="ListParagraph"/>
-              <w:ind w:left="0"/>
-              <w:rPr>
-                <w:sz w:val="24"/>
-                <w:szCs w:val="24"/>
-              </w:rPr>
-            </w:pPr>
-          </w:p>
-        </w:tc>
-        <w:tc>
-          <w:tcPr>
-            <w:tcW w:w="810" w:type="dxa"/>
-          </w:tcPr>
-          <w:p>
-            <w:pPr>
-              <w:pStyle w:val="ListParagraph"/>
-              <w:ind w:left="0"/>
-              <w:rPr>
-                <w:sz w:val="24"/>
-                <w:szCs w:val="24"/>
-              </w:rPr>
-            </w:pPr>
-          </w:p>
-        </w:tc>
-        <w:tc>
-          <w:tcPr>
-            <w:tcW w:w="810" w:type="dxa"/>
-          </w:tcPr>
-          <w:p>
-            <w:pPr>
-              <w:pStyle w:val="ListParagraph"/>
-              <w:ind w:left="0"/>
+            <w:tcW w:w="900" w:type="dxa"/>
+            <w:vMerge/>
+          </w:tcPr>
+          <w:p>
+            <w:pPr>
+              <w:pStyle w:val="ListParagraph"/>
+              <w:ind w:left="0"/>
+              <w:rPr>
+                <w:sz w:val="24"/>
+                <w:szCs w:val="24"/>
+              </w:rPr>
+            </w:pPr>
+          </w:p>
+        </w:tc>
+        <w:tc>
+          <w:tcPr>
+            <w:tcW w:w="4320" w:type="dxa"/>
+          </w:tcPr>
+          <w:p>
+            <w:pPr>
+              <w:pStyle w:val="ListParagraph"/>
+              <w:ind w:left="0"/>
+              <w:rPr>
+                <w:sz w:val="24"/>
+                <w:szCs w:val="24"/>
+              </w:rPr>
+            </w:pPr>
+            <w:r>
+              <w:rPr>
+                <w:sz w:val="24"/>
+                <w:szCs w:val="24"/>
+              </w:rPr>
+              <w:t xml:space="preserve">Write to the </w:t>
+            </w:r>
+            <w:proofErr w:type="spellStart"/>
+            <w:r>
+              <w:rPr>
+                <w:sz w:val="24"/>
+                <w:szCs w:val="24"/>
+              </w:rPr>
+              <w:t>int</w:t>
+            </w:r>
+            <w:proofErr w:type="spellEnd"/>
+            <w:r>
+              <w:rPr>
+                <w:sz w:val="24"/>
+                <w:szCs w:val="24"/>
+              </w:rPr>
+              <w:t xml:space="preserve"> status register of </w:t>
+            </w:r>
+            <w:r>
               <w:rPr>
                 <w:i/>
                 <w:sz w:val="24"/>
                 <w:szCs w:val="24"/>
               </w:rPr>
-            </w:pPr>
-          </w:p>
-        </w:tc>
-        <w:tc>
-          <w:tcPr>
-            <w:tcW w:w="900" w:type="dxa"/>
-          </w:tcPr>
-          <w:p>
-            <w:pPr>
-              <w:pStyle w:val="ListParagraph"/>
-              <w:ind w:left="0"/>
-              <w:rPr>
-                <w:sz w:val="24"/>
-                <w:szCs w:val="24"/>
-              </w:rPr>
-            </w:pPr>
-          </w:p>
-        </w:tc>
-        <w:tc>
-          <w:tcPr>
-            <w:tcW w:w="4320" w:type="dxa"/>
-          </w:tcPr>
-          <w:p>
-            <w:pPr>
-              <w:pStyle w:val="ListParagraph"/>
-              <w:ind w:left="0"/>
-              <w:rPr>
-                <w:sz w:val="24"/>
-                <w:szCs w:val="24"/>
-              </w:rPr>
-            </w:pPr>
-            <w:r>
-              <w:rPr>
-                <w:sz w:val="24"/>
-                <w:szCs w:val="24"/>
-              </w:rPr>
-              <w:t>Restore factory defaults</w:t>
-            </w:r>
+              <w:t>GPort</w:t>
+            </w:r>
+            <w:bookmarkStart w:id="0" w:name="_GoBack"/>
+            <w:bookmarkEnd w:id="0"/>
           </w:p>
         </w:tc>
       </w:tr>
@@ -6213,13 +6597,23 @@
           <w:szCs w:val="24"/>
         </w:rPr>
       </w:pPr>
+      <w:proofErr w:type="gramStart"/>
       <w:r>
         <w:rPr>
           <w:i/>
           <w:sz w:val="24"/>
           <w:szCs w:val="24"/>
         </w:rPr>
-        <w:t>Table 2. List of commands for register operations like port and pwm.</w:t>
+        <w:t>Table 2.</w:t>
+      </w:r>
+      <w:proofErr w:type="gramEnd"/>
+      <w:r>
+        <w:rPr>
+          <w:i/>
+          <w:sz w:val="24"/>
+          <w:szCs w:val="24"/>
+        </w:rPr>
+        <w:t xml:space="preserve"> List of commands for register operations like port and pwm.</w:t>
       </w:r>
     </w:p>
     <w:p>
@@ -6867,6 +7261,7 @@
           <w:sz w:val="24"/>
           <w:szCs w:val="24"/>
         </w:rPr>
+        <w:lastRenderedPageBreak/>
         <w:t>Then demon will open the device and send ACK message to the user’s application</w:t>
       </w:r>
       <w:r>
@@ -8025,6 +8420,7 @@
           <w:sz w:val="24"/>
           <w:szCs w:val="24"/>
         </w:rPr>
+        <w:lastRenderedPageBreak/>
         <w:t>Byte 0</w:t>
       </w:r>
       <w:r>
@@ -8073,8 +8469,6 @@
           <w:szCs w:val="24"/>
         </w:rPr>
       </w:pPr>
-      <w:bookmarkStart w:id="0" w:name="_GoBack"/>
-      <w:bookmarkEnd w:id="0"/>
     </w:p>
     <w:p>
       <w:pPr>
@@ -8089,7 +8483,6 @@
           <w:sz w:val="24"/>
           <w:szCs w:val="24"/>
         </w:rPr>
-        <w:lastRenderedPageBreak/>
         <w:t xml:space="preserve">Example </w:t>
       </w:r>
       <w:r>
@@ -8472,8 +8865,8 @@
 </file>
 
 <file path=word/numbering.xml><?xml version="1.0" encoding="utf-8"?>
-<w:numbering xmlns:wpc="http://schemas.microsoft.com/office/word/2010/wordprocessingCanvas" xmlns:mc="http://schemas.openxmlformats.org/markup-compatibility/2006" xmlns:o="urn:schemas-microsoft-com:office:office" xmlns:r="http://schemas.openxmlformats.org/officeDocument/2006/relationships" xmlns:m="http://schemas.openxmlformats.org/officeDocument/2006/math" xmlns:v="urn:schemas-microsoft-com:vml" xmlns:wp14="http://schemas.microsoft.com/office/word/2010/wordprocessingDrawing" xmlns:wp="http://schemas.openxmlformats.org/drawingml/2006/wordprocessingDrawing" xmlns:w10="urn:schemas-microsoft-com:office:word" xmlns:w="http://schemas.openxmlformats.org/wordprocessingml/2006/main" xmlns:w14="http://schemas.microsoft.com/office/word/2010/wordml" xmlns:w15="http://schemas.microsoft.com/office/word/2012/wordml" xmlns:wpg="http://schemas.microsoft.com/office/word/2010/wordprocessingGroup" xmlns:wpi="http://schemas.microsoft.com/office/word/2010/wordprocessingInk" xmlns:wne="http://schemas.microsoft.com/office/word/2006/wordml" xmlns:wps="http://schemas.microsoft.com/office/word/2010/wordprocessingShape" mc:Ignorable="w14 w15 wp14">
-  <w:abstractNum w:abstractNumId="0" w15:restartNumberingAfterBreak="0">
+<w:numbering xmlns:wpc="http://schemas.microsoft.com/office/word/2010/wordprocessingCanvas" xmlns:mc="http://schemas.openxmlformats.org/markup-compatibility/2006" xmlns:o="urn:schemas-microsoft-com:office:office" xmlns:r="http://schemas.openxmlformats.org/officeDocument/2006/relationships" xmlns:m="http://schemas.openxmlformats.org/officeDocument/2006/math" xmlns:v="urn:schemas-microsoft-com:vml" xmlns:wp14="http://schemas.microsoft.com/office/word/2010/wordprocessingDrawing" xmlns:wp="http://schemas.openxmlformats.org/drawingml/2006/wordprocessingDrawing" xmlns:w10="urn:schemas-microsoft-com:office:word" xmlns:w="http://schemas.openxmlformats.org/wordprocessingml/2006/main" xmlns:w14="http://schemas.microsoft.com/office/word/2010/wordml" xmlns:wpg="http://schemas.microsoft.com/office/word/2010/wordprocessingGroup" xmlns:wpi="http://schemas.microsoft.com/office/word/2010/wordprocessingInk" xmlns:wne="http://schemas.microsoft.com/office/word/2006/wordml" xmlns:wps="http://schemas.microsoft.com/office/word/2010/wordprocessingShape" mc:Ignorable="w14 wp14">
+  <w:abstractNum w:abstractNumId="0">
     <w:nsid w:val="144144F4"/>
     <w:multiLevelType w:val="hybridMultilevel"/>
     <w:tmpl w:val="0748B46E"/>
@@ -8559,7 +8952,7 @@
       </w:pPr>
     </w:lvl>
   </w:abstractNum>
-  <w:abstractNum w:abstractNumId="1" w15:restartNumberingAfterBreak="0">
+  <w:abstractNum w:abstractNumId="1">
     <w:nsid w:val="28782B73"/>
     <w:multiLevelType w:val="hybridMultilevel"/>
     <w:tmpl w:val="328A578C"/>
@@ -8672,7 +9065,7 @@
       </w:rPr>
     </w:lvl>
   </w:abstractNum>
-  <w:abstractNum w:abstractNumId="2" w15:restartNumberingAfterBreak="0">
+  <w:abstractNum w:abstractNumId="2">
     <w:nsid w:val="2B9400DF"/>
     <w:multiLevelType w:val="hybridMultilevel"/>
     <w:tmpl w:val="863E7A66"/>
@@ -8758,7 +9151,7 @@
       </w:pPr>
     </w:lvl>
   </w:abstractNum>
-  <w:abstractNum w:abstractNumId="3" w15:restartNumberingAfterBreak="0">
+  <w:abstractNum w:abstractNumId="3">
     <w:nsid w:val="45E80995"/>
     <w:multiLevelType w:val="hybridMultilevel"/>
     <w:tmpl w:val="85F82358"/>
@@ -8871,7 +9264,7 @@
       </w:rPr>
     </w:lvl>
   </w:abstractNum>
-  <w:abstractNum w:abstractNumId="4" w15:restartNumberingAfterBreak="0">
+  <w:abstractNum w:abstractNumId="4">
     <w:nsid w:val="73073138"/>
     <w:multiLevelType w:val="hybridMultilevel"/>
     <w:tmpl w:val="8D902F32"/>
@@ -9003,7 +9396,7 @@
 </file>
 
 <file path=word/styles.xml><?xml version="1.0" encoding="utf-8"?>
-<w:styles xmlns:mc="http://schemas.openxmlformats.org/markup-compatibility/2006" xmlns:r="http://schemas.openxmlformats.org/officeDocument/2006/relationships" xmlns:w="http://schemas.openxmlformats.org/wordprocessingml/2006/main" xmlns:w14="http://schemas.microsoft.com/office/word/2010/wordml" xmlns:w15="http://schemas.microsoft.com/office/word/2012/wordml" mc:Ignorable="w14 w15">
+<w:styles xmlns:mc="http://schemas.openxmlformats.org/markup-compatibility/2006" xmlns:r="http://schemas.openxmlformats.org/officeDocument/2006/relationships" xmlns:w="http://schemas.openxmlformats.org/wordprocessingml/2006/main" xmlns:w14="http://schemas.microsoft.com/office/word/2010/wordml" mc:Ignorable="w14">
   <w:docDefaults>
     <w:rPrDefault>
       <w:rPr>
@@ -9019,378 +9412,144 @@
       </w:pPr>
     </w:pPrDefault>
   </w:docDefaults>
-  <w:latentStyles w:defLockedState="0" w:defUIPriority="99" w:defSemiHidden="0" w:defUnhideWhenUsed="0" w:defQFormat="0" w:count="371">
-    <w:lsdException w:name="Normal" w:uiPriority="0" w:qFormat="1"/>
-    <w:lsdException w:name="heading 1" w:uiPriority="9" w:qFormat="1"/>
-    <w:lsdException w:name="heading 2" w:semiHidden="1" w:uiPriority="9" w:unhideWhenUsed="1" w:qFormat="1"/>
-    <w:lsdException w:name="heading 3" w:semiHidden="1" w:uiPriority="9" w:unhideWhenUsed="1" w:qFormat="1"/>
-    <w:lsdException w:name="heading 4" w:semiHidden="1" w:uiPriority="9" w:unhideWhenUsed="1" w:qFormat="1"/>
-    <w:lsdException w:name="heading 5" w:semiHidden="1" w:uiPriority="9" w:unhideWhenUsed="1" w:qFormat="1"/>
-    <w:lsdException w:name="heading 6" w:semiHidden="1" w:uiPriority="9" w:unhideWhenUsed="1" w:qFormat="1"/>
-    <w:lsdException w:name="heading 7" w:semiHidden="1" w:uiPriority="9" w:unhideWhenUsed="1" w:qFormat="1"/>
-    <w:lsdException w:name="heading 8" w:semiHidden="1" w:uiPriority="9" w:unhideWhenUsed="1" w:qFormat="1"/>
-    <w:lsdException w:name="heading 9" w:semiHidden="1" w:uiPriority="9" w:unhideWhenUsed="1" w:qFormat="1"/>
-    <w:lsdException w:name="index 1" w:semiHidden="1" w:unhideWhenUsed="1"/>
-    <w:lsdException w:name="index 2" w:semiHidden="1" w:unhideWhenUsed="1"/>
-    <w:lsdException w:name="index 3" w:semiHidden="1" w:unhideWhenUsed="1"/>
-    <w:lsdException w:name="index 4" w:semiHidden="1" w:unhideWhenUsed="1"/>
-    <w:lsdException w:name="index 5" w:semiHidden="1" w:unhideWhenUsed="1"/>
-    <w:lsdException w:name="index 6" w:semiHidden="1" w:unhideWhenUsed="1"/>
-    <w:lsdException w:name="index 7" w:semiHidden="1" w:unhideWhenUsed="1"/>
-    <w:lsdException w:name="index 8" w:semiHidden="1" w:unhideWhenUsed="1"/>
-    <w:lsdException w:name="index 9" w:semiHidden="1" w:unhideWhenUsed="1"/>
-    <w:lsdException w:name="toc 1" w:semiHidden="1" w:uiPriority="39" w:unhideWhenUsed="1"/>
-    <w:lsdException w:name="toc 2" w:semiHidden="1" w:uiPriority="39" w:unhideWhenUsed="1"/>
-    <w:lsdException w:name="toc 3" w:semiHidden="1" w:uiPriority="39" w:unhideWhenUsed="1"/>
-    <w:lsdException w:name="toc 4" w:semiHidden="1" w:uiPriority="39" w:unhideWhenUsed="1"/>
-    <w:lsdException w:name="toc 5" w:semiHidden="1" w:uiPriority="39" w:unhideWhenUsed="1"/>
-    <w:lsdException w:name="toc 6" w:semiHidden="1" w:uiPriority="39" w:unhideWhenUsed="1"/>
-    <w:lsdException w:name="toc 7" w:semiHidden="1" w:uiPriority="39" w:unhideWhenUsed="1"/>
-    <w:lsdException w:name="toc 8" w:semiHidden="1" w:uiPriority="39" w:unhideWhenUsed="1"/>
-    <w:lsdException w:name="toc 9" w:semiHidden="1" w:uiPriority="39" w:unhideWhenUsed="1"/>
-    <w:lsdException w:name="Normal Indent" w:semiHidden="1" w:unhideWhenUsed="1"/>
-    <w:lsdException w:name="footnote text" w:semiHidden="1" w:unhideWhenUsed="1"/>
-    <w:lsdException w:name="annotation text" w:semiHidden="1" w:unhideWhenUsed="1"/>
-    <w:lsdException w:name="header" w:semiHidden="1" w:unhideWhenUsed="1"/>
-    <w:lsdException w:name="footer" w:semiHidden="1" w:unhideWhenUsed="1"/>
-    <w:lsdException w:name="index heading" w:semiHidden="1" w:unhideWhenUsed="1"/>
-    <w:lsdException w:name="caption" w:semiHidden="1" w:uiPriority="35" w:unhideWhenUsed="1" w:qFormat="1"/>
-    <w:lsdException w:name="table of figures" w:semiHidden="1" w:unhideWhenUsed="1"/>
-    <w:lsdException w:name="envelope address" w:semiHidden="1" w:unhideWhenUsed="1"/>
-    <w:lsdException w:name="envelope return" w:semiHidden="1" w:unhideWhenUsed="1"/>
-    <w:lsdException w:name="footnote reference" w:semiHidden="1" w:unhideWhenUsed="1"/>
-    <w:lsdException w:name="annotation reference" w:semiHidden="1" w:unhideWhenUsed="1"/>
-    <w:lsdException w:name="line number" w:semiHidden="1" w:unhideWhenUsed="1"/>
-    <w:lsdException w:name="page number" w:semiHidden="1" w:unhideWhenUsed="1"/>
-    <w:lsdException w:name="endnote reference" w:semiHidden="1" w:unhideWhenUsed="1"/>
-    <w:lsdException w:name="endnote text" w:semiHidden="1" w:unhideWhenUsed="1"/>
-    <w:lsdException w:name="table of authorities" w:semiHidden="1" w:unhideWhenUsed="1"/>
-    <w:lsdException w:name="macro" w:semiHidden="1" w:unhideWhenUsed="1"/>
-    <w:lsdException w:name="toa heading" w:semiHidden="1" w:unhideWhenUsed="1"/>
-    <w:lsdException w:name="List" w:semiHidden="1" w:unhideWhenUsed="1"/>
-    <w:lsdException w:name="List Bullet" w:semiHidden="1" w:unhideWhenUsed="1"/>
-    <w:lsdException w:name="List Number" w:semiHidden="1" w:unhideWhenUsed="1"/>
-    <w:lsdException w:name="List 2" w:semiHidden="1" w:unhideWhenUsed="1"/>
-    <w:lsdException w:name="List 3" w:semiHidden="1" w:unhideWhenUsed="1"/>
-    <w:lsdException w:name="List 4" w:semiHidden="1" w:unhideWhenUsed="1"/>
-    <w:lsdException w:name="List 5" w:semiHidden="1" w:unhideWhenUsed="1"/>
-    <w:lsdException w:name="List Bullet 2" w:semiHidden="1" w:unhideWhenUsed="1"/>
-    <w:lsdException w:name="List Bullet 3" w:semiHidden="1" w:unhideWhenUsed="1"/>
-    <w:lsdException w:name="List Bullet 4" w:semiHidden="1" w:unhideWhenUsed="1"/>
-    <w:lsdException w:name="List Bullet 5" w:semiHidden="1" w:unhideWhenUsed="1"/>
-    <w:lsdException w:name="List Number 2" w:semiHidden="1" w:unhideWhenUsed="1"/>
-    <w:lsdException w:name="List Number 3" w:semiHidden="1" w:unhideWhenUsed="1"/>
-    <w:lsdException w:name="List Number 4" w:semiHidden="1" w:unhideWhenUsed="1"/>
-    <w:lsdException w:name="List Number 5" w:semiHidden="1" w:unhideWhenUsed="1"/>
-    <w:lsdException w:name="Title" w:uiPriority="10" w:qFormat="1"/>
-    <w:lsdException w:name="Closing" w:semiHidden="1" w:unhideWhenUsed="1"/>
-    <w:lsdException w:name="Signature" w:semiHidden="1" w:unhideWhenUsed="1"/>
-    <w:lsdException w:name="Default Paragraph Font" w:semiHidden="1" w:uiPriority="1" w:unhideWhenUsed="1"/>
-    <w:lsdException w:name="Body Text" w:semiHidden="1" w:unhideWhenUsed="1"/>
-    <w:lsdException w:name="Body Text Indent" w:semiHidden="1" w:unhideWhenUsed="1"/>
-    <w:lsdException w:name="List Continue" w:semiHidden="1" w:unhideWhenUsed="1"/>
-    <w:lsdException w:name="List Continue 2" w:semiHidden="1" w:unhideWhenUsed="1"/>
-    <w:lsdException w:name="List Continue 3" w:semiHidden="1" w:unhideWhenUsed="1"/>
-    <w:lsdException w:name="List Continue 4" w:semiHidden="1" w:unhideWhenUsed="1"/>
-    <w:lsdException w:name="List Continue 5" w:semiHidden="1" w:unhideWhenUsed="1"/>
-    <w:lsdException w:name="Message Header" w:semiHidden="1" w:unhideWhenUsed="1"/>
-    <w:lsdException w:name="Subtitle" w:uiPriority="11" w:qFormat="1"/>
-    <w:lsdException w:name="Salutation" w:semiHidden="1" w:unhideWhenUsed="1"/>
-    <w:lsdException w:name="Date" w:semiHidden="1" w:unhideWhenUsed="1"/>
-    <w:lsdException w:name="Body Text First Indent" w:semiHidden="1" w:unhideWhenUsed="1"/>
-    <w:lsdException w:name="Body Text First Indent 2" w:semiHidden="1" w:unhideWhenUsed="1"/>
-    <w:lsdException w:name="Note Heading" w:semiHidden="1" w:unhideWhenUsed="1"/>
-    <w:lsdException w:name="Body Text 2" w:semiHidden="1" w:unhideWhenUsed="1"/>
-    <w:lsdException w:name="Body Text 3" w:semiHidden="1" w:unhideWhenUsed="1"/>
-    <w:lsdException w:name="Body Text Indent 2" w:semiHidden="1" w:unhideWhenUsed="1"/>
-    <w:lsdException w:name="Body Text Indent 3" w:semiHidden="1" w:unhideWhenUsed="1"/>
-    <w:lsdException w:name="Block Text" w:semiHidden="1" w:unhideWhenUsed="1"/>
-    <w:lsdException w:name="Hyperlink" w:semiHidden="1" w:unhideWhenUsed="1"/>
-    <w:lsdException w:name="FollowedHyperlink" w:semiHidden="1" w:unhideWhenUsed="1"/>
-    <w:lsdException w:name="Strong" w:uiPriority="22" w:qFormat="1"/>
-    <w:lsdException w:name="Emphasis" w:uiPriority="20" w:qFormat="1"/>
-    <w:lsdException w:name="Document Map" w:semiHidden="1" w:unhideWhenUsed="1"/>
-    <w:lsdException w:name="Plain Text" w:semiHidden="1" w:unhideWhenUsed="1"/>
-    <w:lsdException w:name="E-mail Signature" w:semiHidden="1" w:unhideWhenUsed="1"/>
-    <w:lsdException w:name="HTML Top of Form" w:semiHidden="1" w:unhideWhenUsed="1"/>
-    <w:lsdException w:name="HTML Bottom of Form" w:semiHidden="1" w:unhideWhenUsed="1"/>
-    <w:lsdException w:name="Normal (Web)" w:semiHidden="1" w:unhideWhenUsed="1"/>
-    <w:lsdException w:name="HTML Acronym" w:semiHidden="1" w:unhideWhenUsed="1"/>
-    <w:lsdException w:name="HTML Address" w:semiHidden="1" w:unhideWhenUsed="1"/>
-    <w:lsdException w:name="HTML Cite" w:semiHidden="1" w:unhideWhenUsed="1"/>
-    <w:lsdException w:name="HTML Code" w:semiHidden="1" w:unhideWhenUsed="1"/>
-    <w:lsdException w:name="HTML Definition" w:semiHidden="1" w:unhideWhenUsed="1"/>
-    <w:lsdException w:name="HTML Keyboard" w:semiHidden="1" w:unhideWhenUsed="1"/>
-    <w:lsdException w:name="HTML Preformatted" w:semiHidden="1" w:unhideWhenUsed="1"/>
-    <w:lsdException w:name="HTML Sample" w:semiHidden="1" w:unhideWhenUsed="1"/>
-    <w:lsdException w:name="HTML Typewriter" w:semiHidden="1" w:unhideWhenUsed="1"/>
-    <w:lsdException w:name="HTML Variable" w:semiHidden="1" w:unhideWhenUsed="1"/>
-    <w:lsdException w:name="Normal Table" w:semiHidden="1" w:unhideWhenUsed="1"/>
-    <w:lsdException w:name="annotation subject" w:semiHidden="1" w:unhideWhenUsed="1"/>
-    <w:lsdException w:name="No List" w:semiHidden="1" w:unhideWhenUsed="1"/>
-    <w:lsdException w:name="Outline List 1" w:semiHidden="1" w:unhideWhenUsed="1"/>
-    <w:lsdException w:name="Outline List 2" w:semiHidden="1" w:unhideWhenUsed="1"/>
-    <w:lsdException w:name="Outline List 3" w:semiHidden="1" w:unhideWhenUsed="1"/>
-    <w:lsdException w:name="Table Simple 1" w:semiHidden="1" w:unhideWhenUsed="1"/>
-    <w:lsdException w:name="Table Simple 2" w:semiHidden="1" w:unhideWhenUsed="1"/>
-    <w:lsdException w:name="Table Simple 3" w:semiHidden="1" w:unhideWhenUsed="1"/>
-    <w:lsdException w:name="Table Classic 1" w:semiHidden="1" w:unhideWhenUsed="1"/>
-    <w:lsdException w:name="Table Classic 2" w:semiHidden="1" w:unhideWhenUsed="1"/>
-    <w:lsdException w:name="Table Classic 3" w:semiHidden="1" w:unhideWhenUsed="1"/>
-    <w:lsdException w:name="Table Classic 4" w:semiHidden="1" w:unhideWhenUsed="1"/>
-    <w:lsdException w:name="Table Colorful 1" w:semiHidden="1" w:unhideWhenUsed="1"/>
-    <w:lsdException w:name="Table Colorful 2" w:semiHidden="1" w:unhideWhenUsed="1"/>
-    <w:lsdException w:name="Table Colorful 3" w:semiHidden="1" w:unhideWhenUsed="1"/>
-    <w:lsdException w:name="Table Columns 1" w:semiHidden="1" w:unhideWhenUsed="1"/>
-    <w:lsdException w:name="Table Columns 2" w:semiHidden="1" w:unhideWhenUsed="1"/>
-    <w:lsdException w:name="Table Columns 3" w:semiHidden="1" w:unhideWhenUsed="1"/>
-    <w:lsdException w:name="Table Columns 4" w:semiHidden="1" w:unhideWhenUsed="1"/>
-    <w:lsdException w:name="Table Columns 5" w:semiHidden="1" w:unhideWhenUsed="1"/>
-    <w:lsdException w:name="Table Grid 1" w:semiHidden="1" w:unhideWhenUsed="1"/>
-    <w:lsdException w:name="Table Grid 2" w:semiHidden="1" w:unhideWhenUsed="1"/>
-    <w:lsdException w:name="Table Grid 3" w:semiHidden="1" w:unhideWhenUsed="1"/>
-    <w:lsdException w:name="Table Grid 4" w:semiHidden="1" w:unhideWhenUsed="1"/>
-    <w:lsdException w:name="Table Grid 5" w:semiHidden="1" w:unhideWhenUsed="1"/>
-    <w:lsdException w:name="Table Grid 6" w:semiHidden="1" w:unhideWhenUsed="1"/>
-    <w:lsdException w:name="Table Grid 7" w:semiHidden="1" w:unhideWhenUsed="1"/>
-    <w:lsdException w:name="Table Grid 8" w:semiHidden="1" w:unhideWhenUsed="1"/>
-    <w:lsdException w:name="Table List 1" w:semiHidden="1" w:unhideWhenUsed="1"/>
-    <w:lsdException w:name="Table List 2" w:semiHidden="1" w:unhideWhenUsed="1"/>
-    <w:lsdException w:name="Table List 3" w:semiHidden="1" w:unhideWhenUsed="1"/>
-    <w:lsdException w:name="Table List 4" w:semiHidden="1" w:unhideWhenUsed="1"/>
-    <w:lsdException w:name="Table List 5" w:semiHidden="1" w:unhideWhenUsed="1"/>
-    <w:lsdException w:name="Table List 6" w:semiHidden="1" w:unhideWhenUsed="1"/>
-    <w:lsdException w:name="Table List 7" w:semiHidden="1" w:unhideWhenUsed="1"/>
-    <w:lsdException w:name="Table List 8" w:semiHidden="1" w:unhideWhenUsed="1"/>
-    <w:lsdException w:name="Table 3D effects 1" w:semiHidden="1" w:unhideWhenUsed="1"/>
-    <w:lsdException w:name="Table 3D effects 2" w:semiHidden="1" w:unhideWhenUsed="1"/>
-    <w:lsdException w:name="Table 3D effects 3" w:semiHidden="1" w:unhideWhenUsed="1"/>
-    <w:lsdException w:name="Table Contemporary" w:semiHidden="1" w:unhideWhenUsed="1"/>
-    <w:lsdException w:name="Table Elegant" w:semiHidden="1" w:unhideWhenUsed="1"/>
-    <w:lsdException w:name="Table Professional" w:semiHidden="1" w:unhideWhenUsed="1"/>
-    <w:lsdException w:name="Table Subtle 1" w:semiHidden="1" w:unhideWhenUsed="1"/>
-    <w:lsdException w:name="Table Subtle 2" w:semiHidden="1" w:unhideWhenUsed="1"/>
-    <w:lsdException w:name="Table Web 1" w:semiHidden="1" w:unhideWhenUsed="1"/>
-    <w:lsdException w:name="Table Web 2" w:semiHidden="1" w:unhideWhenUsed="1"/>
-    <w:lsdException w:name="Table Web 3" w:semiHidden="1" w:unhideWhenUsed="1"/>
-    <w:lsdException w:name="Balloon Text" w:semiHidden="1" w:unhideWhenUsed="1"/>
-    <w:lsdException w:name="Table Grid" w:uiPriority="59"/>
-    <w:lsdException w:name="Table Theme" w:semiHidden="1" w:unhideWhenUsed="1"/>
-    <w:lsdException w:name="Placeholder Text" w:semiHidden="1"/>
-    <w:lsdException w:name="No Spacing" w:uiPriority="1" w:qFormat="1"/>
-    <w:lsdException w:name="Light Shading" w:uiPriority="60"/>
-    <w:lsdException w:name="Light List" w:uiPriority="61"/>
-    <w:lsdException w:name="Light Grid" w:uiPriority="62"/>
-    <w:lsdException w:name="Medium Shading 1" w:uiPriority="63"/>
-    <w:lsdException w:name="Medium Shading 2" w:uiPriority="64"/>
-    <w:lsdException w:name="Medium List 1" w:uiPriority="65"/>
-    <w:lsdException w:name="Medium List 2" w:uiPriority="66"/>
-    <w:lsdException w:name="Medium Grid 1" w:uiPriority="67"/>
-    <w:lsdException w:name="Medium Grid 2" w:uiPriority="68"/>
-    <w:lsdException w:name="Medium Grid 3" w:uiPriority="69"/>
-    <w:lsdException w:name="Dark List" w:uiPriority="70"/>
-    <w:lsdException w:name="Colorful Shading" w:uiPriority="71"/>
-    <w:lsdException w:name="Colorful List" w:uiPriority="72"/>
-    <w:lsdException w:name="Colorful Grid" w:uiPriority="73"/>
-    <w:lsdException w:name="Light Shading Accent 1" w:uiPriority="60"/>
-    <w:lsdException w:name="Light List Accent 1" w:uiPriority="61"/>
-    <w:lsdException w:name="Light Grid Accent 1" w:uiPriority="62"/>
-    <w:lsdException w:name="Medium Shading 1 Accent 1" w:uiPriority="63"/>
-    <w:lsdException w:name="Medium Shading 2 Accent 1" w:uiPriority="64"/>
-    <w:lsdException w:name="Medium List 1 Accent 1" w:uiPriority="65"/>
-    <w:lsdException w:name="Revision" w:semiHidden="1"/>
-    <w:lsdException w:name="List Paragraph" w:uiPriority="34" w:qFormat="1"/>
-    <w:lsdException w:name="Quote" w:uiPriority="29" w:qFormat="1"/>
-    <w:lsdException w:name="Intense Quote" w:uiPriority="30" w:qFormat="1"/>
-    <w:lsdException w:name="Medium List 2 Accent 1" w:uiPriority="66"/>
-    <w:lsdException w:name="Medium Grid 1 Accent 1" w:uiPriority="67"/>
-    <w:lsdException w:name="Medium Grid 2 Accent 1" w:uiPriority="68"/>
-    <w:lsdException w:name="Medium Grid 3 Accent 1" w:uiPriority="69"/>
-    <w:lsdException w:name="Dark List Accent 1" w:uiPriority="70"/>
-    <w:lsdException w:name="Colorful Shading Accent 1" w:uiPriority="71"/>
-    <w:lsdException w:name="Colorful List Accent 1" w:uiPriority="72"/>
-    <w:lsdException w:name="Colorful Grid Accent 1" w:uiPriority="73"/>
-    <w:lsdException w:name="Light Shading Accent 2" w:uiPriority="60"/>
-    <w:lsdException w:name="Light List Accent 2" w:uiPriority="61"/>
-    <w:lsdException w:name="Light Grid Accent 2" w:uiPriority="62"/>
-    <w:lsdException w:name="Medium Shading 1 Accent 2" w:uiPriority="63"/>
-    <w:lsdException w:name="Medium Shading 2 Accent 2" w:uiPriority="64"/>
-    <w:lsdException w:name="Medium List 1 Accent 2" w:uiPriority="65"/>
-    <w:lsdException w:name="Medium List 2 Accent 2" w:uiPriority="66"/>
-    <w:lsdException w:name="Medium Grid 1 Accent 2" w:uiPriority="67"/>
-    <w:lsdException w:name="Medium Grid 2 Accent 2" w:uiPriority="68"/>
-    <w:lsdException w:name="Medium Grid 3 Accent 2" w:uiPriority="69"/>
-    <w:lsdException w:name="Dark List Accent 2" w:uiPriority="70"/>
-    <w:lsdException w:name="Colorful Shading Accent 2" w:uiPriority="71"/>
-    <w:lsdException w:name="Colorful List Accent 2" w:uiPriority="72"/>
-    <w:lsdException w:name="Colorful Grid Accent 2" w:uiPriority="73"/>
-    <w:lsdException w:name="Light Shading Accent 3" w:uiPriority="60"/>
-    <w:lsdException w:name="Light List Accent 3" w:uiPriority="61"/>
-    <w:lsdException w:name="Light Grid Accent 3" w:uiPriority="62"/>
-    <w:lsdException w:name="Medium Shading 1 Accent 3" w:uiPriority="63"/>
-    <w:lsdException w:name="Medium Shading 2 Accent 3" w:uiPriority="64"/>
-    <w:lsdException w:name="Medium List 1 Accent 3" w:uiPriority="65"/>
-    <w:lsdException w:name="Medium List 2 Accent 3" w:uiPriority="66"/>
-    <w:lsdException w:name="Medium Grid 1 Accent 3" w:uiPriority="67"/>
-    <w:lsdException w:name="Medium Grid 2 Accent 3" w:uiPriority="68"/>
-    <w:lsdException w:name="Medium Grid 3 Accent 3" w:uiPriority="69"/>
-    <w:lsdException w:name="Dark List Accent 3" w:uiPriority="70"/>
-    <w:lsdException w:name="Colorful Shading Accent 3" w:uiPriority="71"/>
-    <w:lsdException w:name="Colorful List Accent 3" w:uiPriority="72"/>
-    <w:lsdException w:name="Colorful Grid Accent 3" w:uiPriority="73"/>
-    <w:lsdException w:name="Light Shading Accent 4" w:uiPriority="60"/>
-    <w:lsdException w:name="Light List Accent 4" w:uiPriority="61"/>
-    <w:lsdException w:name="Light Grid Accent 4" w:uiPriority="62"/>
-    <w:lsdException w:name="Medium Shading 1 Accent 4" w:uiPriority="63"/>
-    <w:lsdException w:name="Medium Shading 2 Accent 4" w:uiPriority="64"/>
-    <w:lsdException w:name="Medium List 1 Accent 4" w:uiPriority="65"/>
-    <w:lsdException w:name="Medium List 2 Accent 4" w:uiPriority="66"/>
-    <w:lsdException w:name="Medium Grid 1 Accent 4" w:uiPriority="67"/>
-    <w:lsdException w:name="Medium Grid 2 Accent 4" w:uiPriority="68"/>
-    <w:lsdException w:name="Medium Grid 3 Accent 4" w:uiPriority="69"/>
-    <w:lsdException w:name="Dark List Accent 4" w:uiPriority="70"/>
-    <w:lsdException w:name="Colorful Shading Accent 4" w:uiPriority="71"/>
-    <w:lsdException w:name="Colorful List Accent 4" w:uiPriority="72"/>
-    <w:lsdException w:name="Colorful Grid Accent 4" w:uiPriority="73"/>
-    <w:lsdException w:name="Light Shading Accent 5" w:uiPriority="60"/>
-    <w:lsdException w:name="Light List Accent 5" w:uiPriority="61"/>
-    <w:lsdException w:name="Light Grid Accent 5" w:uiPriority="62"/>
-    <w:lsdException w:name="Medium Shading 1 Accent 5" w:uiPriority="63"/>
-    <w:lsdException w:name="Medium Shading 2 Accent 5" w:uiPriority="64"/>
-    <w:lsdException w:name="Medium List 1 Accent 5" w:uiPriority="65"/>
-    <w:lsdException w:name="Medium List 2 Accent 5" w:uiPriority="66"/>
-    <w:lsdException w:name="Medium Grid 1 Accent 5" w:uiPriority="67"/>
-    <w:lsdException w:name="Medium Grid 2 Accent 5" w:uiPriority="68"/>
-    <w:lsdException w:name="Medium Grid 3 Accent 5" w:uiPriority="69"/>
-    <w:lsdException w:name="Dark List Accent 5" w:uiPriority="70"/>
-    <w:lsdException w:name="Colorful Shading Accent 5" w:uiPriority="71"/>
-    <w:lsdException w:name="Colorful List Accent 5" w:uiPriority="72"/>
-    <w:lsdException w:name="Colorful Grid Accent 5" w:uiPriority="73"/>
-    <w:lsdException w:name="Light Shading Accent 6" w:uiPriority="60"/>
-    <w:lsdException w:name="Light List Accent 6" w:uiPriority="61"/>
-    <w:lsdException w:name="Light Grid Accent 6" w:uiPriority="62"/>
-    <w:lsdException w:name="Medium Shading 1 Accent 6" w:uiPriority="63"/>
-    <w:lsdException w:name="Medium Shading 2 Accent 6" w:uiPriority="64"/>
-    <w:lsdException w:name="Medium List 1 Accent 6" w:uiPriority="65"/>
-    <w:lsdException w:name="Medium List 2 Accent 6" w:uiPriority="66"/>
-    <w:lsdException w:name="Medium Grid 1 Accent 6" w:uiPriority="67"/>
-    <w:lsdException w:name="Medium Grid 2 Accent 6" w:uiPriority="68"/>
-    <w:lsdException w:name="Medium Grid 3 Accent 6" w:uiPriority="69"/>
-    <w:lsdException w:name="Dark List Accent 6" w:uiPriority="70"/>
-    <w:lsdException w:name="Colorful Shading Accent 6" w:uiPriority="71"/>
-    <w:lsdException w:name="Colorful List Accent 6" w:uiPriority="72"/>
-    <w:lsdException w:name="Colorful Grid Accent 6" w:uiPriority="73"/>
-    <w:lsdException w:name="Subtle Emphasis" w:uiPriority="19" w:qFormat="1"/>
-    <w:lsdException w:name="Intense Emphasis" w:uiPriority="21" w:qFormat="1"/>
-    <w:lsdException w:name="Subtle Reference" w:uiPriority="31" w:qFormat="1"/>
-    <w:lsdException w:name="Intense Reference" w:uiPriority="32" w:qFormat="1"/>
-    <w:lsdException w:name="Book Title" w:uiPriority="33" w:qFormat="1"/>
-    <w:lsdException w:name="Bibliography" w:semiHidden="1" w:uiPriority="37" w:unhideWhenUsed="1"/>
-    <w:lsdException w:name="TOC Heading" w:semiHidden="1" w:uiPriority="39" w:unhideWhenUsed="1" w:qFormat="1"/>
-    <w:lsdException w:name="Plain Table 1" w:uiPriority="41"/>
-    <w:lsdException w:name="Plain Table 2" w:uiPriority="42"/>
-    <w:lsdException w:name="Plain Table 3" w:uiPriority="43"/>
-    <w:lsdException w:name="Plain Table 4" w:uiPriority="44"/>
-    <w:lsdException w:name="Plain Table 5" w:uiPriority="45"/>
-    <w:lsdException w:name="Grid Table Light" w:uiPriority="40"/>
-    <w:lsdException w:name="Grid Table 1 Light" w:uiPriority="46"/>
-    <w:lsdException w:name="Grid Table 2" w:uiPriority="47"/>
-    <w:lsdException w:name="Grid Table 3" w:uiPriority="48"/>
-    <w:lsdException w:name="Grid Table 4" w:uiPriority="49"/>
-    <w:lsdException w:name="Grid Table 5 Dark" w:uiPriority="50"/>
-    <w:lsdException w:name="Grid Table 6 Colorful" w:uiPriority="51"/>
-    <w:lsdException w:name="Grid Table 7 Colorful" w:uiPriority="52"/>
-    <w:lsdException w:name="Grid Table 1 Light Accent 1" w:uiPriority="46"/>
-    <w:lsdException w:name="Grid Table 2 Accent 1" w:uiPriority="47"/>
-    <w:lsdException w:name="Grid Table 3 Accent 1" w:uiPriority="48"/>
-    <w:lsdException w:name="Grid Table 4 Accent 1" w:uiPriority="49"/>
-    <w:lsdException w:name="Grid Table 5 Dark Accent 1" w:uiPriority="50"/>
-    <w:lsdException w:name="Grid Table 6 Colorful Accent 1" w:uiPriority="51"/>
-    <w:lsdException w:name="Grid Table 7 Colorful Accent 1" w:uiPriority="52"/>
-    <w:lsdException w:name="Grid Table 1 Light Accent 2" w:uiPriority="46"/>
-    <w:lsdException w:name="Grid Table 2 Accent 2" w:uiPriority="47"/>
-    <w:lsdException w:name="Grid Table 3 Accent 2" w:uiPriority="48"/>
-    <w:lsdException w:name="Grid Table 4 Accent 2" w:uiPriority="49"/>
-    <w:lsdException w:name="Grid Table 5 Dark Accent 2" w:uiPriority="50"/>
-    <w:lsdException w:name="Grid Table 6 Colorful Accent 2" w:uiPriority="51"/>
-    <w:lsdException w:name="Grid Table 7 Colorful Accent 2" w:uiPriority="52"/>
-    <w:lsdException w:name="Grid Table 1 Light Accent 3" w:uiPriority="46"/>
-    <w:lsdException w:name="Grid Table 2 Accent 3" w:uiPriority="47"/>
-    <w:lsdException w:name="Grid Table 3 Accent 3" w:uiPriority="48"/>
-    <w:lsdException w:name="Grid Table 4 Accent 3" w:uiPriority="49"/>
-    <w:lsdException w:name="Grid Table 5 Dark Accent 3" w:uiPriority="50"/>
-    <w:lsdException w:name="Grid Table 6 Colorful Accent 3" w:uiPriority="51"/>
-    <w:lsdException w:name="Grid Table 7 Colorful Accent 3" w:uiPriority="52"/>
-    <w:lsdException w:name="Grid Table 1 Light Accent 4" w:uiPriority="46"/>
-    <w:lsdException w:name="Grid Table 2 Accent 4" w:uiPriority="47"/>
-    <w:lsdException w:name="Grid Table 3 Accent 4" w:uiPriority="48"/>
-    <w:lsdException w:name="Grid Table 4 Accent 4" w:uiPriority="49"/>
-    <w:lsdException w:name="Grid Table 5 Dark Accent 4" w:uiPriority="50"/>
-    <w:lsdException w:name="Grid Table 6 Colorful Accent 4" w:uiPriority="51"/>
-    <w:lsdException w:name="Grid Table 7 Colorful Accent 4" w:uiPriority="52"/>
-    <w:lsdException w:name="Grid Table 1 Light Accent 5" w:uiPriority="46"/>
-    <w:lsdException w:name="Grid Table 2 Accent 5" w:uiPriority="47"/>
-    <w:lsdException w:name="Grid Table 3 Accent 5" w:uiPriority="48"/>
-    <w:lsdException w:name="Grid Table 4 Accent 5" w:uiPriority="49"/>
-    <w:lsdException w:name="Grid Table 5 Dark Accent 5" w:uiPriority="50"/>
-    <w:lsdException w:name="Grid Table 6 Colorful Accent 5" w:uiPriority="51"/>
-    <w:lsdException w:name="Grid Table 7 Colorful Accent 5" w:uiPriority="52"/>
-    <w:lsdException w:name="Grid Table 1 Light Accent 6" w:uiPriority="46"/>
-    <w:lsdException w:name="Grid Table 2 Accent 6" w:uiPriority="47"/>
-    <w:lsdException w:name="Grid Table 3 Accent 6" w:uiPriority="48"/>
-    <w:lsdException w:name="Grid Table 4 Accent 6" w:uiPriority="49"/>
-    <w:lsdException w:name="Grid Table 5 Dark Accent 6" w:uiPriority="50"/>
-    <w:lsdException w:name="Grid Table 6 Colorful Accent 6" w:uiPriority="51"/>
-    <w:lsdException w:name="Grid Table 7 Colorful Accent 6" w:uiPriority="52"/>
-    <w:lsdException w:name="List Table 1 Light" w:uiPriority="46"/>
-    <w:lsdException w:name="List Table 2" w:uiPriority="47"/>
-    <w:lsdException w:name="List Table 3" w:uiPriority="48"/>
-    <w:lsdException w:name="List Table 4" w:uiPriority="49"/>
-    <w:lsdException w:name="List Table 5 Dark" w:uiPriority="50"/>
-    <w:lsdException w:name="List Table 6 Colorful" w:uiPriority="51"/>
-    <w:lsdException w:name="List Table 7 Colorful" w:uiPriority="52"/>
-    <w:lsdException w:name="List Table 1 Light Accent 1" w:uiPriority="46"/>
-    <w:lsdException w:name="List Table 2 Accent 1" w:uiPriority="47"/>
-    <w:lsdException w:name="List Table 3 Accent 1" w:uiPriority="48"/>
-    <w:lsdException w:name="List Table 4 Accent 1" w:uiPriority="49"/>
-    <w:lsdException w:name="List Table 5 Dark Accent 1" w:uiPriority="50"/>
-    <w:lsdException w:name="List Table 6 Colorful Accent 1" w:uiPriority="51"/>
-    <w:lsdException w:name="List Table 7 Colorful Accent 1" w:uiPriority="52"/>
-    <w:lsdException w:name="List Table 1 Light Accent 2" w:uiPriority="46"/>
-    <w:lsdException w:name="List Table 2 Accent 2" w:uiPriority="47"/>
-    <w:lsdException w:name="List Table 3 Accent 2" w:uiPriority="48"/>
-    <w:lsdException w:name="List Table 4 Accent 2" w:uiPriority="49"/>
-    <w:lsdException w:name="List Table 5 Dark Accent 2" w:uiPriority="50"/>
-    <w:lsdException w:name="List Table 6 Colorful Accent 2" w:uiPriority="51"/>
-    <w:lsdException w:name="List Table 7 Colorful Accent 2" w:uiPriority="52"/>
-    <w:lsdException w:name="List Table 1 Light Accent 3" w:uiPriority="46"/>
-    <w:lsdException w:name="List Table 2 Accent 3" w:uiPriority="47"/>
-    <w:lsdException w:name="List Table 3 Accent 3" w:uiPriority="48"/>
-    <w:lsdException w:name="List Table 4 Accent 3" w:uiPriority="49"/>
-    <w:lsdException w:name="List Table 5 Dark Accent 3" w:uiPriority="50"/>
-    <w:lsdException w:name="List Table 6 Colorful Accent 3" w:uiPriority="51"/>
-    <w:lsdException w:name="List Table 7 Colorful Accent 3" w:uiPriority="52"/>
-    <w:lsdException w:name="List Table 1 Light Accent 4" w:uiPriority="46"/>
-    <w:lsdException w:name="List Table 2 Accent 4" w:uiPriority="47"/>
-    <w:lsdException w:name="List Table 3 Accent 4" w:uiPriority="48"/>
-    <w:lsdException w:name="List Table 4 Accent 4" w:uiPriority="49"/>
-    <w:lsdException w:name="List Table 5 Dark Accent 4" w:uiPriority="50"/>
-    <w:lsdException w:name="List Table 6 Colorful Accent 4" w:uiPriority="51"/>
-    <w:lsdException w:name="List Table 7 Colorful Accent 4" w:uiPriority="52"/>
-    <w:lsdException w:name="List Table 1 Light Accent 5" w:uiPriority="46"/>
-    <w:lsdException w:name="List Table 2 Accent 5" w:uiPriority="47"/>
-    <w:lsdException w:name="List Table 3 Accent 5" w:uiPriority="48"/>
-    <w:lsdException w:name="List Table 4 Accent 5" w:uiPriority="49"/>
-    <w:lsdException w:name="List Table 5 Dark Accent 5" w:uiPriority="50"/>
-    <w:lsdException w:name="List Table 6 Colorful Accent 5" w:uiPriority="51"/>
-    <w:lsdException w:name="List Table 7 Colorful Accent 5" w:uiPriority="52"/>
-    <w:lsdException w:name="List Table 1 Light Accent 6" w:uiPriority="46"/>
-    <w:lsdException w:name="List Table 2 Accent 6" w:uiPriority="47"/>
-    <w:lsdException w:name="List Table 3 Accent 6" w:uiPriority="48"/>
-    <w:lsdException w:name="List Table 4 Accent 6" w:uiPriority="49"/>
-    <w:lsdException w:name="List Table 5 Dark Accent 6" w:uiPriority="50"/>
-    <w:lsdException w:name="List Table 6 Colorful Accent 6" w:uiPriority="51"/>
-    <w:lsdException w:name="List Table 7 Colorful Accent 6" w:uiPriority="52"/>
+  <w:latentStyles w:defLockedState="0" w:defUIPriority="99" w:defSemiHidden="1" w:defUnhideWhenUsed="1" w:defQFormat="0" w:count="267">
+    <w:lsdException w:name="Normal" w:semiHidden="0" w:uiPriority="0" w:unhideWhenUsed="0" w:qFormat="1"/>
+    <w:lsdException w:name="heading 1" w:semiHidden="0" w:uiPriority="9" w:unhideWhenUsed="0" w:qFormat="1"/>
+    <w:lsdException w:name="heading 2" w:uiPriority="9" w:qFormat="1"/>
+    <w:lsdException w:name="heading 3" w:uiPriority="9" w:qFormat="1"/>
+    <w:lsdException w:name="heading 4" w:uiPriority="9" w:qFormat="1"/>
+    <w:lsdException w:name="heading 5" w:uiPriority="9" w:qFormat="1"/>
+    <w:lsdException w:name="heading 6" w:uiPriority="9" w:qFormat="1"/>
+    <w:lsdException w:name="heading 7" w:uiPriority="9" w:qFormat="1"/>
+    <w:lsdException w:name="heading 8" w:uiPriority="9" w:qFormat="1"/>
+    <w:lsdException w:name="heading 9" w:uiPriority="9" w:qFormat="1"/>
+    <w:lsdException w:name="toc 1" w:uiPriority="39"/>
+    <w:lsdException w:name="toc 2" w:uiPriority="39"/>
+    <w:lsdException w:name="toc 3" w:uiPriority="39"/>
+    <w:lsdException w:name="toc 4" w:uiPriority="39"/>
+    <w:lsdException w:name="toc 5" w:uiPriority="39"/>
+    <w:lsdException w:name="toc 6" w:uiPriority="39"/>
+    <w:lsdException w:name="toc 7" w:uiPriority="39"/>
+    <w:lsdException w:name="toc 8" w:uiPriority="39"/>
+    <w:lsdException w:name="toc 9" w:uiPriority="39"/>
+    <w:lsdException w:name="caption" w:uiPriority="35" w:qFormat="1"/>
+    <w:lsdException w:name="Title" w:semiHidden="0" w:uiPriority="10" w:unhideWhenUsed="0" w:qFormat="1"/>
+    <w:lsdException w:name="Default Paragraph Font" w:uiPriority="1"/>
+    <w:lsdException w:name="Subtitle" w:semiHidden="0" w:uiPriority="11" w:unhideWhenUsed="0" w:qFormat="1"/>
+    <w:lsdException w:name="Strong" w:semiHidden="0" w:uiPriority="22" w:unhideWhenUsed="0" w:qFormat="1"/>
+    <w:lsdException w:name="Emphasis" w:semiHidden="0" w:uiPriority="20" w:unhideWhenUsed="0" w:qFormat="1"/>
+    <w:lsdException w:name="Table Grid" w:semiHidden="0" w:uiPriority="59" w:unhideWhenUsed="0"/>
+    <w:lsdException w:name="Placeholder Text" w:unhideWhenUsed="0"/>
+    <w:lsdException w:name="No Spacing" w:semiHidden="0" w:uiPriority="1" w:unhideWhenUsed="0" w:qFormat="1"/>
+    <w:lsdException w:name="Light Shading" w:semiHidden="0" w:uiPriority="60" w:unhideWhenUsed="0"/>
+    <w:lsdException w:name="Light List" w:semiHidden="0" w:uiPriority="61" w:unhideWhenUsed="0"/>
+    <w:lsdException w:name="Light Grid" w:semiHidden="0" w:uiPriority="62" w:unhideWhenUsed="0"/>
+    <w:lsdException w:name="Medium Shading 1" w:semiHidden="0" w:uiPriority="63" w:unhideWhenUsed="0"/>
+    <w:lsdException w:name="Medium Shading 2" w:semiHidden="0" w:uiPriority="64" w:unhideWhenUsed="0"/>
+    <w:lsdException w:name="Medium List 1" w:semiHidden="0" w:uiPriority="65" w:unhideWhenUsed="0"/>
+    <w:lsdException w:name="Medium List 2" w:semiHidden="0" w:uiPriority="66" w:unhideWhenUsed="0"/>
+    <w:lsdException w:name="Medium Grid 1" w:semiHidden="0" w:uiPriority="67" w:unhideWhenUsed="0"/>
+    <w:lsdException w:name="Medium Grid 2" w:semiHidden="0" w:uiPriority="68" w:unhideWhenUsed="0"/>
+    <w:lsdException w:name="Medium Grid 3" w:semiHidden="0" w:uiPriority="69" w:unhideWhenUsed="0"/>
+    <w:lsdException w:name="Dark List" w:semiHidden="0" w:uiPriority="70" w:unhideWhenUsed="0"/>
+    <w:lsdException w:name="Colorful Shading" w:semiHidden="0" w:uiPriority="71" w:unhideWhenUsed="0"/>
+    <w:lsdException w:name="Colorful List" w:semiHidden="0" w:uiPriority="72" w:unhideWhenUsed="0"/>
+    <w:lsdException w:name="Colorful Grid" w:semiHidden="0" w:uiPriority="73" w:unhideWhenUsed="0"/>
+    <w:lsdException w:name="Light Shading Accent 1" w:semiHidden="0" w:uiPriority="60" w:unhideWhenUsed="0"/>
+    <w:lsdException w:name="Light List Accent 1" w:semiHidden="0" w:uiPriority="61" w:unhideWhenUsed="0"/>
+    <w:lsdException w:name="Light Grid Accent 1" w:semiHidden="0" w:uiPriority="62" w:unhideWhenUsed="0"/>
+    <w:lsdException w:name="Medium Shading 1 Accent 1" w:semiHidden="0" w:uiPriority="63" w:unhideWhenUsed="0"/>
+    <w:lsdException w:name="Medium Shading 2 Accent 1" w:semiHidden="0" w:uiPriority="64" w:unhideWhenUsed="0"/>
+    <w:lsdException w:name="Medium List 1 Accent 1" w:semiHidden="0" w:uiPriority="65" w:unhideWhenUsed="0"/>
+    <w:lsdException w:name="Revision" w:unhideWhenUsed="0"/>
+    <w:lsdException w:name="List Paragraph" w:semiHidden="0" w:uiPriority="34" w:unhideWhenUsed="0" w:qFormat="1"/>
+    <w:lsdException w:name="Quote" w:semiHidden="0" w:uiPriority="29" w:unhideWhenUsed="0" w:qFormat="1"/>
+    <w:lsdException w:name="Intense Quote" w:semiHidden="0" w:uiPriority="30" w:unhideWhenUsed="0" w:qFormat="1"/>
+    <w:lsdException w:name="Medium List 2 Accent 1" w:semiHidden="0" w:uiPriority="66" w:unhideWhenUsed="0"/>
+    <w:lsdException w:name="Medium Grid 1 Accent 1" w:semiHidden="0" w:uiPriority="67" w:unhideWhenUsed="0"/>
+    <w:lsdException w:name="Medium Grid 2 Accent 1" w:semiHidden="0" w:uiPriority="68" w:unhideWhenUsed="0"/>
+    <w:lsdException w:name="Medium Grid 3 Accent 1" w:semiHidden="0" w:uiPriority="69" w:unhideWhenUsed="0"/>
+    <w:lsdException w:name="Dark List Accent 1" w:semiHidden="0" w:uiPriority="70" w:unhideWhenUsed="0"/>
+    <w:lsdException w:name="Colorful Shading Accent 1" w:semiHidden="0" w:uiPriority="71" w:unhideWhenUsed="0"/>
+    <w:lsdException w:name="Colorful List Accent 1" w:semiHidden="0" w:uiPriority="72" w:unhideWhenUsed="0"/>
+    <w:lsdException w:name="Colorful Grid Accent 1" w:semiHidden="0" w:uiPriority="73" w:unhideWhenUsed="0"/>
+    <w:lsdException w:name="Light Shading Accent 2" w:semiHidden="0" w:uiPriority="60" w:unhideWhenUsed="0"/>
+    <w:lsdException w:name="Light List Accent 2" w:semiHidden="0" w:uiPriority="61" w:unhideWhenUsed="0"/>
+    <w:lsdException w:name="Light Grid Accent 2" w:semiHidden="0" w:uiPriority="62" w:unhideWhenUsed="0"/>
+    <w:lsdException w:name="Medium Shading 1 Accent 2" w:semiHidden="0" w:uiPriority="63" w:unhideWhenUsed="0"/>
+    <w:lsdException w:name="Medium Shading 2 Accent 2" w:semiHidden="0" w:uiPriority="64" w:unhideWhenUsed="0"/>
+    <w:lsdException w:name="Medium List 1 Accent 2" w:semiHidden="0" w:uiPriority="65" w:unhideWhenUsed="0"/>
+    <w:lsdException w:name="Medium List 2 Accent 2" w:semiHidden="0" w:uiPriority="66" w:unhideWhenUsed="0"/>
+    <w:lsdException w:name="Medium Grid 1 Accent 2" w:semiHidden="0" w:uiPriority="67" w:unhideWhenUsed="0"/>
+    <w:lsdException w:name="Medium Grid 2 Accent 2" w:semiHidden="0" w:uiPriority="68" w:unhideWhenUsed="0"/>
+    <w:lsdException w:name="Medium Grid 3 Accent 2" w:semiHidden="0" w:uiPriority="69" w:unhideWhenUsed="0"/>
+    <w:lsdException w:name="Dark List Accent 2" w:semiHidden="0" w:uiPriority="70" w:unhideWhenUsed="0"/>
+    <w:lsdException w:name="Colorful Shading Accent 2" w:semiHidden="0" w:uiPriority="71" w:unhideWhenUsed="0"/>
+    <w:lsdException w:name="Colorful List Accent 2" w:semiHidden="0" w:uiPriority="72" w:unhideWhenUsed="0"/>
+    <w:lsdException w:name="Colorful Grid Accent 2" w:semiHidden="0" w:uiPriority="73" w:unhideWhenUsed="0"/>
+    <w:lsdException w:name="Light Shading Accent 3" w:semiHidden="0" w:uiPriority="60" w:unhideWhenUsed="0"/>
+    <w:lsdException w:name="Light List Accent 3" w:semiHidden="0" w:uiPriority="61" w:unhideWhenUsed="0"/>
+    <w:lsdException w:name="Light Grid Accent 3" w:semiHidden="0" w:uiPriority="62" w:unhideWhenUsed="0"/>
+    <w:lsdException w:name="Medium Shading 1 Accent 3" w:semiHidden="0" w:uiPriority="63" w:unhideWhenUsed="0"/>
+    <w:lsdException w:name="Medium Shading 2 Accent 3" w:semiHidden="0" w:uiPriority="64" w:unhideWhenUsed="0"/>
+    <w:lsdException w:name="Medium List 1 Accent 3" w:semiHidden="0" w:uiPriority="65" w:unhideWhenUsed="0"/>
+    <w:lsdException w:name="Medium List 2 Accent 3" w:semiHidden="0" w:uiPriority="66" w:unhideWhenUsed="0"/>
+    <w:lsdException w:name="Medium Grid 1 Accent 3" w:semiHidden="0" w:uiPriority="67" w:unhideWhenUsed="0"/>
+    <w:lsdException w:name="Medium Grid 2 Accent 3" w:semiHidden="0" w:uiPriority="68" w:unhideWhenUsed="0"/>
+    <w:lsdException w:name="Medium Grid 3 Accent 3" w:semiHidden="0" w:uiPriority="69" w:unhideWhenUsed="0"/>
+    <w:lsdException w:name="Dark List Accent 3" w:semiHidden="0" w:uiPriority="70" w:unhideWhenUsed="0"/>
+    <w:lsdException w:name="Colorful Shading Accent 3" w:semiHidden="0" w:uiPriority="71" w:unhideWhenUsed="0"/>
+    <w:lsdException w:name="Colorful List Accent 3" w:semiHidden="0" w:uiPriority="72" w:unhideWhenUsed="0"/>
+    <w:lsdException w:name="Colorful Grid Accent 3" w:semiHidden="0" w:uiPriority="73" w:unhideWhenUsed="0"/>
+    <w:lsdException w:name="Light Shading Accent 4" w:semiHidden="0" w:uiPriority="60" w:unhideWhenUsed="0"/>
+    <w:lsdException w:name="Light List Accent 4" w:semiHidden="0" w:uiPriority="61" w:unhideWhenUsed="0"/>
+    <w:lsdException w:name="Light Grid Accent 4" w:semiHidden="0" w:uiPriority="62" w:unhideWhenUsed="0"/>
+    <w:lsdException w:name="Medium Shading 1 Accent 4" w:semiHidden="0" w:uiPriority="63" w:unhideWhenUsed="0"/>
+    <w:lsdException w:name="Medium Shading 2 Accent 4" w:semiHidden="0" w:uiPriority="64" w:unhideWhenUsed="0"/>
+    <w:lsdException w:name="Medium List 1 Accent 4" w:semiHidden="0" w:uiPriority="65" w:unhideWhenUsed="0"/>
+    <w:lsdException w:name="Medium List 2 Accent 4" w:semiHidden="0" w:uiPriority="66" w:unhideWhenUsed="0"/>
+    <w:lsdException w:name="Medium Grid 1 Accent 4" w:semiHidden="0" w:uiPriority="67" w:unhideWhenUsed="0"/>
+    <w:lsdException w:name="Medium Grid 2 Accent 4" w:semiHidden="0" w:uiPriority="68" w:unhideWhenUsed="0"/>
+    <w:lsdException w:name="Medium Grid 3 Accent 4" w:semiHidden="0" w:uiPriority="69" w:unhideWhenUsed="0"/>
+    <w:lsdException w:name="Dark List Accent 4" w:semiHidden="0" w:uiPriority="70" w:unhideWhenUsed="0"/>
+    <w:lsdException w:name="Colorful Shading Accent 4" w:semiHidden="0" w:uiPriority="71" w:unhideWhenUsed="0"/>
+    <w:lsdException w:name="Colorful List Accent 4" w:semiHidden="0" w:uiPriority="72" w:unhideWhenUsed="0"/>
+    <w:lsdException w:name="Colorful Grid Accent 4" w:semiHidden="0" w:uiPriority="73" w:unhideWhenUsed="0"/>
+    <w:lsdException w:name="Light Shading Accent 5" w:semiHidden="0" w:uiPriority="60" w:unhideWhenUsed="0"/>
+    <w:lsdException w:name="Light List Accent 5" w:semiHidden="0" w:uiPriority="61" w:unhideWhenUsed="0"/>
+    <w:lsdException w:name="Light Grid Accent 5" w:semiHidden="0" w:uiPriority="62" w:unhideWhenUsed="0"/>
+    <w:lsdException w:name="Medium Shading 1 Accent 5" w:semiHidden="0" w:uiPriority="63" w:unhideWhenUsed="0"/>
+    <w:lsdException w:name="Medium Shading 2 Accent 5" w:semiHidden="0" w:uiPriority="64" w:unhideWhenUsed="0"/>
+    <w:lsdException w:name="Medium List 1 Accent 5" w:semiHidden="0" w:uiPriority="65" w:unhideWhenUsed="0"/>
+    <w:lsdException w:name="Medium List 2 Accent 5" w:semiHidden="0" w:uiPriority="66" w:unhideWhenUsed="0"/>
+    <w:lsdException w:name="Medium Grid 1 Accent 5" w:semiHidden="0" w:uiPriority="67" w:unhideWhenUsed="0"/>
+    <w:lsdException w:name="Medium Grid 2 Accent 5" w:semiHidden="0" w:uiPriority="68" w:unhideWhenUsed="0"/>
+    <w:lsdException w:name="Medium Grid 3 Accent 5" w:semiHidden="0" w:uiPriority="69" w:unhideWhenUsed="0"/>
+    <w:lsdException w:name="Dark List Accent 5" w:semiHidden="0" w:uiPriority="70" w:unhideWhenUsed="0"/>
+    <w:lsdException w:name="Colorful Shading Accent 5" w:semiHidden="0" w:uiPriority="71" w:unhideWhenUsed="0"/>
+    <w:lsdException w:name="Colorful List Accent 5" w:semiHidden="0" w:uiPriority="72" w:unhideWhenUsed="0"/>
+    <w:lsdException w:name="Colorful Grid Accent 5" w:semiHidden="0" w:uiPriority="73" w:unhideWhenUsed="0"/>
+    <w:lsdException w:name="Light Shading Accent 6" w:semiHidden="0" w:uiPriority="60" w:unhideWhenUsed="0"/>
+    <w:lsdException w:name="Light List Accent 6" w:semiHidden="0" w:uiPriority="61" w:unhideWhenUsed="0"/>
+    <w:lsdException w:name="Light Grid Accent 6" w:semiHidden="0" w:uiPriority="62" w:unhideWhenUsed="0"/>
+    <w:lsdException w:name="Medium Shading 1 Accent 6" w:semiHidden="0" w:uiPriority="63" w:unhideWhenUsed="0"/>
+    <w:lsdException w:name="Medium Shading 2 Accent 6" w:semiHidden="0" w:uiPriority="64" w:unhideWhenUsed="0"/>
+    <w:lsdException w:name="Medium List 1 Accent 6" w:semiHidden="0" w:uiPriority="65" w:unhideWhenUsed="0"/>
+    <w:lsdException w:name="Medium List 2 Accent 6" w:semiHidden="0" w:uiPriority="66" w:unhideWhenUsed="0"/>
+    <w:lsdException w:name="Medium Grid 1 Accent 6" w:semiHidden="0" w:uiPriority="67" w:unhideWhenUsed="0"/>
+    <w:lsdException w:name="Medium Grid 2 Accent 6" w:semiHidden="0" w:uiPriority="68" w:unhideWhenUsed="0"/>
+    <w:lsdException w:name="Medium Grid 3 Accent 6" w:semiHidden="0" w:uiPriority="69" w:unhideWhenUsed="0"/>
+    <w:lsdException w:name="Dark List Accent 6" w:semiHidden="0" w:uiPriority="70" w:unhideWhenUsed="0"/>
+    <w:lsdException w:name="Colorful Shading Accent 6" w:semiHidden="0" w:uiPriority="71" w:unhideWhenUsed="0"/>
+    <w:lsdException w:name="Colorful List Accent 6" w:semiHidden="0" w:uiPriority="72" w:unhideWhenUsed="0"/>
+    <w:lsdException w:name="Colorful Grid Accent 6" w:semiHidden="0" w:uiPriority="73" w:unhideWhenUsed="0"/>
+    <w:lsdException w:name="Subtle Emphasis" w:semiHidden="0" w:uiPriority="19" w:unhideWhenUsed="0" w:qFormat="1"/>
+    <w:lsdException w:name="Intense Emphasis" w:semiHidden="0" w:uiPriority="21" w:unhideWhenUsed="0" w:qFormat="1"/>
+    <w:lsdException w:name="Subtle Reference" w:semiHidden="0" w:uiPriority="31" w:unhideWhenUsed="0" w:qFormat="1"/>
+    <w:lsdException w:name="Intense Reference" w:semiHidden="0" w:uiPriority="32" w:unhideWhenUsed="0" w:qFormat="1"/>
+    <w:lsdException w:name="Book Title" w:semiHidden="0" w:uiPriority="33" w:unhideWhenUsed="0" w:qFormat="1"/>
+    <w:lsdException w:name="Bibliography" w:uiPriority="37"/>
+    <w:lsdException w:name="TOC Heading" w:uiPriority="39" w:qFormat="1"/>
   </w:latentStyles>
   <w:style w:type="paragraph" w:default="1" w:styleId="Normal">
     <w:name w:val="Normal"/>
@@ -9513,6 +9672,7 @@
       <w:spacing w:after="0" w:line="240" w:lineRule="auto"/>
     </w:pPr>
     <w:tblPr>
+      <w:tblInd w:w="0" w:type="dxa"/>
       <w:tblBorders>
         <w:top w:val="single" w:sz="4" w:space="0" w:color="000000" w:themeColor="text1"/>
         <w:left w:val="single" w:sz="4" w:space="0" w:color="000000" w:themeColor="text1"/>
@@ -9521,6 +9681,12 @@
         <w:insideH w:val="single" w:sz="4" w:space="0" w:color="000000" w:themeColor="text1"/>
         <w:insideV w:val="single" w:sz="4" w:space="0" w:color="000000" w:themeColor="text1"/>
       </w:tblBorders>
+      <w:tblCellMar>
+        <w:top w:w="0" w:type="dxa"/>
+        <w:left w:w="108" w:type="dxa"/>
+        <w:bottom w:w="0" w:type="dxa"/>
+        <w:right w:w="108" w:type="dxa"/>
+      </w:tblCellMar>
     </w:tblPr>
   </w:style>
   <w:style w:type="character" w:customStyle="1" w:styleId="Heading1Char">
@@ -9565,6 +9731,196 @@
       <w:bCs/>
       <w:color w:val="4F81BD" w:themeColor="accent1"/>
     </w:rPr>
+  </w:style>
+</w:styles>
+</file>
+
+<file path=word/stylesWithEffects.xml><?xml version="1.0" encoding="utf-8"?>
+<w:styles xmlns:wpc="http://schemas.microsoft.com/office/word/2010/wordprocessingCanvas" xmlns:mc="http://schemas.openxmlformats.org/markup-compatibility/2006" xmlns:o="urn:schemas-microsoft-com:office:office" xmlns:r="http://schemas.openxmlformats.org/officeDocument/2006/relationships" xmlns:m="http://schemas.openxmlformats.org/officeDocument/2006/math" xmlns:v="urn:schemas-microsoft-com:vml" xmlns:wp14="http://schemas.microsoft.com/office/word/2010/wordprocessingDrawing" xmlns:wp="http://schemas.openxmlformats.org/drawingml/2006/wordprocessingDrawing" xmlns:w10="urn:schemas-microsoft-com:office:word" xmlns:w="http://schemas.openxmlformats.org/wordprocessingml/2006/main" xmlns:w14="http://schemas.microsoft.com/office/word/2010/wordml" xmlns:wpg="http://schemas.microsoft.com/office/word/2010/wordprocessingGroup" xmlns:wpi="http://schemas.microsoft.com/office/word/2010/wordprocessingInk" xmlns:wne="http://schemas.microsoft.com/office/word/2006/wordml" xmlns:wps="http://schemas.microsoft.com/office/word/2010/wordprocessingShape" mc:Ignorable="w14 wp14">
+  <w:docDefaults>
+    <w:rPrDefault>
+      <w:rPr>
+        <w:rFonts w:asciiTheme="minorHAnsi" w:eastAsiaTheme="minorEastAsia" w:hAnsiTheme="minorHAnsi" w:cstheme="minorBidi"/>
+        <w:sz w:val="22"/>
+        <w:szCs w:val="22"/>
+        <w:lang w:val="en-US" w:eastAsia="en-US" w:bidi="ar-SA"/>
+      </w:rPr>
+    </w:rPrDefault>
+    <w:pPrDefault>
+      <w:pPr>
+        <w:spacing w:after="200" w:line="276" w:lineRule="auto"/>
+      </w:pPr>
+    </w:pPrDefault>
+  </w:docDefaults>
+  <w:latentStyles w:defLockedState="0" w:defUIPriority="99" w:defSemiHidden="1" w:defUnhideWhenUsed="1" w:defQFormat="0" w:count="267">
+    <w:lsdException w:name="Normal" w:semiHidden="0" w:uiPriority="0" w:unhideWhenUsed="0" w:qFormat="1"/>
+    <w:lsdException w:name="heading 1" w:semiHidden="0" w:uiPriority="9" w:unhideWhenUsed="0" w:qFormat="1"/>
+    <w:lsdException w:name="heading 2" w:uiPriority="9" w:qFormat="1"/>
+    <w:lsdException w:name="heading 3" w:uiPriority="9" w:qFormat="1"/>
+    <w:lsdException w:name="heading 4" w:uiPriority="9" w:qFormat="1"/>
+    <w:lsdException w:name="heading 5" w:uiPriority="9" w:qFormat="1"/>
+    <w:lsdException w:name="heading 6" w:uiPriority="9" w:qFormat="1"/>
+    <w:lsdException w:name="heading 7" w:uiPriority="9" w:qFormat="1"/>
+    <w:lsdException w:name="heading 8" w:uiPriority="9" w:qFormat="1"/>
+    <w:lsdException w:name="heading 9" w:uiPriority="9" w:qFormat="1"/>
+    <w:lsdException w:name="toc 1" w:uiPriority="39"/>
+    <w:lsdException w:name="toc 2" w:uiPriority="39"/>
+    <w:lsdException w:name="toc 3" w:uiPriority="39"/>
+    <w:lsdException w:name="toc 4" w:uiPriority="39"/>
+    <w:lsdException w:name="toc 5" w:uiPriority="39"/>
+    <w:lsdException w:name="toc 6" w:uiPriority="39"/>
+    <w:lsdException w:name="toc 7" w:uiPriority="39"/>
+    <w:lsdException w:name="toc 8" w:uiPriority="39"/>
+    <w:lsdException w:name="toc 9" w:uiPriority="39"/>
+    <w:lsdException w:name="caption" w:uiPriority="35" w:qFormat="1"/>
+    <w:lsdException w:name="Title" w:semiHidden="0" w:uiPriority="10" w:unhideWhenUsed="0" w:qFormat="1"/>
+    <w:lsdException w:name="Default Paragraph Font" w:uiPriority="1"/>
+    <w:lsdException w:name="Subtitle" w:semiHidden="0" w:uiPriority="11" w:unhideWhenUsed="0" w:qFormat="1"/>
+    <w:lsdException w:name="Strong" w:semiHidden="0" w:uiPriority="22" w:unhideWhenUsed="0" w:qFormat="1"/>
+    <w:lsdException w:name="Emphasis" w:semiHidden="0" w:uiPriority="20" w:unhideWhenUsed="0" w:qFormat="1"/>
+    <w:lsdException w:name="Table Grid" w:semiHidden="0" w:uiPriority="59" w:unhideWhenUsed="0"/>
+    <w:lsdException w:name="Placeholder Text" w:unhideWhenUsed="0"/>
+    <w:lsdException w:name="No Spacing" w:semiHidden="0" w:uiPriority="1" w:unhideWhenUsed="0" w:qFormat="1"/>
+    <w:lsdException w:name="Light Shading" w:semiHidden="0" w:uiPriority="60" w:unhideWhenUsed="0"/>
+    <w:lsdException w:name="Light List" w:semiHidden="0" w:uiPriority="61" w:unhideWhenUsed="0"/>
+    <w:lsdException w:name="Light Grid" w:semiHidden="0" w:uiPriority="62" w:unhideWhenUsed="0"/>
+    <w:lsdException w:name="Medium Shading 1" w:semiHidden="0" w:uiPriority="63" w:unhideWhenUsed="0"/>
+    <w:lsdException w:name="Medium Shading 2" w:semiHidden="0" w:uiPriority="64" w:unhideWhenUsed="0"/>
+    <w:lsdException w:name="Medium List 1" w:semiHidden="0" w:uiPriority="65" w:unhideWhenUsed="0"/>
+    <w:lsdException w:name="Medium List 2" w:semiHidden="0" w:uiPriority="66" w:unhideWhenUsed="0"/>
+    <w:lsdException w:name="Medium Grid 1" w:semiHidden="0" w:uiPriority="67" w:unhideWhenUsed="0"/>
+    <w:lsdException w:name="Medium Grid 2" w:semiHidden="0" w:uiPriority="68" w:unhideWhenUsed="0"/>
+    <w:lsdException w:name="Medium Grid 3" w:semiHidden="0" w:uiPriority="69" w:unhideWhenUsed="0"/>
+    <w:lsdException w:name="Dark List" w:semiHidden="0" w:uiPriority="70" w:unhideWhenUsed="0"/>
+    <w:lsdException w:name="Colorful Shading" w:semiHidden="0" w:uiPriority="71" w:unhideWhenUsed="0"/>
+    <w:lsdException w:name="Colorful List" w:semiHidden="0" w:uiPriority="72" w:unhideWhenUsed="0"/>
+    <w:lsdException w:name="Colorful Grid" w:semiHidden="0" w:uiPriority="73" w:unhideWhenUsed="0"/>
+    <w:lsdException w:name="Light Shading Accent 1" w:semiHidden="0" w:uiPriority="60" w:unhideWhenUsed="0"/>
+    <w:lsdException w:name="Light List Accent 1" w:semiHidden="0" w:uiPriority="61" w:unhideWhenUsed="0"/>
+    <w:lsdException w:name="Light Grid Accent 1" w:semiHidden="0" w:uiPriority="62" w:unhideWhenUsed="0"/>
+    <w:lsdException w:name="Medium Shading 1 Accent 1" w:semiHidden="0" w:uiPriority="63" w:unhideWhenUsed="0"/>
+    <w:lsdException w:name="Medium Shading 2 Accent 1" w:semiHidden="0" w:uiPriority="64" w:unhideWhenUsed="0"/>
+    <w:lsdException w:name="Medium List 1 Accent 1" w:semiHidden="0" w:uiPriority="65" w:unhideWhenUsed="0"/>
+    <w:lsdException w:name="Revision" w:unhideWhenUsed="0"/>
+    <w:lsdException w:name="List Paragraph" w:semiHidden="0" w:uiPriority="34" w:unhideWhenUsed="0" w:qFormat="1"/>
+    <w:lsdException w:name="Quote" w:semiHidden="0" w:uiPriority="29" w:unhideWhenUsed="0" w:qFormat="1"/>
+    <w:lsdException w:name="Intense Quote" w:semiHidden="0" w:uiPriority="30" w:unhideWhenUsed="0" w:qFormat="1"/>
+    <w:lsdException w:name="Medium List 2 Accent 1" w:semiHidden="0" w:uiPriority="66" w:unhideWhenUsed="0"/>
+    <w:lsdException w:name="Medium Grid 1 Accent 1" w:semiHidden="0" w:uiPriority="67" w:unhideWhenUsed="0"/>
+    <w:lsdException w:name="Medium Grid 2 Accent 1" w:semiHidden="0" w:uiPriority="68" w:unhideWhenUsed="0"/>
+    <w:lsdException w:name="Medium Grid 3 Accent 1" w:semiHidden="0" w:uiPriority="69" w:unhideWhenUsed="0"/>
+    <w:lsdException w:name="Dark List Accent 1" w:semiHidden="0" w:uiPriority="70" w:unhideWhenUsed="0"/>
+    <w:lsdException w:name="Colorful Shading Accent 1" w:semiHidden="0" w:uiPriority="71" w:unhideWhenUsed="0"/>
+    <w:lsdException w:name="Colorful List Accent 1" w:semiHidden="0" w:uiPriority="72" w:unhideWhenUsed="0"/>
+    <w:lsdException w:name="Colorful Grid Accent 1" w:semiHidden="0" w:uiPriority="73" w:unhideWhenUsed="0"/>
+    <w:lsdException w:name="Light Shading Accent 2" w:semiHidden="0" w:uiPriority="60" w:unhideWhenUsed="0"/>
+    <w:lsdException w:name="Light List Accent 2" w:semiHidden="0" w:uiPriority="61" w:unhideWhenUsed="0"/>
+    <w:lsdException w:name="Light Grid Accent 2" w:semiHidden="0" w:uiPriority="62" w:unhideWhenUsed="0"/>
+    <w:lsdException w:name="Medium Shading 1 Accent 2" w:semiHidden="0" w:uiPriority="63" w:unhideWhenUsed="0"/>
+    <w:lsdException w:name="Medium Shading 2 Accent 2" w:semiHidden="0" w:uiPriority="64" w:unhideWhenUsed="0"/>
+    <w:lsdException w:name="Medium List 1 Accent 2" w:semiHidden="0" w:uiPriority="65" w:unhideWhenUsed="0"/>
+    <w:lsdException w:name="Medium List 2 Accent 2" w:semiHidden="0" w:uiPriority="66" w:unhideWhenUsed="0"/>
+    <w:lsdException w:name="Medium Grid 1 Accent 2" w:semiHidden="0" w:uiPriority="67" w:unhideWhenUsed="0"/>
+    <w:lsdException w:name="Medium Grid 2 Accent 2" w:semiHidden="0" w:uiPriority="68" w:unhideWhenUsed="0"/>
+    <w:lsdException w:name="Medium Grid 3 Accent 2" w:semiHidden="0" w:uiPriority="69" w:unhideWhenUsed="0"/>
+    <w:lsdException w:name="Dark List Accent 2" w:semiHidden="0" w:uiPriority="70" w:unhideWhenUsed="0"/>
+    <w:lsdException w:name="Colorful Shading Accent 2" w:semiHidden="0" w:uiPriority="71" w:unhideWhenUsed="0"/>
+    <w:lsdException w:name="Colorful List Accent 2" w:semiHidden="0" w:uiPriority="72" w:unhideWhenUsed="0"/>
+    <w:lsdException w:name="Colorful Grid Accent 2" w:semiHidden="0" w:uiPriority="73" w:unhideWhenUsed="0"/>
+    <w:lsdException w:name="Light Shading Accent 3" w:semiHidden="0" w:uiPriority="60" w:unhideWhenUsed="0"/>
+    <w:lsdException w:name="Light List Accent 3" w:semiHidden="0" w:uiPriority="61" w:unhideWhenUsed="0"/>
+    <w:lsdException w:name="Light Grid Accent 3" w:semiHidden="0" w:uiPriority="62" w:unhideWhenUsed="0"/>
+    <w:lsdException w:name="Medium Shading 1 Accent 3" w:semiHidden="0" w:uiPriority="63" w:unhideWhenUsed="0"/>
+    <w:lsdException w:name="Medium Shading 2 Accent 3" w:semiHidden="0" w:uiPriority="64" w:unhideWhenUsed="0"/>
+    <w:lsdException w:name="Medium List 1 Accent 3" w:semiHidden="0" w:uiPriority="65" w:unhideWhenUsed="0"/>
+    <w:lsdException w:name="Medium List 2 Accent 3" w:semiHidden="0" w:uiPriority="66" w:unhideWhenUsed="0"/>
+    <w:lsdException w:name="Medium Grid 1 Accent 3" w:semiHidden="0" w:uiPriority="67" w:unhideWhenUsed="0"/>
+    <w:lsdException w:name="Medium Grid 2 Accent 3" w:semiHidden="0" w:uiPriority="68" w:unhideWhenUsed="0"/>
+    <w:lsdException w:name="Medium Grid 3 Accent 3" w:semiHidden="0" w:uiPriority="69" w:unhideWhenUsed="0"/>
+    <w:lsdException w:name="Dark List Accent 3" w:semiHidden="0" w:uiPriority="70" w:unhideWhenUsed="0"/>
+    <w:lsdException w:name="Colorful Shading Accent 3" w:semiHidden="0" w:uiPriority="71" w:unhideWhenUsed="0"/>
+    <w:lsdException w:name="Colorful List Accent 3" w:semiHidden="0" w:uiPriority="72" w:unhideWhenUsed="0"/>
+    <w:lsdException w:name="Colorful Grid Accent 3" w:semiHidden="0" w:uiPriority="73" w:unhideWhenUsed="0"/>
+    <w:lsdException w:name="Light Shading Accent 4" w:semiHidden="0" w:uiPriority="60" w:unhideWhenUsed="0"/>
+    <w:lsdException w:name="Light List Accent 4" w:semiHidden="0" w:uiPriority="61" w:unhideWhenUsed="0"/>
+    <w:lsdException w:name="Light Grid Accent 4" w:semiHidden="0" w:uiPriority="62" w:unhideWhenUsed="0"/>
+    <w:lsdException w:name="Medium Shading 1 Accent 4" w:semiHidden="0" w:uiPriority="63" w:unhideWhenUsed="0"/>
+    <w:lsdException w:name="Medium Shading 2 Accent 4" w:semiHidden="0" w:uiPriority="64" w:unhideWhenUsed="0"/>
+    <w:lsdException w:name="Medium List 1 Accent 4" w:semiHidden="0" w:uiPriority="65" w:unhideWhenUsed="0"/>
+    <w:lsdException w:name="Medium List 2 Accent 4" w:semiHidden="0" w:uiPriority="66" w:unhideWhenUsed="0"/>
+    <w:lsdException w:name="Medium Grid 1 Accent 4" w:semiHidden="0" w:uiPriority="67" w:unhideWhenUsed="0"/>
+    <w:lsdException w:name="Medium Grid 2 Accent 4" w:semiHidden="0" w:uiPriority="68" w:unhideWhenUsed="0"/>
+    <w:lsdException w:name="Medium Grid 3 Accent 4" w:semiHidden="0" w:uiPriority="69" w:unhideWhenUsed="0"/>
+    <w:lsdException w:name="Dark List Accent 4" w:semiHidden="0" w:uiPriority="70" w:unhideWhenUsed="0"/>
+    <w:lsdException w:name="Colorful Shading Accent 4" w:semiHidden="0" w:uiPriority="71" w:unhideWhenUsed="0"/>
+    <w:lsdException w:name="Colorful List Accent 4" w:semiHidden="0" w:uiPriority="72" w:unhideWhenUsed="0"/>
+    <w:lsdException w:name="Colorful Grid Accent 4" w:semiHidden="0" w:uiPriority="73" w:unhideWhenUsed="0"/>
+    <w:lsdException w:name="Light Shading Accent 5" w:semiHidden="0" w:uiPriority="60" w:unhideWhenUsed="0"/>
+    <w:lsdException w:name="Light List Accent 5" w:semiHidden="0" w:uiPriority="61" w:unhideWhenUsed="0"/>
+    <w:lsdException w:name="Light Grid Accent 5" w:semiHidden="0" w:uiPriority="62" w:unhideWhenUsed="0"/>
+    <w:lsdException w:name="Medium Shading 1 Accent 5" w:semiHidden="0" w:uiPriority="63" w:unhideWhenUsed="0"/>
+    <w:lsdException w:name="Medium Shading 2 Accent 5" w:semiHidden="0" w:uiPriority="64" w:unhideWhenUsed="0"/>
+    <w:lsdException w:name="Medium List 1 Accent 5" w:semiHidden="0" w:uiPriority="65" w:unhideWhenUsed="0"/>
+    <w:lsdException w:name="Medium List 2 Accent 5" w:semiHidden="0" w:uiPriority="66" w:unhideWhenUsed="0"/>
+    <w:lsdException w:name="Medium Grid 1 Accent 5" w:semiHidden="0" w:uiPriority="67" w:unhideWhenUsed="0"/>
+    <w:lsdException w:name="Medium Grid 2 Accent 5" w:semiHidden="0" w:uiPriority="68" w:unhideWhenUsed="0"/>
+    <w:lsdException w:name="Medium Grid 3 Accent 5" w:semiHidden="0" w:uiPriority="69" w:unhideWhenUsed="0"/>
+    <w:lsdException w:name="Dark List Accent 5" w:semiHidden="0" w:uiPriority="70" w:unhideWhenUsed="0"/>
+    <w:lsdException w:name="Colorful Shading Accent 5" w:semiHidden="0" w:uiPriority="71" w:unhideWhenUsed="0"/>
+    <w:lsdException w:name="Colorful List Accent 5" w:semiHidden="0" w:uiPriority="72" w:unhideWhenUsed="0"/>
+    <w:lsdException w:name="Colorful Grid Accent 5" w:semiHidden="0" w:uiPriority="73" w:unhideWhenUsed="0"/>
+    <w:lsdException w:name="Light Shading Accent 6" w:semiHidden="0" w:uiPriority="60" w:unhideWhenUsed="0"/>
+    <w:lsdException w:name="Light List Accent 6" w:semiHidden="0" w:uiPriority="61" w:unhideWhenUsed="0"/>
+    <w:lsdException w:name="Light Grid Accent 6" w:semiHidden="0" w:uiPriority="62" w:unhideWhenUsed="0"/>
+    <w:lsdException w:name="Medium Shading 1 Accent 6" w:semiHidden="0" w:uiPriority="63" w:unhideWhenUsed="0"/>
+    <w:lsdException w:name="Medium Shading 2 Accent 6" w:semiHidden="0" w:uiPriority="64" w:unhideWhenUsed="0"/>
+    <w:lsdException w:name="Medium List 1 Accent 6" w:semiHidden="0" w:uiPriority="65" w:unhideWhenUsed="0"/>
+    <w:lsdException w:name="Medium List 2 Accent 6" w:semiHidden="0" w:uiPriority="66" w:unhideWhenUsed="0"/>
+    <w:lsdException w:name="Medium Grid 1 Accent 6" w:semiHidden="0" w:uiPriority="67" w:unhideWhenUsed="0"/>
+    <w:lsdException w:name="Medium Grid 2 Accent 6" w:semiHidden="0" w:uiPriority="68" w:unhideWhenUsed="0"/>
+    <w:lsdException w:name="Medium Grid 3 Accent 6" w:semiHidden="0" w:uiPriority="69" w:unhideWhenUsed="0"/>
+    <w:lsdException w:name="Dark List Accent 6" w:semiHidden="0" w:uiPriority="70" w:unhideWhenUsed="0"/>
+    <w:lsdException w:name="Colorful Shading Accent 6" w:semiHidden="0" w:uiPriority="71" w:unhideWhenUsed="0"/>
+    <w:lsdException w:name="Colorful List Accent 6" w:semiHidden="0" w:uiPriority="72" w:unhideWhenUsed="0"/>
+    <w:lsdException w:name="Colorful Grid Accent 6" w:semiHidden="0" w:uiPriority="73" w:unhideWhenUsed="0"/>
+    <w:lsdException w:name="Subtle Emphasis" w:semiHidden="0" w:uiPriority="19" w:unhideWhenUsed="0" w:qFormat="1"/>
+    <w:lsdException w:name="Intense Emphasis" w:semiHidden="0" w:uiPriority="21" w:unhideWhenUsed="0" w:qFormat="1"/>
+    <w:lsdException w:name="Subtle Reference" w:semiHidden="0" w:uiPriority="31" w:unhideWhenUsed="0" w:qFormat="1"/>
+    <w:lsdException w:name="Intense Reference" w:semiHidden="0" w:uiPriority="32" w:unhideWhenUsed="0" w:qFormat="1"/>
+    <w:lsdException w:name="Book Title" w:semiHidden="0" w:uiPriority="33" w:unhideWhenUsed="0" w:qFormat="1"/>
+    <w:lsdException w:name="Bibliography" w:uiPriority="37"/>
+    <w:lsdException w:name="TOC Heading" w:uiPriority="39" w:qFormat="1"/>
+  </w:latentStyles>
+  <w:style w:type="paragraph" w:default="1" w:styleId="Normal">
+    <w:name w:val="Normal"/>
+    <w:qFormat/>
+  </w:style>
+  <w:style w:type="character" w:default="1" w:styleId="DefaultParagraphFont">
+    <w:name w:val="Default Paragraph Font"/>
+    <w:uiPriority w:val="1"/>
+    <w:semiHidden/>
+    <w:unhideWhenUsed/>
+  </w:style>
+  <w:style w:type="table" w:default="1" w:styleId="TableNormal">
+    <w:name w:val="Normal Table"/>
+    <w:uiPriority w:val="99"/>
+    <w:semiHidden/>
+    <w:unhideWhenUsed/>
+    <w:tblPr>
+      <w:tblInd w:w="0" w:type="dxa"/>
+      <w:tblCellMar>
+        <w:top w:w="0" w:type="dxa"/>
+        <w:left w:w="108" w:type="dxa"/>
+        <w:bottom w:w="0" w:type="dxa"/>
+        <w:right w:w="108" w:type="dxa"/>
+      </w:tblCellMar>
+    </w:tblPr>
+  </w:style>
+  <w:style w:type="numbering" w:default="1" w:styleId="NoList">
+    <w:name w:val="No List"/>
+    <w:uiPriority w:val="99"/>
+    <w:semiHidden/>
+    <w:unhideWhenUsed/>
   </w:style>
 </w:styles>
 </file>

</xml_diff>